<commit_message>
3010 Application Sec Layer assign - INPROGRESS
</commit_message>
<xml_diff>
--- a/Fall 2025/CYBR3010 Cybersecurity Foundations/Assignments/5 Application Layer Security Lab/Application Layer Security Lab - Arr Domingo.docx
+++ b/Fall 2025/CYBR3010 Cybersecurity Foundations/Assignments/5 Application Layer Security Lab/Application Layer Security Lab - Arr Domingo.docx
@@ -99,17 +99,7 @@
           <w:sz w:val="40"/>
           <w:szCs w:val="40"/>
         </w:rPr>
-        <w:t>Cybersecurity Foundation</w:t>
-      </w:r>
-      <w:r>
-        <w:rPr>
-          <w:rFonts w:cstheme="minorHAnsi"/>
-          <w:b/>
-          <w:bCs/>
-          <w:sz w:val="40"/>
-          <w:szCs w:val="40"/>
-        </w:rPr>
-        <w:t>s</w:t>
+        <w:t>Cybersecurity Foundations</w:t>
       </w:r>
     </w:p>
     <w:p>
@@ -194,48 +184,6 @@
     <w:p>
       <w:pPr>
         <w:spacing w:line="480" w:lineRule="auto"/>
-        <w:rPr>
-          <w:rFonts w:cstheme="minorHAnsi"/>
-          <w:sz w:val="24"/>
-          <w:szCs w:val="24"/>
-        </w:rPr>
-      </w:pPr>
-    </w:p>
-    <w:p>
-      <w:pPr>
-        <w:spacing w:line="480" w:lineRule="auto"/>
-        <w:jc w:val="center"/>
-        <w:rPr>
-          <w:rFonts w:cstheme="minorHAnsi"/>
-          <w:sz w:val="24"/>
-          <w:szCs w:val="24"/>
-        </w:rPr>
-      </w:pPr>
-    </w:p>
-    <w:p>
-      <w:pPr>
-        <w:spacing w:line="480" w:lineRule="auto"/>
-        <w:jc w:val="center"/>
-        <w:rPr>
-          <w:rFonts w:cstheme="minorHAnsi"/>
-          <w:sz w:val="24"/>
-          <w:szCs w:val="24"/>
-        </w:rPr>
-      </w:pPr>
-    </w:p>
-    <w:p>
-      <w:pPr>
-        <w:spacing w:line="480" w:lineRule="auto"/>
-        <w:rPr>
-          <w:rFonts w:cstheme="minorHAnsi"/>
-          <w:sz w:val="24"/>
-          <w:szCs w:val="24"/>
-        </w:rPr>
-      </w:pPr>
-    </w:p>
-    <w:p>
-      <w:pPr>
-        <w:spacing w:line="480" w:lineRule="auto"/>
         <w:jc w:val="center"/>
         <w:rPr>
           <w:rFonts w:cstheme="minorHAnsi"/>
@@ -249,26 +197,66 @@
           <w:sz w:val="28"/>
           <w:szCs w:val="28"/>
         </w:rPr>
-        <w:t xml:space="preserve">Instructor: </w:t>
-      </w:r>
-      <w:r>
+        <w:t>November 2025</w:t>
+      </w:r>
+    </w:p>
+    <w:p>
+      <w:pPr>
+        <w:spacing w:line="480" w:lineRule="auto"/>
+        <w:rPr>
+          <w:rFonts w:cstheme="minorHAnsi"/>
+          <w:sz w:val="24"/>
+          <w:szCs w:val="24"/>
+        </w:rPr>
+      </w:pPr>
+    </w:p>
+    <w:p>
+      <w:pPr>
+        <w:spacing w:line="480" w:lineRule="auto"/>
+        <w:jc w:val="center"/>
+        <w:rPr>
+          <w:rFonts w:cstheme="minorHAnsi"/>
+          <w:sz w:val="24"/>
+          <w:szCs w:val="24"/>
+        </w:rPr>
+      </w:pPr>
+    </w:p>
+    <w:p>
+      <w:pPr>
+        <w:spacing w:line="480" w:lineRule="auto"/>
+        <w:rPr>
+          <w:rFonts w:cstheme="minorHAnsi"/>
+          <w:sz w:val="24"/>
+          <w:szCs w:val="24"/>
+        </w:rPr>
+      </w:pPr>
+    </w:p>
+    <w:p>
+      <w:pPr>
+        <w:spacing w:line="480" w:lineRule="auto"/>
+        <w:jc w:val="center"/>
         <w:rPr>
           <w:rFonts w:cstheme="minorHAnsi"/>
           <w:sz w:val="28"/>
           <w:szCs w:val="28"/>
         </w:rPr>
-        <w:t>Sam El-</w:t>
-      </w:r>
-      <w:proofErr w:type="spellStart"/>
+      </w:pPr>
       <w:r>
         <w:rPr>
           <w:rFonts w:cstheme="minorHAnsi"/>
           <w:sz w:val="28"/>
           <w:szCs w:val="28"/>
         </w:rPr>
-        <w:t>Awour</w:t>
-      </w:r>
-      <w:proofErr w:type="spellEnd"/>
+        <w:t xml:space="preserve">Instructor: </w:t>
+      </w:r>
+      <w:r>
+        <w:rPr>
+          <w:rFonts w:cstheme="minorHAnsi"/>
+          <w:sz w:val="28"/>
+          <w:szCs w:val="28"/>
+        </w:rPr>
+        <w:t>Sam El-Awour</w:t>
+      </w:r>
     </w:p>
     <w:sdt>
       <w:sdtPr>
@@ -356,14 +344,13 @@
             </w:rPr>
             <w:fldChar w:fldCharType="separate"/>
           </w:r>
-          <w:hyperlink w:anchor="_Toc212411489" w:history="1">
+          <w:hyperlink w:anchor="_Toc214863585" w:history="1">
             <w:r>
               <w:rPr>
                 <w:rStyle w:val="Hyperlink"/>
-                <w:rFonts w:cstheme="minorHAnsi"/>
-                <w:noProof/>
-              </w:rPr>
-              <w:t>1.</w:t>
+                <w:noProof/>
+              </w:rPr>
+              <w:t>1</w:t>
             </w:r>
             <w:r>
               <w:rPr>
@@ -380,7 +367,6 @@
             <w:r>
               <w:rPr>
                 <w:rStyle w:val="Hyperlink"/>
-                <w:rFonts w:cstheme="minorHAnsi"/>
                 <w:noProof/>
               </w:rPr>
               <w:t>Introduction</w:t>
@@ -404,7 +390,7 @@
                 <w:noProof/>
                 <w:webHidden/>
               </w:rPr>
-              <w:instrText xml:space="preserve"> PAGEREF _Toc212411489 \h </w:instrText>
+              <w:instrText xml:space="preserve"> PAGEREF _Toc214863585 \h </w:instrText>
             </w:r>
             <w:r>
               <w:rPr>
@@ -452,15 +438,14 @@
               <w14:ligatures w14:val="standardContextual"/>
             </w:rPr>
           </w:pPr>
-          <w:hyperlink w:anchor="_Toc212411490" w:history="1">
+          <w:hyperlink w:anchor="_Toc214863586" w:history="1">
             <w:r>
               <w:rPr>
                 <w:rStyle w:val="Hyperlink"/>
-                <w:rFonts w:cstheme="minorHAnsi"/>
                 <w:noProof/>
                 <w:lang w:val="en-US"/>
               </w:rPr>
-              <w:t>2.</w:t>
+              <w:t>2</w:t>
             </w:r>
             <w:r>
               <w:rPr>
@@ -477,11 +462,10 @@
             <w:r>
               <w:rPr>
                 <w:rStyle w:val="Hyperlink"/>
-                <w:rFonts w:cstheme="minorHAnsi"/>
                 <w:noProof/>
                 <w:lang w:val="en-US"/>
               </w:rPr>
-              <w:t>Topic2</w:t>
+              <w:t>Network Diagram</w:t>
             </w:r>
             <w:r>
               <w:rPr>
@@ -502,7 +486,7 @@
                 <w:noProof/>
                 <w:webHidden/>
               </w:rPr>
-              <w:instrText xml:space="preserve"> PAGEREF _Toc212411490 \h </w:instrText>
+              <w:instrText xml:space="preserve"> PAGEREF _Toc214863586 \h </w:instrText>
             </w:r>
             <w:r>
               <w:rPr>
@@ -523,234 +507,6 @@
                 <w:webHidden/>
               </w:rPr>
               <w:t>1</w:t>
-            </w:r>
-            <w:r>
-              <w:rPr>
-                <w:noProof/>
-                <w:webHidden/>
-              </w:rPr>
-              <w:fldChar w:fldCharType="end"/>
-            </w:r>
-          </w:hyperlink>
-        </w:p>
-        <w:p>
-          <w:pPr>
-            <w:pStyle w:val="TOC2"/>
-            <w:tabs>
-              <w:tab w:val="right" w:leader="dot" w:pos="9350"/>
-            </w:tabs>
-            <w:rPr>
-              <w:rFonts w:eastAsiaTheme="minorEastAsia"/>
-              <w:noProof/>
-              <w:kern w:val="2"/>
-              <w:sz w:val="24"/>
-              <w:szCs w:val="24"/>
-              <w:lang w:eastAsia="en-CA"/>
-              <w14:ligatures w14:val="standardContextual"/>
-            </w:rPr>
-          </w:pPr>
-          <w:hyperlink w:anchor="_Toc212411491" w:history="1">
-            <w:r>
-              <w:rPr>
-                <w:rStyle w:val="Hyperlink"/>
-                <w:rFonts w:cstheme="minorHAnsi"/>
-                <w:noProof/>
-                <w:lang w:val="en-US"/>
-              </w:rPr>
-              <w:t>Subtopic 2.1</w:t>
-            </w:r>
-            <w:r>
-              <w:rPr>
-                <w:noProof/>
-                <w:webHidden/>
-              </w:rPr>
-              <w:tab/>
-            </w:r>
-            <w:r>
-              <w:rPr>
-                <w:noProof/>
-                <w:webHidden/>
-              </w:rPr>
-              <w:fldChar w:fldCharType="begin"/>
-            </w:r>
-            <w:r>
-              <w:rPr>
-                <w:noProof/>
-                <w:webHidden/>
-              </w:rPr>
-              <w:instrText xml:space="preserve"> PAGEREF _Toc212411491 \h </w:instrText>
-            </w:r>
-            <w:r>
-              <w:rPr>
-                <w:noProof/>
-                <w:webHidden/>
-              </w:rPr>
-            </w:r>
-            <w:r>
-              <w:rPr>
-                <w:noProof/>
-                <w:webHidden/>
-              </w:rPr>
-              <w:fldChar w:fldCharType="separate"/>
-            </w:r>
-            <w:r>
-              <w:rPr>
-                <w:noProof/>
-                <w:webHidden/>
-              </w:rPr>
-              <w:t>1</w:t>
-            </w:r>
-            <w:r>
-              <w:rPr>
-                <w:noProof/>
-                <w:webHidden/>
-              </w:rPr>
-              <w:fldChar w:fldCharType="end"/>
-            </w:r>
-          </w:hyperlink>
-        </w:p>
-        <w:p>
-          <w:pPr>
-            <w:pStyle w:val="TOC2"/>
-            <w:tabs>
-              <w:tab w:val="right" w:leader="dot" w:pos="9350"/>
-            </w:tabs>
-            <w:rPr>
-              <w:rFonts w:eastAsiaTheme="minorEastAsia"/>
-              <w:noProof/>
-              <w:kern w:val="2"/>
-              <w:sz w:val="24"/>
-              <w:szCs w:val="24"/>
-              <w:lang w:eastAsia="en-CA"/>
-              <w14:ligatures w14:val="standardContextual"/>
-            </w:rPr>
-          </w:pPr>
-          <w:hyperlink w:anchor="_Toc212411492" w:history="1">
-            <w:r>
-              <w:rPr>
-                <w:rStyle w:val="Hyperlink"/>
-                <w:rFonts w:cstheme="minorHAnsi"/>
-                <w:noProof/>
-                <w:lang w:val="en-US"/>
-              </w:rPr>
-              <w:t>Subtopic 2.2</w:t>
-            </w:r>
-            <w:r>
-              <w:rPr>
-                <w:noProof/>
-                <w:webHidden/>
-              </w:rPr>
-              <w:tab/>
-            </w:r>
-            <w:r>
-              <w:rPr>
-                <w:noProof/>
-                <w:webHidden/>
-              </w:rPr>
-              <w:fldChar w:fldCharType="begin"/>
-            </w:r>
-            <w:r>
-              <w:rPr>
-                <w:noProof/>
-                <w:webHidden/>
-              </w:rPr>
-              <w:instrText xml:space="preserve"> PAGEREF _Toc212411492 \h </w:instrText>
-            </w:r>
-            <w:r>
-              <w:rPr>
-                <w:noProof/>
-                <w:webHidden/>
-              </w:rPr>
-            </w:r>
-            <w:r>
-              <w:rPr>
-                <w:noProof/>
-                <w:webHidden/>
-              </w:rPr>
-              <w:fldChar w:fldCharType="separate"/>
-            </w:r>
-            <w:r>
-              <w:rPr>
-                <w:noProof/>
-                <w:webHidden/>
-              </w:rPr>
-              <w:t>1</w:t>
-            </w:r>
-            <w:r>
-              <w:rPr>
-                <w:noProof/>
-                <w:webHidden/>
-              </w:rPr>
-              <w:fldChar w:fldCharType="end"/>
-            </w:r>
-          </w:hyperlink>
-        </w:p>
-        <w:p>
-          <w:pPr>
-            <w:pStyle w:val="TOC2"/>
-            <w:tabs>
-              <w:tab w:val="right" w:leader="dot" w:pos="9350"/>
-            </w:tabs>
-            <w:rPr>
-              <w:rFonts w:eastAsiaTheme="minorEastAsia"/>
-              <w:noProof/>
-              <w:kern w:val="2"/>
-              <w:sz w:val="24"/>
-              <w:szCs w:val="24"/>
-              <w:lang w:eastAsia="en-CA"/>
-              <w14:ligatures w14:val="standardContextual"/>
-            </w:rPr>
-          </w:pPr>
-          <w:hyperlink w:anchor="_Toc212411493" w:history="1">
-            <w:r>
-              <w:rPr>
-                <w:rStyle w:val="Hyperlink"/>
-                <w:rFonts w:cstheme="minorHAnsi"/>
-                <w:noProof/>
-                <w:lang w:val="en-US"/>
-              </w:rPr>
-              <w:t>Subtopic 2.3</w:t>
-            </w:r>
-            <w:r>
-              <w:rPr>
-                <w:noProof/>
-                <w:webHidden/>
-              </w:rPr>
-              <w:tab/>
-            </w:r>
-            <w:r>
-              <w:rPr>
-                <w:noProof/>
-                <w:webHidden/>
-              </w:rPr>
-              <w:fldChar w:fldCharType="begin"/>
-            </w:r>
-            <w:r>
-              <w:rPr>
-                <w:noProof/>
-                <w:webHidden/>
-              </w:rPr>
-              <w:instrText xml:space="preserve"> PAGEREF _Toc212411493 \h </w:instrText>
-            </w:r>
-            <w:r>
-              <w:rPr>
-                <w:noProof/>
-                <w:webHidden/>
-              </w:rPr>
-            </w:r>
-            <w:r>
-              <w:rPr>
-                <w:noProof/>
-                <w:webHidden/>
-              </w:rPr>
-              <w:fldChar w:fldCharType="separate"/>
-            </w:r>
-            <w:r>
-              <w:rPr>
-                <w:noProof/>
-                <w:webHidden/>
-              </w:rPr>
-              <w:t>2</w:t>
             </w:r>
             <w:r>
               <w:rPr>
@@ -778,15 +534,14 @@
               <w14:ligatures w14:val="standardContextual"/>
             </w:rPr>
           </w:pPr>
-          <w:hyperlink w:anchor="_Toc212411494" w:history="1">
+          <w:hyperlink w:anchor="_Toc214863587" w:history="1">
             <w:r>
               <w:rPr>
                 <w:rStyle w:val="Hyperlink"/>
-                <w:rFonts w:cstheme="minorHAnsi"/>
                 <w:noProof/>
                 <w:lang w:val="en-US"/>
               </w:rPr>
-              <w:t>3.</w:t>
+              <w:t>3</w:t>
             </w:r>
             <w:r>
               <w:rPr>
@@ -803,11 +558,10 @@
             <w:r>
               <w:rPr>
                 <w:rStyle w:val="Hyperlink"/>
-                <w:rFonts w:cstheme="minorHAnsi"/>
                 <w:noProof/>
                 <w:lang w:val="en-US"/>
               </w:rPr>
-              <w:t>Topic 3</w:t>
+              <w:t>Demonstrate SSL inspection</w:t>
             </w:r>
             <w:r>
               <w:rPr>
@@ -828,7 +582,7 @@
                 <w:noProof/>
                 <w:webHidden/>
               </w:rPr>
-              <w:instrText xml:space="preserve"> PAGEREF _Toc212411494 \h </w:instrText>
+              <w:instrText xml:space="preserve"> PAGEREF _Toc214863587 \h </w:instrText>
             </w:r>
             <w:r>
               <w:rPr>
@@ -848,7 +602,383 @@
                 <w:noProof/>
                 <w:webHidden/>
               </w:rPr>
-              <w:t>2</w:t>
+              <w:t>1</w:t>
+            </w:r>
+            <w:r>
+              <w:rPr>
+                <w:noProof/>
+                <w:webHidden/>
+              </w:rPr>
+              <w:fldChar w:fldCharType="end"/>
+            </w:r>
+          </w:hyperlink>
+        </w:p>
+        <w:p>
+          <w:pPr>
+            <w:pStyle w:val="TOC2"/>
+            <w:tabs>
+              <w:tab w:val="left" w:pos="960"/>
+              <w:tab w:val="right" w:leader="dot" w:pos="9350"/>
+            </w:tabs>
+            <w:rPr>
+              <w:rFonts w:eastAsiaTheme="minorEastAsia"/>
+              <w:noProof/>
+              <w:kern w:val="2"/>
+              <w:sz w:val="24"/>
+              <w:szCs w:val="24"/>
+              <w:lang w:eastAsia="en-CA"/>
+              <w14:ligatures w14:val="standardContextual"/>
+            </w:rPr>
+          </w:pPr>
+          <w:hyperlink w:anchor="_Toc214863588" w:history="1">
+            <w:r>
+              <w:rPr>
+                <w:rStyle w:val="Hyperlink"/>
+                <w:noProof/>
+              </w:rPr>
+              <w:t>3.1</w:t>
+            </w:r>
+            <w:r>
+              <w:rPr>
+                <w:rFonts w:eastAsiaTheme="minorEastAsia"/>
+                <w:noProof/>
+                <w:kern w:val="2"/>
+                <w:sz w:val="24"/>
+                <w:szCs w:val="24"/>
+                <w:lang w:eastAsia="en-CA"/>
+                <w14:ligatures w14:val="standardContextual"/>
+              </w:rPr>
+              <w:tab/>
+            </w:r>
+            <w:r>
+              <w:rPr>
+                <w:rStyle w:val="Hyperlink"/>
+                <w:noProof/>
+              </w:rPr>
+              <w:t>Before injecting SSL certificate to VM2</w:t>
+            </w:r>
+            <w:r>
+              <w:rPr>
+                <w:noProof/>
+                <w:webHidden/>
+              </w:rPr>
+              <w:tab/>
+            </w:r>
+            <w:r>
+              <w:rPr>
+                <w:noProof/>
+                <w:webHidden/>
+              </w:rPr>
+              <w:fldChar w:fldCharType="begin"/>
+            </w:r>
+            <w:r>
+              <w:rPr>
+                <w:noProof/>
+                <w:webHidden/>
+              </w:rPr>
+              <w:instrText xml:space="preserve"> PAGEREF _Toc214863588 \h </w:instrText>
+            </w:r>
+            <w:r>
+              <w:rPr>
+                <w:noProof/>
+                <w:webHidden/>
+              </w:rPr>
+            </w:r>
+            <w:r>
+              <w:rPr>
+                <w:noProof/>
+                <w:webHidden/>
+              </w:rPr>
+              <w:fldChar w:fldCharType="separate"/>
+            </w:r>
+            <w:r>
+              <w:rPr>
+                <w:noProof/>
+                <w:webHidden/>
+              </w:rPr>
+              <w:t>1</w:t>
+            </w:r>
+            <w:r>
+              <w:rPr>
+                <w:noProof/>
+                <w:webHidden/>
+              </w:rPr>
+              <w:fldChar w:fldCharType="end"/>
+            </w:r>
+          </w:hyperlink>
+        </w:p>
+        <w:p>
+          <w:pPr>
+            <w:pStyle w:val="TOC2"/>
+            <w:tabs>
+              <w:tab w:val="left" w:pos="960"/>
+              <w:tab w:val="right" w:leader="dot" w:pos="9350"/>
+            </w:tabs>
+            <w:rPr>
+              <w:rFonts w:eastAsiaTheme="minorEastAsia"/>
+              <w:noProof/>
+              <w:kern w:val="2"/>
+              <w:sz w:val="24"/>
+              <w:szCs w:val="24"/>
+              <w:lang w:eastAsia="en-CA"/>
+              <w14:ligatures w14:val="standardContextual"/>
+            </w:rPr>
+          </w:pPr>
+          <w:hyperlink w:anchor="_Toc214863589" w:history="1">
+            <w:r>
+              <w:rPr>
+                <w:rStyle w:val="Hyperlink"/>
+                <w:noProof/>
+              </w:rPr>
+              <w:t>3.2</w:t>
+            </w:r>
+            <w:r>
+              <w:rPr>
+                <w:rFonts w:eastAsiaTheme="minorEastAsia"/>
+                <w:noProof/>
+                <w:kern w:val="2"/>
+                <w:sz w:val="24"/>
+                <w:szCs w:val="24"/>
+                <w:lang w:eastAsia="en-CA"/>
+                <w14:ligatures w14:val="standardContextual"/>
+              </w:rPr>
+              <w:tab/>
+            </w:r>
+            <w:r>
+              <w:rPr>
+                <w:rStyle w:val="Hyperlink"/>
+                <w:noProof/>
+              </w:rPr>
+              <w:t>Process to inject SSL certificate to VM2 / Set up SSL inspection on the firewall</w:t>
+            </w:r>
+            <w:r>
+              <w:rPr>
+                <w:noProof/>
+                <w:webHidden/>
+              </w:rPr>
+              <w:tab/>
+            </w:r>
+            <w:r>
+              <w:rPr>
+                <w:noProof/>
+                <w:webHidden/>
+              </w:rPr>
+              <w:fldChar w:fldCharType="begin"/>
+            </w:r>
+            <w:r>
+              <w:rPr>
+                <w:noProof/>
+                <w:webHidden/>
+              </w:rPr>
+              <w:instrText xml:space="preserve"> PAGEREF _Toc214863589 \h </w:instrText>
+            </w:r>
+            <w:r>
+              <w:rPr>
+                <w:noProof/>
+                <w:webHidden/>
+              </w:rPr>
+            </w:r>
+            <w:r>
+              <w:rPr>
+                <w:noProof/>
+                <w:webHidden/>
+              </w:rPr>
+              <w:fldChar w:fldCharType="separate"/>
+            </w:r>
+            <w:r>
+              <w:rPr>
+                <w:noProof/>
+                <w:webHidden/>
+              </w:rPr>
+              <w:t>1</w:t>
+            </w:r>
+            <w:r>
+              <w:rPr>
+                <w:noProof/>
+                <w:webHidden/>
+              </w:rPr>
+              <w:fldChar w:fldCharType="end"/>
+            </w:r>
+          </w:hyperlink>
+        </w:p>
+        <w:p>
+          <w:pPr>
+            <w:pStyle w:val="TOC2"/>
+            <w:tabs>
+              <w:tab w:val="left" w:pos="960"/>
+              <w:tab w:val="right" w:leader="dot" w:pos="9350"/>
+            </w:tabs>
+            <w:rPr>
+              <w:rFonts w:eastAsiaTheme="minorEastAsia"/>
+              <w:noProof/>
+              <w:kern w:val="2"/>
+              <w:sz w:val="24"/>
+              <w:szCs w:val="24"/>
+              <w:lang w:eastAsia="en-CA"/>
+              <w14:ligatures w14:val="standardContextual"/>
+            </w:rPr>
+          </w:pPr>
+          <w:hyperlink w:anchor="_Toc214863590" w:history="1">
+            <w:r>
+              <w:rPr>
+                <w:rStyle w:val="Hyperlink"/>
+                <w:noProof/>
+              </w:rPr>
+              <w:t>3.3.</w:t>
+            </w:r>
+            <w:r>
+              <w:rPr>
+                <w:rFonts w:eastAsiaTheme="minorEastAsia"/>
+                <w:noProof/>
+                <w:kern w:val="2"/>
+                <w:sz w:val="24"/>
+                <w:szCs w:val="24"/>
+                <w:lang w:eastAsia="en-CA"/>
+                <w14:ligatures w14:val="standardContextual"/>
+              </w:rPr>
+              <w:tab/>
+            </w:r>
+            <w:r>
+              <w:rPr>
+                <w:rStyle w:val="Hyperlink"/>
+                <w:noProof/>
+              </w:rPr>
+              <w:t>After injecting SSL certificate to VM2</w:t>
+            </w:r>
+            <w:r>
+              <w:rPr>
+                <w:noProof/>
+                <w:webHidden/>
+              </w:rPr>
+              <w:tab/>
+            </w:r>
+            <w:r>
+              <w:rPr>
+                <w:noProof/>
+                <w:webHidden/>
+              </w:rPr>
+              <w:fldChar w:fldCharType="begin"/>
+            </w:r>
+            <w:r>
+              <w:rPr>
+                <w:noProof/>
+                <w:webHidden/>
+              </w:rPr>
+              <w:instrText xml:space="preserve"> PAGEREF _Toc214863590 \h </w:instrText>
+            </w:r>
+            <w:r>
+              <w:rPr>
+                <w:noProof/>
+                <w:webHidden/>
+              </w:rPr>
+            </w:r>
+            <w:r>
+              <w:rPr>
+                <w:noProof/>
+                <w:webHidden/>
+              </w:rPr>
+              <w:fldChar w:fldCharType="separate"/>
+            </w:r>
+            <w:r>
+              <w:rPr>
+                <w:noProof/>
+                <w:webHidden/>
+              </w:rPr>
+              <w:t>1</w:t>
+            </w:r>
+            <w:r>
+              <w:rPr>
+                <w:noProof/>
+                <w:webHidden/>
+              </w:rPr>
+              <w:fldChar w:fldCharType="end"/>
+            </w:r>
+          </w:hyperlink>
+        </w:p>
+        <w:p>
+          <w:pPr>
+            <w:pStyle w:val="TOC2"/>
+            <w:tabs>
+              <w:tab w:val="left" w:pos="960"/>
+              <w:tab w:val="right" w:leader="dot" w:pos="9350"/>
+            </w:tabs>
+            <w:rPr>
+              <w:rFonts w:eastAsiaTheme="minorEastAsia"/>
+              <w:noProof/>
+              <w:kern w:val="2"/>
+              <w:sz w:val="24"/>
+              <w:szCs w:val="24"/>
+              <w:lang w:eastAsia="en-CA"/>
+              <w14:ligatures w14:val="standardContextual"/>
+            </w:rPr>
+          </w:pPr>
+          <w:hyperlink w:anchor="_Toc214863591" w:history="1">
+            <w:r>
+              <w:rPr>
+                <w:rStyle w:val="Hyperlink"/>
+                <w:noProof/>
+              </w:rPr>
+              <w:t xml:space="preserve">3.4 </w:t>
+            </w:r>
+            <w:r>
+              <w:rPr>
+                <w:rFonts w:eastAsiaTheme="minorEastAsia"/>
+                <w:noProof/>
+                <w:kern w:val="2"/>
+                <w:sz w:val="24"/>
+                <w:szCs w:val="24"/>
+                <w:lang w:eastAsia="en-CA"/>
+                <w14:ligatures w14:val="standardContextual"/>
+              </w:rPr>
+              <w:tab/>
+            </w:r>
+            <w:r>
+              <w:rPr>
+                <w:rStyle w:val="Hyperlink"/>
+                <w:noProof/>
+              </w:rPr>
+              <w:t>Wireshark capture for SSL traffic</w:t>
+            </w:r>
+            <w:r>
+              <w:rPr>
+                <w:noProof/>
+                <w:webHidden/>
+              </w:rPr>
+              <w:tab/>
+            </w:r>
+            <w:r>
+              <w:rPr>
+                <w:noProof/>
+                <w:webHidden/>
+              </w:rPr>
+              <w:fldChar w:fldCharType="begin"/>
+            </w:r>
+            <w:r>
+              <w:rPr>
+                <w:noProof/>
+                <w:webHidden/>
+              </w:rPr>
+              <w:instrText xml:space="preserve"> PAGEREF _Toc214863591 \h </w:instrText>
+            </w:r>
+            <w:r>
+              <w:rPr>
+                <w:noProof/>
+                <w:webHidden/>
+              </w:rPr>
+            </w:r>
+            <w:r>
+              <w:rPr>
+                <w:noProof/>
+                <w:webHidden/>
+              </w:rPr>
+              <w:fldChar w:fldCharType="separate"/>
+            </w:r>
+            <w:r>
+              <w:rPr>
+                <w:noProof/>
+                <w:webHidden/>
+              </w:rPr>
+              <w:t>1</w:t>
             </w:r>
             <w:r>
               <w:rPr>
@@ -875,15 +1005,13 @@
               <w14:ligatures w14:val="standardContextual"/>
             </w:rPr>
           </w:pPr>
-          <w:hyperlink w:anchor="_Toc212411495" w:history="1">
+          <w:hyperlink w:anchor="_Toc214863592" w:history="1">
             <w:r>
               <w:rPr>
                 <w:rStyle w:val="Hyperlink"/>
-                <w:rFonts w:cstheme="minorHAnsi"/>
-                <w:noProof/>
-                <w:lang w:val="en-US"/>
-              </w:rPr>
-              <w:t>Subtopic 3.1</w:t>
+                <w:noProof/>
+              </w:rPr>
+              <w:t>Subtopic 3.2</w:t>
             </w:r>
             <w:r>
               <w:rPr>
@@ -904,7 +1032,7 @@
                 <w:noProof/>
                 <w:webHidden/>
               </w:rPr>
-              <w:instrText xml:space="preserve"> PAGEREF _Toc212411495 \h </w:instrText>
+              <w:instrText xml:space="preserve"> PAGEREF _Toc214863592 \h </w:instrText>
             </w:r>
             <w:r>
               <w:rPr>
@@ -924,83 +1052,7 @@
                 <w:noProof/>
                 <w:webHidden/>
               </w:rPr>
-              <w:t>2</w:t>
-            </w:r>
-            <w:r>
-              <w:rPr>
-                <w:noProof/>
-                <w:webHidden/>
-              </w:rPr>
-              <w:fldChar w:fldCharType="end"/>
-            </w:r>
-          </w:hyperlink>
-        </w:p>
-        <w:p>
-          <w:pPr>
-            <w:pStyle w:val="TOC2"/>
-            <w:tabs>
-              <w:tab w:val="right" w:leader="dot" w:pos="9350"/>
-            </w:tabs>
-            <w:rPr>
-              <w:rFonts w:eastAsiaTheme="minorEastAsia"/>
-              <w:noProof/>
-              <w:kern w:val="2"/>
-              <w:sz w:val="24"/>
-              <w:szCs w:val="24"/>
-              <w:lang w:eastAsia="en-CA"/>
-              <w14:ligatures w14:val="standardContextual"/>
-            </w:rPr>
-          </w:pPr>
-          <w:hyperlink w:anchor="_Toc212411496" w:history="1">
-            <w:r>
-              <w:rPr>
-                <w:rStyle w:val="Hyperlink"/>
-                <w:rFonts w:cstheme="minorHAnsi"/>
-                <w:noProof/>
-                <w:lang w:val="en-US"/>
-              </w:rPr>
-              <w:t>Subtopic 3.2</w:t>
-            </w:r>
-            <w:r>
-              <w:rPr>
-                <w:noProof/>
-                <w:webHidden/>
-              </w:rPr>
-              <w:tab/>
-            </w:r>
-            <w:r>
-              <w:rPr>
-                <w:noProof/>
-                <w:webHidden/>
-              </w:rPr>
-              <w:fldChar w:fldCharType="begin"/>
-            </w:r>
-            <w:r>
-              <w:rPr>
-                <w:noProof/>
-                <w:webHidden/>
-              </w:rPr>
-              <w:instrText xml:space="preserve"> PAGEREF _Toc212411496 \h </w:instrText>
-            </w:r>
-            <w:r>
-              <w:rPr>
-                <w:noProof/>
-                <w:webHidden/>
-              </w:rPr>
-            </w:r>
-            <w:r>
-              <w:rPr>
-                <w:noProof/>
-                <w:webHidden/>
-              </w:rPr>
-              <w:fldChar w:fldCharType="separate"/>
-            </w:r>
-            <w:r>
-              <w:rPr>
-                <w:noProof/>
-                <w:webHidden/>
-              </w:rPr>
-              <w:t>2</w:t>
+              <w:t>1</w:t>
             </w:r>
             <w:r>
               <w:rPr>
@@ -1028,15 +1080,14 @@
               <w14:ligatures w14:val="standardContextual"/>
             </w:rPr>
           </w:pPr>
-          <w:hyperlink w:anchor="_Toc212411497" w:history="1">
+          <w:hyperlink w:anchor="_Toc214863593" w:history="1">
             <w:r>
               <w:rPr>
                 <w:rStyle w:val="Hyperlink"/>
-                <w:rFonts w:cstheme="minorHAnsi"/>
                 <w:noProof/>
                 <w:lang w:val="en-US"/>
               </w:rPr>
-              <w:t>4.</w:t>
+              <w:t>4</w:t>
             </w:r>
             <w:r>
               <w:rPr>
@@ -1053,11 +1104,10 @@
             <w:r>
               <w:rPr>
                 <w:rStyle w:val="Hyperlink"/>
-                <w:rFonts w:cstheme="minorHAnsi"/>
                 <w:noProof/>
                 <w:lang w:val="en-US"/>
               </w:rPr>
-              <w:t>Topic 4</w:t>
+              <w:t>Question and Answer</w:t>
             </w:r>
             <w:r>
               <w:rPr>
@@ -1078,7 +1128,7 @@
                 <w:noProof/>
                 <w:webHidden/>
               </w:rPr>
-              <w:instrText xml:space="preserve"> PAGEREF _Toc212411497 \h </w:instrText>
+              <w:instrText xml:space="preserve"> PAGEREF _Toc214863593 \h </w:instrText>
             </w:r>
             <w:r>
               <w:rPr>
@@ -1113,6 +1163,7 @@
           <w:pPr>
             <w:pStyle w:val="TOC2"/>
             <w:tabs>
+              <w:tab w:val="left" w:pos="960"/>
               <w:tab w:val="right" w:leader="dot" w:pos="9350"/>
             </w:tabs>
             <w:rPr>
@@ -1125,25 +1176,42 @@
               <w14:ligatures w14:val="standardContextual"/>
             </w:rPr>
           </w:pPr>
-          <w:hyperlink w:anchor="_Toc212411498" w:history="1">
+          <w:hyperlink w:anchor="_Toc214863594" w:history="1">
             <w:r>
               <w:rPr>
                 <w:rStyle w:val="Hyperlink"/>
-                <w:rFonts w:cstheme="minorHAnsi"/>
-                <w:noProof/>
-                <w:lang w:val="en-US"/>
-              </w:rPr>
-              <w:t>Subtopic 4.1</w:t>
-            </w:r>
-            <w:r>
-              <w:rPr>
-                <w:noProof/>
-                <w:webHidden/>
+                <w:noProof/>
+              </w:rPr>
+              <w:t xml:space="preserve">4.1 </w:t>
+            </w:r>
+            <w:r>
+              <w:rPr>
+                <w:rFonts w:eastAsiaTheme="minorEastAsia"/>
+                <w:noProof/>
+                <w:kern w:val="2"/>
+                <w:sz w:val="24"/>
+                <w:szCs w:val="24"/>
+                <w:lang w:eastAsia="en-CA"/>
+                <w14:ligatures w14:val="standardContextual"/>
               </w:rPr>
               <w:tab/>
             </w:r>
             <w:r>
               <w:rPr>
+                <w:rStyle w:val="Hyperlink"/>
+                <w:noProof/>
+              </w:rPr>
+              <w:t>Explain the process of SSL/TLS interception and include how certificates are handled and the role of root certificate authorities in maintaining trust.</w:t>
+            </w:r>
+            <w:r>
+              <w:rPr>
+                <w:noProof/>
+                <w:webHidden/>
+              </w:rPr>
+              <w:tab/>
+            </w:r>
+            <w:r>
+              <w:rPr>
                 <w:noProof/>
                 <w:webHidden/>
               </w:rPr>
@@ -1154,7 +1222,7 @@
                 <w:noProof/>
                 <w:webHidden/>
               </w:rPr>
-              <w:instrText xml:space="preserve"> PAGEREF _Toc212411498 \h </w:instrText>
+              <w:instrText xml:space="preserve"> PAGEREF _Toc214863594 \h </w:instrText>
             </w:r>
             <w:r>
               <w:rPr>
@@ -1189,6 +1257,7 @@
           <w:pPr>
             <w:pStyle w:val="TOC2"/>
             <w:tabs>
+              <w:tab w:val="left" w:pos="960"/>
               <w:tab w:val="right" w:leader="dot" w:pos="9350"/>
             </w:tabs>
             <w:rPr>
@@ -1201,25 +1270,42 @@
               <w14:ligatures w14:val="standardContextual"/>
             </w:rPr>
           </w:pPr>
-          <w:hyperlink w:anchor="_Toc212411499" w:history="1">
+          <w:hyperlink w:anchor="_Toc214863595" w:history="1">
             <w:r>
               <w:rPr>
                 <w:rStyle w:val="Hyperlink"/>
-                <w:rFonts w:cstheme="minorHAnsi"/>
-                <w:noProof/>
-                <w:lang w:val="en-US"/>
-              </w:rPr>
-              <w:t>Subtopic 4.2</w:t>
-            </w:r>
-            <w:r>
-              <w:rPr>
-                <w:noProof/>
-                <w:webHidden/>
+                <w:noProof/>
+              </w:rPr>
+              <w:t>4.2</w:t>
+            </w:r>
+            <w:r>
+              <w:rPr>
+                <w:rFonts w:eastAsiaTheme="minorEastAsia"/>
+                <w:noProof/>
+                <w:kern w:val="2"/>
+                <w:sz w:val="24"/>
+                <w:szCs w:val="24"/>
+                <w:lang w:eastAsia="en-CA"/>
+                <w14:ligatures w14:val="standardContextual"/>
               </w:rPr>
               <w:tab/>
             </w:r>
             <w:r>
               <w:rPr>
+                <w:rStyle w:val="Hyperlink"/>
+                <w:noProof/>
+              </w:rPr>
+              <w:t>What technical challenges can occur during SSL/TLS inspection (e.g., certificate pinning, encrypted SNI, performance overhead)? Propose potential solutions or workarounds for these issues.</w:t>
+            </w:r>
+            <w:r>
+              <w:rPr>
+                <w:noProof/>
+                <w:webHidden/>
+              </w:rPr>
+              <w:tab/>
+            </w:r>
+            <w:r>
+              <w:rPr>
                 <w:noProof/>
                 <w:webHidden/>
               </w:rPr>
@@ -1230,7 +1316,101 @@
                 <w:noProof/>
                 <w:webHidden/>
               </w:rPr>
-              <w:instrText xml:space="preserve"> PAGEREF _Toc212411499 \h </w:instrText>
+              <w:instrText xml:space="preserve"> PAGEREF _Toc214863595 \h </w:instrText>
+            </w:r>
+            <w:r>
+              <w:rPr>
+                <w:noProof/>
+                <w:webHidden/>
+              </w:rPr>
+            </w:r>
+            <w:r>
+              <w:rPr>
+                <w:noProof/>
+                <w:webHidden/>
+              </w:rPr>
+              <w:fldChar w:fldCharType="separate"/>
+            </w:r>
+            <w:r>
+              <w:rPr>
+                <w:noProof/>
+                <w:webHidden/>
+              </w:rPr>
+              <w:t>2</w:t>
+            </w:r>
+            <w:r>
+              <w:rPr>
+                <w:noProof/>
+                <w:webHidden/>
+              </w:rPr>
+              <w:fldChar w:fldCharType="end"/>
+            </w:r>
+          </w:hyperlink>
+        </w:p>
+        <w:p>
+          <w:pPr>
+            <w:pStyle w:val="TOC2"/>
+            <w:tabs>
+              <w:tab w:val="left" w:pos="960"/>
+              <w:tab w:val="right" w:leader="dot" w:pos="9350"/>
+            </w:tabs>
+            <w:rPr>
+              <w:rFonts w:eastAsiaTheme="minorEastAsia"/>
+              <w:noProof/>
+              <w:kern w:val="2"/>
+              <w:sz w:val="24"/>
+              <w:szCs w:val="24"/>
+              <w:lang w:eastAsia="en-CA"/>
+              <w14:ligatures w14:val="standardContextual"/>
+            </w:rPr>
+          </w:pPr>
+          <w:hyperlink w:anchor="_Toc214863596" w:history="1">
+            <w:r>
+              <w:rPr>
+                <w:rStyle w:val="Hyperlink"/>
+                <w:noProof/>
+              </w:rPr>
+              <w:t>4.3</w:t>
+            </w:r>
+            <w:r>
+              <w:rPr>
+                <w:rFonts w:eastAsiaTheme="minorEastAsia"/>
+                <w:noProof/>
+                <w:kern w:val="2"/>
+                <w:sz w:val="24"/>
+                <w:szCs w:val="24"/>
+                <w:lang w:eastAsia="en-CA"/>
+                <w14:ligatures w14:val="standardContextual"/>
+              </w:rPr>
+              <w:tab/>
+            </w:r>
+            <w:r>
+              <w:rPr>
+                <w:rStyle w:val="Hyperlink"/>
+                <w:noProof/>
+              </w:rPr>
+              <w:t>How does SSL/TLS inspection intersect with data privacy laws and compliance requirements such as GDPR, HIPAA, or PIPEDA? Provide examples of scenarios where SSL inspection might be restricted or prohibited.</w:t>
+            </w:r>
+            <w:r>
+              <w:rPr>
+                <w:noProof/>
+                <w:webHidden/>
+              </w:rPr>
+              <w:tab/>
+            </w:r>
+            <w:r>
+              <w:rPr>
+                <w:noProof/>
+                <w:webHidden/>
+              </w:rPr>
+              <w:fldChar w:fldCharType="begin"/>
+            </w:r>
+            <w:r>
+              <w:rPr>
+                <w:noProof/>
+                <w:webHidden/>
+              </w:rPr>
+              <w:instrText xml:space="preserve"> PAGEREF _Toc214863596 \h </w:instrText>
             </w:r>
             <w:r>
               <w:rPr>
@@ -1277,7 +1457,7 @@
               <w14:ligatures w14:val="standardContextual"/>
             </w:rPr>
           </w:pPr>
-          <w:hyperlink w:anchor="_Toc212411500" w:history="1">
+          <w:hyperlink w:anchor="_Toc214863597" w:history="1">
             <w:r>
               <w:rPr>
                 <w:rStyle w:val="Hyperlink"/>
@@ -1304,7 +1484,7 @@
                 <w:noProof/>
                 <w:webHidden/>
               </w:rPr>
-              <w:instrText xml:space="preserve"> PAGEREF _Toc212411500 \h </w:instrText>
+              <w:instrText xml:space="preserve"> PAGEREF _Toc214863597 \h </w:instrText>
             </w:r>
             <w:r>
               <w:rPr>
@@ -1370,10 +1550,1742 @@
     <w:p>
       <w:pPr>
         <w:pStyle w:val="Heading1"/>
+      </w:pPr>
+      <w:bookmarkStart w:id="0" w:name="_Toc214863585"/>
+      <w:r>
+        <w:lastRenderedPageBreak/>
+        <w:t>1</w:t>
+      </w:r>
+      <w:r>
+        <w:tab/>
+      </w:r>
+      <w:r>
+        <w:t>Introduction</w:t>
+      </w:r>
+      <w:bookmarkEnd w:id="0"/>
+    </w:p>
+    <w:p>
+      <w:pPr>
+        <w:spacing w:line="480" w:lineRule="auto"/>
+        <w:ind w:firstLine="720"/>
+        <w:jc w:val="both"/>
+        <w:rPr>
+          <w:rFonts w:cstheme="minorHAnsi"/>
+          <w:sz w:val="24"/>
+          <w:szCs w:val="24"/>
+        </w:rPr>
+      </w:pPr>
+      <w:r>
+        <w:rPr>
+          <w:rFonts w:cstheme="minorHAnsi"/>
+          <w:sz w:val="24"/>
+          <w:szCs w:val="24"/>
+        </w:rPr>
+        <w:t>This document is about configuring SSL inspection using a virtual firewall, create SSL rules, and understand how traffic is decrypted, then inspected, encrypted again, and sent to end client on a firewall appliance.</w:t>
+      </w:r>
+    </w:p>
+    <w:p>
+      <w:pPr>
+        <w:pStyle w:val="Heading1"/>
+        <w:rPr>
+          <w:lang w:val="en-US"/>
+        </w:rPr>
+      </w:pPr>
+      <w:bookmarkStart w:id="1" w:name="_Toc214863586"/>
+      <w:r>
+        <w:rPr>
+          <w:lang w:val="en-US"/>
+        </w:rPr>
+        <w:t>2</w:t>
+      </w:r>
+      <w:r>
+        <w:rPr>
+          <w:lang w:val="en-US"/>
+        </w:rPr>
+        <w:tab/>
+      </w:r>
+      <w:r>
+        <w:rPr>
+          <w:lang w:val="en-US"/>
+        </w:rPr>
+        <w:t>Network Diagram</w:t>
+      </w:r>
+      <w:bookmarkEnd w:id="1"/>
+    </w:p>
+    <w:p>
+      <w:pPr>
+        <w:spacing w:line="480" w:lineRule="auto"/>
+        <w:ind w:firstLine="709"/>
+        <w:jc w:val="both"/>
+        <w:rPr>
+          <w:rFonts w:cstheme="minorHAnsi"/>
+          <w:sz w:val="24"/>
+          <w:szCs w:val="24"/>
+          <w:lang w:val="en-US"/>
+        </w:rPr>
+      </w:pPr>
+      <w:r>
+        <w:rPr>
+          <w:rFonts w:cstheme="minorHAnsi"/>
+          <w:sz w:val="24"/>
+          <w:szCs w:val="24"/>
+          <w:lang w:val="en-US"/>
+        </w:rPr>
+        <w:t>One of the crucial components of an organization’s security strategy is often referred to as Identity and Access Management (IAM). IAM</w:t>
+      </w:r>
+      <w:r>
+        <w:rPr>
+          <w:rFonts w:cstheme="minorHAnsi"/>
+          <w:sz w:val="24"/>
+          <w:szCs w:val="24"/>
+          <w:lang w:val="en-US"/>
+        </w:rPr>
+        <w:t xml:space="preserve"> ensures that the right people, machines, and software components access the right digital resources at the right time and for the right reasons.</w:t>
+      </w:r>
+    </w:p>
+    <w:p>
+      <w:pPr>
+        <w:spacing w:line="480" w:lineRule="auto"/>
+        <w:ind w:firstLine="709"/>
+        <w:jc w:val="both"/>
+        <w:rPr>
+          <w:rFonts w:cstheme="minorHAnsi"/>
+          <w:sz w:val="24"/>
+          <w:szCs w:val="24"/>
+          <w:lang w:val="en-US"/>
+        </w:rPr>
+      </w:pPr>
+    </w:p>
+    <w:p>
+      <w:pPr>
+        <w:pStyle w:val="Heading1"/>
+        <w:spacing w:line="480" w:lineRule="auto"/>
+        <w:rPr>
+          <w:lang w:val="en-US"/>
+        </w:rPr>
+      </w:pPr>
+      <w:bookmarkStart w:id="2" w:name="_Toc214863587"/>
+      <w:r>
+        <w:rPr>
+          <w:lang w:val="en-US"/>
+        </w:rPr>
+        <w:t>3</w:t>
+      </w:r>
+      <w:r>
+        <w:rPr>
+          <w:lang w:val="en-US"/>
+        </w:rPr>
+        <w:tab/>
+      </w:r>
+      <w:r>
+        <w:rPr>
+          <w:lang w:val="en-US"/>
+        </w:rPr>
+        <w:t>Demonstrate SSL inspection</w:t>
+      </w:r>
+      <w:bookmarkEnd w:id="2"/>
+    </w:p>
+    <w:p>
+      <w:pPr>
+        <w:spacing w:line="480" w:lineRule="auto"/>
+        <w:rPr>
+          <w:lang w:val="en-US"/>
+        </w:rPr>
+      </w:pPr>
+    </w:p>
+    <w:p>
+      <w:pPr>
+        <w:pStyle w:val="Heading2"/>
+        <w:spacing w:line="480" w:lineRule="auto"/>
+      </w:pPr>
+      <w:bookmarkStart w:id="3" w:name="_Toc214863588"/>
+      <w:r>
+        <w:t>3.1</w:t>
+      </w:r>
+      <w:r>
+        <w:tab/>
+        <w:t xml:space="preserve">Before injecting SSL certificate to </w:t>
+      </w:r>
+      <w:r>
+        <w:t>VM2</w:t>
+      </w:r>
+      <w:bookmarkEnd w:id="3"/>
+    </w:p>
+    <w:p>
+      <w:pPr>
+        <w:pStyle w:val="ListParagraph"/>
         <w:numPr>
           <w:ilvl w:val="0"/>
-          <w:numId w:val="3"/>
+          <w:numId w:val="4"/>
         </w:numPr>
+        <w:spacing w:line="480" w:lineRule="auto"/>
+        <w:rPr>
+          <w:sz w:val="24"/>
+          <w:szCs w:val="24"/>
+        </w:rPr>
+      </w:pPr>
+      <w:r>
+        <w:rPr>
+          <w:sz w:val="24"/>
+          <w:szCs w:val="24"/>
+        </w:rPr>
+        <w:t>Open the browser and search something on the internet (yahoo.com, etc).</w:t>
+      </w:r>
+    </w:p>
+    <w:p>
+      <w:pPr>
+        <w:pStyle w:val="ListParagraph"/>
+        <w:numPr>
+          <w:ilvl w:val="0"/>
+          <w:numId w:val="4"/>
+        </w:numPr>
+        <w:spacing w:line="480" w:lineRule="auto"/>
+        <w:rPr>
+          <w:sz w:val="24"/>
+          <w:szCs w:val="24"/>
+        </w:rPr>
+      </w:pPr>
+      <w:r>
+        <w:rPr>
+          <w:sz w:val="24"/>
+          <w:szCs w:val="24"/>
+        </w:rPr>
+        <w:t>Click on the lock icon to see what SSL certificates being signed.</w:t>
+      </w:r>
+    </w:p>
+    <w:p>
+      <w:pPr>
+        <w:pStyle w:val="ListParagraph"/>
+        <w:numPr>
+          <w:ilvl w:val="0"/>
+          <w:numId w:val="4"/>
+        </w:numPr>
+        <w:spacing w:line="480" w:lineRule="auto"/>
+        <w:rPr>
+          <w:sz w:val="24"/>
+          <w:szCs w:val="24"/>
+        </w:rPr>
+      </w:pPr>
+      <w:r>
+        <w:rPr>
+          <w:sz w:val="24"/>
+          <w:szCs w:val="24"/>
+        </w:rPr>
+        <w:t>Click “</w:t>
+      </w:r>
+      <w:r>
+        <w:rPr>
+          <w:sz w:val="24"/>
+          <w:szCs w:val="24"/>
+        </w:rPr>
+        <w:t>Connection secure</w:t>
+      </w:r>
+      <w:r>
+        <w:rPr>
+          <w:sz w:val="24"/>
+          <w:szCs w:val="24"/>
+        </w:rPr>
+        <w:t>”</w:t>
+      </w:r>
+      <w:r>
+        <w:rPr>
+          <w:sz w:val="24"/>
+          <w:szCs w:val="24"/>
+        </w:rPr>
+        <w:t xml:space="preserve"> then click “More information”.</w:t>
+      </w:r>
+      <w:r>
+        <w:rPr>
+          <w:sz w:val="24"/>
+          <w:szCs w:val="24"/>
+        </w:rPr>
+        <w:t xml:space="preserve"> In here, it will show the security feature that is verified by DigiCert Inc, which means </w:t>
+      </w:r>
+      <w:r>
+        <w:rPr>
+          <w:sz w:val="24"/>
+          <w:szCs w:val="24"/>
+        </w:rPr>
+        <w:t>website is trusted.</w:t>
+      </w:r>
+    </w:p>
+    <w:p>
+      <w:pPr>
+        <w:spacing w:line="480" w:lineRule="auto"/>
+        <w:rPr>
+          <w:sz w:val="24"/>
+          <w:szCs w:val="24"/>
+        </w:rPr>
+      </w:pPr>
+      <w:r>
+        <w:rPr>
+          <w:noProof/>
+          <w:sz w:val="24"/>
+          <w:szCs w:val="24"/>
+        </w:rPr>
+        <w:lastRenderedPageBreak/>
+        <w:drawing>
+          <wp:inline distT="0" distB="0" distL="0" distR="0" wp14:anchorId="2B0A8419" wp14:editId="0C6BB552">
+            <wp:extent cx="5505450" cy="3343275"/>
+            <wp:effectExtent l="0" t="0" r="0" b="9525"/>
+            <wp:docPr id="7010058" name="Picture 2" descr="A screenshot of a computer&#10;&#10;AI-generated content may be incorrect."/>
+            <wp:cNvGraphicFramePr>
+              <a:graphicFrameLocks xmlns:a="http://schemas.openxmlformats.org/drawingml/2006/main" noChangeAspect="1"/>
+            </wp:cNvGraphicFramePr>
+            <a:graphic xmlns:a="http://schemas.openxmlformats.org/drawingml/2006/main">
+              <a:graphicData uri="http://schemas.openxmlformats.org/drawingml/2006/picture">
+                <pic:pic xmlns:pic="http://schemas.openxmlformats.org/drawingml/2006/picture">
+                  <pic:nvPicPr>
+                    <pic:cNvPr id="7010058" name="Picture 2" descr="A screenshot of a computer&#10;&#10;AI-generated content may be incorrect."/>
+                    <pic:cNvPicPr/>
+                  </pic:nvPicPr>
+                  <pic:blipFill>
+                    <a:blip r:embed="rId9">
+                      <a:extLst>
+                        <a:ext uri="{28A0092B-C50C-407E-A947-70E740481C1C}">
+                          <a14:useLocalDpi xmlns:a14="http://schemas.microsoft.com/office/drawing/2010/main" val="0"/>
+                        </a:ext>
+                      </a:extLst>
+                    </a:blip>
+                    <a:stretch>
+                      <a:fillRect/>
+                    </a:stretch>
+                  </pic:blipFill>
+                  <pic:spPr>
+                    <a:xfrm>
+                      <a:off x="0" y="0"/>
+                      <a:ext cx="5505450" cy="3343275"/>
+                    </a:xfrm>
+                    <a:prstGeom prst="rect">
+                      <a:avLst/>
+                    </a:prstGeom>
+                  </pic:spPr>
+                </pic:pic>
+              </a:graphicData>
+            </a:graphic>
+          </wp:inline>
+        </w:drawing>
+      </w:r>
+    </w:p>
+    <w:p>
+      <w:pPr>
+        <w:spacing w:line="480" w:lineRule="auto"/>
+        <w:rPr>
+          <w:sz w:val="24"/>
+          <w:szCs w:val="24"/>
+        </w:rPr>
+      </w:pPr>
+      <w:r>
+        <w:rPr>
+          <w:sz w:val="24"/>
+          <w:szCs w:val="24"/>
+        </w:rPr>
+        <w:t xml:space="preserve">DigiCert Inc is </w:t>
+      </w:r>
+      <w:r>
+        <w:rPr>
+          <w:sz w:val="24"/>
+          <w:szCs w:val="24"/>
+        </w:rPr>
+        <w:t>digital certificates that secure websites and online transactions, manage identities for devices, and enable secure document signing.</w:t>
+      </w:r>
+    </w:p>
+    <w:p>
+      <w:pPr>
+        <w:pStyle w:val="ListParagraph"/>
+        <w:numPr>
+          <w:ilvl w:val="0"/>
+          <w:numId w:val="4"/>
+        </w:numPr>
+        <w:spacing w:line="480" w:lineRule="auto"/>
+        <w:rPr>
+          <w:sz w:val="24"/>
+          <w:szCs w:val="24"/>
+        </w:rPr>
+      </w:pPr>
+      <w:r>
+        <w:rPr>
+          <w:sz w:val="24"/>
+          <w:szCs w:val="24"/>
+        </w:rPr>
+        <w:t xml:space="preserve">To check valid trusted certificate issuer in Windows, </w:t>
+      </w:r>
+      <w:r>
+        <w:rPr>
+          <w:sz w:val="24"/>
+          <w:szCs w:val="24"/>
+        </w:rPr>
+        <w:t xml:space="preserve">click Windows logo and search </w:t>
+      </w:r>
+      <w:r>
+        <w:rPr>
+          <w:sz w:val="24"/>
+          <w:szCs w:val="24"/>
+        </w:rPr>
+        <w:t>“Manage user certificates”.</w:t>
+      </w:r>
+    </w:p>
+    <w:p>
+      <w:pPr>
+        <w:pStyle w:val="ListParagraph"/>
+        <w:numPr>
+          <w:ilvl w:val="0"/>
+          <w:numId w:val="4"/>
+        </w:numPr>
+        <w:spacing w:line="480" w:lineRule="auto"/>
+        <w:rPr>
+          <w:sz w:val="24"/>
+          <w:szCs w:val="24"/>
+        </w:rPr>
+      </w:pPr>
+      <w:r>
+        <w:rPr>
+          <w:sz w:val="24"/>
+          <w:szCs w:val="24"/>
+        </w:rPr>
+        <w:t>Click “Trusted Root Certification Authorities” and click "Certificates”. This will show lists of all the certificate issuer trusted by Windows.</w:t>
+      </w:r>
+    </w:p>
+    <w:p>
+      <w:pPr>
+        <w:spacing w:line="480" w:lineRule="auto"/>
+        <w:rPr>
+          <w:sz w:val="24"/>
+          <w:szCs w:val="24"/>
+        </w:rPr>
+      </w:pPr>
+      <w:r>
+        <w:rPr>
+          <w:noProof/>
+          <w:sz w:val="24"/>
+          <w:szCs w:val="24"/>
+        </w:rPr>
+        <w:lastRenderedPageBreak/>
+        <w:drawing>
+          <wp:inline distT="0" distB="0" distL="0" distR="0" wp14:anchorId="29D56B01" wp14:editId="0EB08D1E">
+            <wp:extent cx="5943600" cy="3400425"/>
+            <wp:effectExtent l="0" t="0" r="0" b="9525"/>
+            <wp:docPr id="1186505130" name="Picture 3" descr="A screenshot of a computer&#10;&#10;AI-generated content may be incorrect."/>
+            <wp:cNvGraphicFramePr>
+              <a:graphicFrameLocks xmlns:a="http://schemas.openxmlformats.org/drawingml/2006/main" noChangeAspect="1"/>
+            </wp:cNvGraphicFramePr>
+            <a:graphic xmlns:a="http://schemas.openxmlformats.org/drawingml/2006/main">
+              <a:graphicData uri="http://schemas.openxmlformats.org/drawingml/2006/picture">
+                <pic:pic xmlns:pic="http://schemas.openxmlformats.org/drawingml/2006/picture">
+                  <pic:nvPicPr>
+                    <pic:cNvPr id="1186505130" name="Picture 3" descr="A screenshot of a computer&#10;&#10;AI-generated content may be incorrect."/>
+                    <pic:cNvPicPr/>
+                  </pic:nvPicPr>
+                  <pic:blipFill>
+                    <a:blip r:embed="rId10">
+                      <a:extLst>
+                        <a:ext uri="{28A0092B-C50C-407E-A947-70E740481C1C}">
+                          <a14:useLocalDpi xmlns:a14="http://schemas.microsoft.com/office/drawing/2010/main" val="0"/>
+                        </a:ext>
+                      </a:extLst>
+                    </a:blip>
+                    <a:stretch>
+                      <a:fillRect/>
+                    </a:stretch>
+                  </pic:blipFill>
+                  <pic:spPr>
+                    <a:xfrm>
+                      <a:off x="0" y="0"/>
+                      <a:ext cx="5943600" cy="3400425"/>
+                    </a:xfrm>
+                    <a:prstGeom prst="rect">
+                      <a:avLst/>
+                    </a:prstGeom>
+                  </pic:spPr>
+                </pic:pic>
+              </a:graphicData>
+            </a:graphic>
+          </wp:inline>
+        </w:drawing>
+      </w:r>
+    </w:p>
+    <w:p>
+      <w:pPr>
+        <w:spacing w:line="480" w:lineRule="auto"/>
+        <w:rPr>
+          <w:sz w:val="24"/>
+          <w:szCs w:val="24"/>
+        </w:rPr>
+      </w:pPr>
+      <w:r>
+        <w:rPr>
+          <w:sz w:val="24"/>
+          <w:szCs w:val="24"/>
+        </w:rPr>
+        <w:t>Certificate issuer trusted by Windows.</w:t>
+      </w:r>
+    </w:p>
+    <w:p>
+      <w:pPr>
+        <w:pStyle w:val="Heading2"/>
+        <w:spacing w:line="480" w:lineRule="auto"/>
+      </w:pPr>
+      <w:bookmarkStart w:id="4" w:name="_Toc214863589"/>
+      <w:r>
+        <w:t>3.2</w:t>
+      </w:r>
+      <w:r>
+        <w:tab/>
+        <w:t>Process to inject SSL certificate to VM2 / Set up SSL inspection on the firewall</w:t>
+      </w:r>
+      <w:bookmarkEnd w:id="4"/>
+    </w:p>
+    <w:p>
+      <w:pPr>
+        <w:pStyle w:val="ListParagraph"/>
+        <w:numPr>
+          <w:ilvl w:val="0"/>
+          <w:numId w:val="5"/>
+        </w:numPr>
+        <w:spacing w:line="480" w:lineRule="auto"/>
+        <w:rPr>
+          <w:sz w:val="24"/>
+          <w:szCs w:val="24"/>
+        </w:rPr>
+      </w:pPr>
+      <w:r>
+        <w:rPr>
+          <w:sz w:val="24"/>
+          <w:szCs w:val="24"/>
+        </w:rPr>
+        <w:t>In CML, st</w:t>
+      </w:r>
+      <w:r>
+        <w:rPr>
+          <w:sz w:val="24"/>
+          <w:szCs w:val="24"/>
+        </w:rPr>
+        <w:t>art the firewall (FW01) as well as all other devices.</w:t>
+      </w:r>
+    </w:p>
+    <w:p>
+      <w:pPr>
+        <w:pStyle w:val="ListParagraph"/>
+        <w:numPr>
+          <w:ilvl w:val="0"/>
+          <w:numId w:val="5"/>
+        </w:numPr>
+        <w:spacing w:line="480" w:lineRule="auto"/>
+        <w:rPr>
+          <w:sz w:val="24"/>
+          <w:szCs w:val="24"/>
+        </w:rPr>
+      </w:pPr>
+      <w:r>
+        <w:rPr>
+          <w:sz w:val="24"/>
+          <w:szCs w:val="24"/>
+        </w:rPr>
+        <w:t>Right click the firewall (FW01) and choose “Console”. You know firewall is done booting when you are able to see the serial number and the firewall login.</w:t>
+      </w:r>
+    </w:p>
+    <w:p>
+      <w:pPr>
+        <w:pStyle w:val="ListParagraph"/>
+        <w:numPr>
+          <w:ilvl w:val="0"/>
+          <w:numId w:val="5"/>
+        </w:numPr>
+        <w:spacing w:line="480" w:lineRule="auto"/>
+        <w:rPr>
+          <w:sz w:val="24"/>
+          <w:szCs w:val="24"/>
+        </w:rPr>
+      </w:pPr>
+      <w:r>
+        <w:rPr>
+          <w:sz w:val="24"/>
+          <w:szCs w:val="24"/>
+        </w:rPr>
+        <w:t>Type “cisco” in the “Firewall login” and “Password”.</w:t>
+      </w:r>
+    </w:p>
+    <w:p>
+      <w:pPr>
+        <w:pStyle w:val="ListParagraph"/>
+        <w:numPr>
+          <w:ilvl w:val="0"/>
+          <w:numId w:val="5"/>
+        </w:numPr>
+        <w:spacing w:line="480" w:lineRule="auto"/>
+        <w:rPr>
+          <w:sz w:val="24"/>
+          <w:szCs w:val="24"/>
+        </w:rPr>
+      </w:pPr>
+      <w:r>
+        <w:rPr>
+          <w:sz w:val="24"/>
+          <w:szCs w:val="24"/>
+        </w:rPr>
+        <w:t>Wait until you see “Welcome”.</w:t>
+      </w:r>
+    </w:p>
+    <w:p>
+      <w:pPr>
+        <w:pStyle w:val="ListParagraph"/>
+        <w:numPr>
+          <w:ilvl w:val="0"/>
+          <w:numId w:val="5"/>
+        </w:numPr>
+        <w:spacing w:line="480" w:lineRule="auto"/>
+        <w:rPr>
+          <w:sz w:val="24"/>
+          <w:szCs w:val="24"/>
+        </w:rPr>
+      </w:pPr>
+      <w:r>
+        <w:rPr>
+          <w:sz w:val="24"/>
+          <w:szCs w:val="24"/>
+        </w:rPr>
+        <w:t>Type “get system interface physical port1” to get information about port 1 that is connected to the internet. Open the IP address in another browser.</w:t>
+      </w:r>
+    </w:p>
+    <w:p>
+      <w:pPr>
+        <w:pStyle w:val="ListParagraph"/>
+        <w:numPr>
+          <w:ilvl w:val="0"/>
+          <w:numId w:val="5"/>
+        </w:numPr>
+        <w:spacing w:line="480" w:lineRule="auto"/>
+        <w:rPr>
+          <w:sz w:val="24"/>
+          <w:szCs w:val="24"/>
+        </w:rPr>
+      </w:pPr>
+      <w:r>
+        <w:rPr>
+          <w:sz w:val="24"/>
+          <w:szCs w:val="24"/>
+        </w:rPr>
+        <w:t>On the browser, click “Advanced”.</w:t>
+      </w:r>
+    </w:p>
+    <w:p>
+      <w:pPr>
+        <w:pStyle w:val="ListParagraph"/>
+        <w:numPr>
+          <w:ilvl w:val="0"/>
+          <w:numId w:val="5"/>
+        </w:numPr>
+        <w:spacing w:line="480" w:lineRule="auto"/>
+        <w:rPr>
+          <w:sz w:val="24"/>
+          <w:szCs w:val="24"/>
+        </w:rPr>
+      </w:pPr>
+      <w:r>
+        <w:rPr>
+          <w:sz w:val="24"/>
+          <w:szCs w:val="24"/>
+        </w:rPr>
+        <w:lastRenderedPageBreak/>
+        <w:t>Click “Proceed to 192.168.202.146(unsafe)”.</w:t>
+      </w:r>
+    </w:p>
+    <w:p>
+      <w:pPr>
+        <w:pStyle w:val="ListParagraph"/>
+        <w:numPr>
+          <w:ilvl w:val="0"/>
+          <w:numId w:val="5"/>
+        </w:numPr>
+        <w:spacing w:line="480" w:lineRule="auto"/>
+        <w:rPr>
+          <w:sz w:val="24"/>
+          <w:szCs w:val="24"/>
+        </w:rPr>
+      </w:pPr>
+      <w:r>
+        <w:rPr>
+          <w:sz w:val="24"/>
+          <w:szCs w:val="24"/>
+        </w:rPr>
+        <w:t>Type “cisco” as the Username and Password, then click “Login”.</w:t>
+      </w:r>
+    </w:p>
+    <w:p>
+      <w:pPr>
+        <w:pStyle w:val="ListParagraph"/>
+        <w:numPr>
+          <w:ilvl w:val="0"/>
+          <w:numId w:val="5"/>
+        </w:numPr>
+        <w:spacing w:line="480" w:lineRule="auto"/>
+        <w:rPr>
+          <w:sz w:val="24"/>
+          <w:szCs w:val="24"/>
+        </w:rPr>
+      </w:pPr>
+      <w:r>
+        <w:rPr>
+          <w:sz w:val="24"/>
+          <w:szCs w:val="24"/>
+        </w:rPr>
+        <w:t>Click "Login Read-Write".</w:t>
+      </w:r>
+    </w:p>
+    <w:p>
+      <w:pPr>
+        <w:pStyle w:val="ListParagraph"/>
+        <w:numPr>
+          <w:ilvl w:val="0"/>
+          <w:numId w:val="5"/>
+        </w:numPr>
+        <w:spacing w:line="480" w:lineRule="auto"/>
+        <w:rPr>
+          <w:sz w:val="24"/>
+          <w:szCs w:val="24"/>
+        </w:rPr>
+      </w:pPr>
+      <w:r>
+        <w:rPr>
+          <w:sz w:val="24"/>
+          <w:szCs w:val="24"/>
+        </w:rPr>
+        <w:t>Click "Yes".</w:t>
+      </w:r>
+    </w:p>
+    <w:p>
+      <w:pPr>
+        <w:pStyle w:val="ListParagraph"/>
+        <w:numPr>
+          <w:ilvl w:val="0"/>
+          <w:numId w:val="5"/>
+        </w:numPr>
+        <w:spacing w:line="480" w:lineRule="auto"/>
+        <w:rPr>
+          <w:sz w:val="24"/>
+          <w:szCs w:val="24"/>
+        </w:rPr>
+      </w:pPr>
+      <w:r>
+        <w:rPr>
+          <w:sz w:val="24"/>
+          <w:szCs w:val="24"/>
+        </w:rPr>
+        <w:t>Click "Begin".</w:t>
+      </w:r>
+    </w:p>
+    <w:p>
+      <w:pPr>
+        <w:pStyle w:val="ListParagraph"/>
+        <w:numPr>
+          <w:ilvl w:val="0"/>
+          <w:numId w:val="5"/>
+        </w:numPr>
+        <w:spacing w:line="480" w:lineRule="auto"/>
+        <w:rPr>
+          <w:sz w:val="24"/>
+          <w:szCs w:val="24"/>
+        </w:rPr>
+      </w:pPr>
+      <w:r>
+        <w:rPr>
+          <w:sz w:val="24"/>
+          <w:szCs w:val="24"/>
+        </w:rPr>
+        <w:t>In the Dashboard Setup, choose the default which is "Optimal" and press "OK".</w:t>
+      </w:r>
+    </w:p>
+    <w:p>
+      <w:pPr>
+        <w:pStyle w:val="ListParagraph"/>
+        <w:numPr>
+          <w:ilvl w:val="0"/>
+          <w:numId w:val="5"/>
+        </w:numPr>
+        <w:spacing w:line="480" w:lineRule="auto"/>
+        <w:rPr>
+          <w:sz w:val="24"/>
+          <w:szCs w:val="24"/>
+        </w:rPr>
+      </w:pPr>
+      <w:r>
+        <w:rPr>
+          <w:sz w:val="24"/>
+          <w:szCs w:val="24"/>
+        </w:rPr>
+        <w:t>Firewall (FW01) dashboard will open up.</w:t>
+      </w:r>
+    </w:p>
+    <w:p>
+      <w:pPr>
+        <w:pStyle w:val="ListParagraph"/>
+        <w:numPr>
+          <w:ilvl w:val="0"/>
+          <w:numId w:val="5"/>
+        </w:numPr>
+        <w:spacing w:line="480" w:lineRule="auto"/>
+        <w:rPr>
+          <w:sz w:val="24"/>
+          <w:szCs w:val="24"/>
+        </w:rPr>
+      </w:pPr>
+      <w:r>
+        <w:rPr>
+          <w:sz w:val="24"/>
+          <w:szCs w:val="24"/>
+        </w:rPr>
+        <w:t>In the FortiGate firewall (FW01) dashboard, click “Policy &amp; Objects”.</w:t>
+      </w:r>
+    </w:p>
+    <w:p>
+      <w:pPr>
+        <w:pStyle w:val="ListParagraph"/>
+        <w:numPr>
+          <w:ilvl w:val="0"/>
+          <w:numId w:val="5"/>
+        </w:numPr>
+        <w:spacing w:line="480" w:lineRule="auto"/>
+        <w:rPr>
+          <w:sz w:val="24"/>
+          <w:szCs w:val="24"/>
+        </w:rPr>
+      </w:pPr>
+      <w:r>
+        <w:rPr>
+          <w:sz w:val="24"/>
+          <w:szCs w:val="24"/>
+        </w:rPr>
+        <w:t>Click “Firewall Policy”.</w:t>
+      </w:r>
+    </w:p>
+    <w:p>
+      <w:pPr>
+        <w:pStyle w:val="ListParagraph"/>
+        <w:numPr>
+          <w:ilvl w:val="0"/>
+          <w:numId w:val="5"/>
+        </w:numPr>
+        <w:spacing w:line="480" w:lineRule="auto"/>
+        <w:rPr>
+          <w:sz w:val="24"/>
+          <w:szCs w:val="24"/>
+        </w:rPr>
+      </w:pPr>
+      <w:r>
+        <w:rPr>
+          <w:sz w:val="24"/>
+          <w:szCs w:val="24"/>
+        </w:rPr>
+        <w:t>Base from the previous configuration, click “Edit” to the policy related to VM 2 which is “IT(VLAN20)”.</w:t>
+      </w:r>
+      <w:r>
+        <w:rPr>
+          <w:sz w:val="24"/>
+          <w:szCs w:val="24"/>
+        </w:rPr>
+        <w:t xml:space="preserve"> </w:t>
+      </w:r>
+    </w:p>
+    <w:p>
+      <w:pPr>
+        <w:pStyle w:val="ListParagraph"/>
+        <w:numPr>
+          <w:ilvl w:val="0"/>
+          <w:numId w:val="5"/>
+        </w:numPr>
+        <w:spacing w:line="480" w:lineRule="auto"/>
+        <w:rPr>
+          <w:sz w:val="24"/>
+          <w:szCs w:val="24"/>
+        </w:rPr>
+      </w:pPr>
+      <w:r>
+        <w:rPr>
+          <w:sz w:val="24"/>
+          <w:szCs w:val="24"/>
+        </w:rPr>
+        <w:t>Enable “AntiVirus” and on “SSL inspection”, choose “deep-inspection”.</w:t>
+      </w:r>
+    </w:p>
+    <w:p>
+      <w:pPr>
+        <w:spacing w:line="480" w:lineRule="auto"/>
+        <w:rPr>
+          <w:sz w:val="24"/>
+          <w:szCs w:val="24"/>
+        </w:rPr>
+      </w:pPr>
+      <w:r>
+        <w:rPr>
+          <w:noProof/>
+          <w:sz w:val="24"/>
+          <w:szCs w:val="24"/>
+        </w:rPr>
+        <w:lastRenderedPageBreak/>
+        <w:drawing>
+          <wp:inline distT="0" distB="0" distL="0" distR="0" wp14:anchorId="35FB795B" wp14:editId="53DE6F51">
+            <wp:extent cx="5943600" cy="3683000"/>
+            <wp:effectExtent l="0" t="0" r="0" b="0"/>
+            <wp:docPr id="355788543" name="Picture 4" descr="A screenshot of a computer&#10;&#10;AI-generated content may be incorrect."/>
+            <wp:cNvGraphicFramePr>
+              <a:graphicFrameLocks xmlns:a="http://schemas.openxmlformats.org/drawingml/2006/main" noChangeAspect="1"/>
+            </wp:cNvGraphicFramePr>
+            <a:graphic xmlns:a="http://schemas.openxmlformats.org/drawingml/2006/main">
+              <a:graphicData uri="http://schemas.openxmlformats.org/drawingml/2006/picture">
+                <pic:pic xmlns:pic="http://schemas.openxmlformats.org/drawingml/2006/picture">
+                  <pic:nvPicPr>
+                    <pic:cNvPr id="355788543" name="Picture 4" descr="A screenshot of a computer&#10;&#10;AI-generated content may be incorrect."/>
+                    <pic:cNvPicPr/>
+                  </pic:nvPicPr>
+                  <pic:blipFill>
+                    <a:blip r:embed="rId11">
+                      <a:extLst>
+                        <a:ext uri="{28A0092B-C50C-407E-A947-70E740481C1C}">
+                          <a14:useLocalDpi xmlns:a14="http://schemas.microsoft.com/office/drawing/2010/main" val="0"/>
+                        </a:ext>
+                      </a:extLst>
+                    </a:blip>
+                    <a:stretch>
+                      <a:fillRect/>
+                    </a:stretch>
+                  </pic:blipFill>
+                  <pic:spPr>
+                    <a:xfrm>
+                      <a:off x="0" y="0"/>
+                      <a:ext cx="5943600" cy="3683000"/>
+                    </a:xfrm>
+                    <a:prstGeom prst="rect">
+                      <a:avLst/>
+                    </a:prstGeom>
+                  </pic:spPr>
+                </pic:pic>
+              </a:graphicData>
+            </a:graphic>
+          </wp:inline>
+        </w:drawing>
+      </w:r>
+    </w:p>
+    <w:p>
+      <w:pPr>
+        <w:spacing w:line="480" w:lineRule="auto"/>
+        <w:rPr>
+          <w:sz w:val="24"/>
+          <w:szCs w:val="24"/>
+        </w:rPr>
+      </w:pPr>
+      <w:r>
+        <w:rPr>
+          <w:sz w:val="24"/>
+          <w:szCs w:val="24"/>
+        </w:rPr>
+        <w:t>Enable antivirus and ssl inspection.</w:t>
+      </w:r>
+    </w:p>
+    <w:p>
+      <w:pPr>
+        <w:pStyle w:val="ListParagraph"/>
+        <w:numPr>
+          <w:ilvl w:val="0"/>
+          <w:numId w:val="5"/>
+        </w:numPr>
+        <w:spacing w:line="480" w:lineRule="auto"/>
+        <w:rPr>
+          <w:sz w:val="24"/>
+          <w:szCs w:val="24"/>
+        </w:rPr>
+      </w:pPr>
+      <w:r>
+        <w:rPr>
+          <w:sz w:val="24"/>
+          <w:szCs w:val="24"/>
+        </w:rPr>
+        <w:t>Click OK.</w:t>
+      </w:r>
+    </w:p>
+    <w:p>
+      <w:pPr>
+        <w:pStyle w:val="ListParagraph"/>
+        <w:numPr>
+          <w:ilvl w:val="0"/>
+          <w:numId w:val="5"/>
+        </w:numPr>
+        <w:spacing w:line="480" w:lineRule="auto"/>
+        <w:rPr>
+          <w:sz w:val="24"/>
+          <w:szCs w:val="24"/>
+        </w:rPr>
+      </w:pPr>
+      <w:r>
+        <w:rPr>
+          <w:sz w:val="24"/>
+          <w:szCs w:val="24"/>
+        </w:rPr>
+        <w:t>Confirmation will appear which means end users will see certificate warnings. Hit OK.</w:t>
+      </w:r>
+    </w:p>
+    <w:p>
+      <w:pPr>
+        <w:spacing w:line="480" w:lineRule="auto"/>
+        <w:rPr>
+          <w:sz w:val="24"/>
+          <w:szCs w:val="24"/>
+        </w:rPr>
+      </w:pPr>
+      <w:r>
+        <w:rPr>
+          <w:noProof/>
+          <w:sz w:val="24"/>
+          <w:szCs w:val="24"/>
+        </w:rPr>
+        <w:drawing>
+          <wp:inline distT="0" distB="0" distL="0" distR="0" wp14:anchorId="65FB65F1" wp14:editId="3FA50729">
+            <wp:extent cx="5600700" cy="1781175"/>
+            <wp:effectExtent l="0" t="0" r="0" b="9525"/>
+            <wp:docPr id="1756087475" name="Picture 5" descr="A screenshot of a computer error&#10;&#10;AI-generated content may be incorrect."/>
+            <wp:cNvGraphicFramePr>
+              <a:graphicFrameLocks xmlns:a="http://schemas.openxmlformats.org/drawingml/2006/main" noChangeAspect="1"/>
+            </wp:cNvGraphicFramePr>
+            <a:graphic xmlns:a="http://schemas.openxmlformats.org/drawingml/2006/main">
+              <a:graphicData uri="http://schemas.openxmlformats.org/drawingml/2006/picture">
+                <pic:pic xmlns:pic="http://schemas.openxmlformats.org/drawingml/2006/picture">
+                  <pic:nvPicPr>
+                    <pic:cNvPr id="1756087475" name="Picture 5" descr="A screenshot of a computer error&#10;&#10;AI-generated content may be incorrect."/>
+                    <pic:cNvPicPr/>
+                  </pic:nvPicPr>
+                  <pic:blipFill>
+                    <a:blip r:embed="rId12">
+                      <a:extLst>
+                        <a:ext uri="{28A0092B-C50C-407E-A947-70E740481C1C}">
+                          <a14:useLocalDpi xmlns:a14="http://schemas.microsoft.com/office/drawing/2010/main" val="0"/>
+                        </a:ext>
+                      </a:extLst>
+                    </a:blip>
+                    <a:stretch>
+                      <a:fillRect/>
+                    </a:stretch>
+                  </pic:blipFill>
+                  <pic:spPr>
+                    <a:xfrm>
+                      <a:off x="0" y="0"/>
+                      <a:ext cx="5600700" cy="1781175"/>
+                    </a:xfrm>
+                    <a:prstGeom prst="rect">
+                      <a:avLst/>
+                    </a:prstGeom>
+                  </pic:spPr>
+                </pic:pic>
+              </a:graphicData>
+            </a:graphic>
+          </wp:inline>
+        </w:drawing>
+      </w:r>
+    </w:p>
+    <w:p>
+      <w:pPr>
+        <w:spacing w:line="480" w:lineRule="auto"/>
+        <w:rPr>
+          <w:sz w:val="24"/>
+          <w:szCs w:val="24"/>
+        </w:rPr>
+      </w:pPr>
+      <w:r>
+        <w:rPr>
+          <w:sz w:val="24"/>
+          <w:szCs w:val="24"/>
+        </w:rPr>
+        <w:t>Confirmation message after SSL configuration.</w:t>
+      </w:r>
+    </w:p>
+    <w:p>
+      <w:pPr>
+        <w:pStyle w:val="Heading2"/>
+        <w:spacing w:line="480" w:lineRule="auto"/>
+      </w:pPr>
+      <w:bookmarkStart w:id="5" w:name="_Toc214863590"/>
+      <w:r>
+        <w:lastRenderedPageBreak/>
+        <w:t>3.3.</w:t>
+      </w:r>
+      <w:r>
+        <w:tab/>
+        <w:t>After injecting SSL certificate to VM2</w:t>
+      </w:r>
+      <w:bookmarkEnd w:id="5"/>
+    </w:p>
+    <w:p>
+      <w:pPr>
+        <w:pStyle w:val="ListParagraph"/>
+        <w:numPr>
+          <w:ilvl w:val="0"/>
+          <w:numId w:val="5"/>
+        </w:numPr>
+        <w:spacing w:line="480" w:lineRule="auto"/>
+        <w:rPr>
+          <w:sz w:val="24"/>
+          <w:szCs w:val="24"/>
+        </w:rPr>
+      </w:pPr>
+      <w:r>
+        <w:rPr>
+          <w:sz w:val="24"/>
+          <w:szCs w:val="24"/>
+        </w:rPr>
+        <w:t>Go back to the CML and close the previous browser. Open new browser.</w:t>
+      </w:r>
+    </w:p>
+    <w:p>
+      <w:pPr>
+        <w:pStyle w:val="ListParagraph"/>
+        <w:numPr>
+          <w:ilvl w:val="0"/>
+          <w:numId w:val="5"/>
+        </w:numPr>
+        <w:spacing w:line="480" w:lineRule="auto"/>
+        <w:rPr>
+          <w:sz w:val="24"/>
+          <w:szCs w:val="24"/>
+        </w:rPr>
+      </w:pPr>
+      <w:r>
+        <w:rPr>
+          <w:sz w:val="24"/>
+          <w:szCs w:val="24"/>
+        </w:rPr>
+        <w:t>Go to yahoo.com</w:t>
+      </w:r>
+      <w:r>
+        <w:rPr>
+          <w:sz w:val="24"/>
+          <w:szCs w:val="24"/>
+        </w:rPr>
+        <w:t>. Warning will appear.</w:t>
+      </w:r>
+    </w:p>
+    <w:p>
+      <w:pPr>
+        <w:spacing w:line="480" w:lineRule="auto"/>
+        <w:rPr>
+          <w:sz w:val="24"/>
+          <w:szCs w:val="24"/>
+        </w:rPr>
+      </w:pPr>
+      <w:r>
+        <w:rPr>
+          <w:noProof/>
+          <w:sz w:val="24"/>
+          <w:szCs w:val="24"/>
+        </w:rPr>
+        <w:drawing>
+          <wp:inline distT="0" distB="0" distL="0" distR="0" wp14:anchorId="2F0027AA" wp14:editId="5403B730">
+            <wp:extent cx="5943600" cy="4272915"/>
+            <wp:effectExtent l="0" t="0" r="0" b="0"/>
+            <wp:docPr id="709364732" name="Picture 6" descr="A screenshot of a computer&#10;&#10;AI-generated content may be incorrect."/>
+            <wp:cNvGraphicFramePr>
+              <a:graphicFrameLocks xmlns:a="http://schemas.openxmlformats.org/drawingml/2006/main" noChangeAspect="1"/>
+            </wp:cNvGraphicFramePr>
+            <a:graphic xmlns:a="http://schemas.openxmlformats.org/drawingml/2006/main">
+              <a:graphicData uri="http://schemas.openxmlformats.org/drawingml/2006/picture">
+                <pic:pic xmlns:pic="http://schemas.openxmlformats.org/drawingml/2006/picture">
+                  <pic:nvPicPr>
+                    <pic:cNvPr id="709364732" name="Picture 6" descr="A screenshot of a computer&#10;&#10;AI-generated content may be incorrect."/>
+                    <pic:cNvPicPr/>
+                  </pic:nvPicPr>
+                  <pic:blipFill>
+                    <a:blip r:embed="rId13">
+                      <a:extLst>
+                        <a:ext uri="{28A0092B-C50C-407E-A947-70E740481C1C}">
+                          <a14:useLocalDpi xmlns:a14="http://schemas.microsoft.com/office/drawing/2010/main" val="0"/>
+                        </a:ext>
+                      </a:extLst>
+                    </a:blip>
+                    <a:stretch>
+                      <a:fillRect/>
+                    </a:stretch>
+                  </pic:blipFill>
+                  <pic:spPr>
+                    <a:xfrm>
+                      <a:off x="0" y="0"/>
+                      <a:ext cx="5943600" cy="4272915"/>
+                    </a:xfrm>
+                    <a:prstGeom prst="rect">
+                      <a:avLst/>
+                    </a:prstGeom>
+                  </pic:spPr>
+                </pic:pic>
+              </a:graphicData>
+            </a:graphic>
+          </wp:inline>
+        </w:drawing>
+      </w:r>
+    </w:p>
+    <w:p>
+      <w:pPr>
+        <w:spacing w:line="480" w:lineRule="auto"/>
+        <w:rPr>
+          <w:sz w:val="24"/>
+          <w:szCs w:val="24"/>
+        </w:rPr>
+      </w:pPr>
+      <w:r>
+        <w:rPr>
+          <w:sz w:val="24"/>
+          <w:szCs w:val="24"/>
+        </w:rPr>
+        <w:t>Warning message after SSL configuration in FortiGate firewall.</w:t>
+      </w:r>
+    </w:p>
+    <w:p>
+      <w:pPr>
+        <w:pStyle w:val="ListParagraph"/>
+        <w:numPr>
+          <w:ilvl w:val="0"/>
+          <w:numId w:val="5"/>
+        </w:numPr>
+        <w:spacing w:line="480" w:lineRule="auto"/>
+        <w:rPr>
+          <w:sz w:val="24"/>
+          <w:szCs w:val="24"/>
+        </w:rPr>
+      </w:pPr>
+      <w:r>
+        <w:rPr>
+          <w:sz w:val="24"/>
+          <w:szCs w:val="24"/>
+        </w:rPr>
+        <w:t>Click “Advanced”.</w:t>
+      </w:r>
+    </w:p>
+    <w:p>
+      <w:pPr>
+        <w:pStyle w:val="ListParagraph"/>
+        <w:numPr>
+          <w:ilvl w:val="0"/>
+          <w:numId w:val="5"/>
+        </w:numPr>
+        <w:spacing w:line="480" w:lineRule="auto"/>
+        <w:rPr>
+          <w:sz w:val="24"/>
+          <w:szCs w:val="24"/>
+        </w:rPr>
+      </w:pPr>
+      <w:r>
+        <w:rPr>
+          <w:sz w:val="24"/>
+          <w:szCs w:val="24"/>
+        </w:rPr>
+        <w:t>Click “View Certificate”.</w:t>
+      </w:r>
+    </w:p>
+    <w:p>
+      <w:pPr>
+        <w:pStyle w:val="ListParagraph"/>
+        <w:numPr>
+          <w:ilvl w:val="0"/>
+          <w:numId w:val="5"/>
+        </w:numPr>
+        <w:spacing w:line="480" w:lineRule="auto"/>
+        <w:rPr>
+          <w:sz w:val="24"/>
+          <w:szCs w:val="24"/>
+        </w:rPr>
+      </w:pPr>
+      <w:r>
+        <w:rPr>
+          <w:sz w:val="24"/>
+          <w:szCs w:val="24"/>
+        </w:rPr>
+        <w:t>??</w:t>
+      </w:r>
+    </w:p>
+    <w:p>
+      <w:pPr>
+        <w:spacing w:line="480" w:lineRule="auto"/>
+        <w:rPr>
+          <w:sz w:val="24"/>
+          <w:szCs w:val="24"/>
+        </w:rPr>
+      </w:pPr>
+    </w:p>
+    <w:p>
+      <w:pPr>
+        <w:spacing w:line="480" w:lineRule="auto"/>
+        <w:rPr>
+          <w:sz w:val="24"/>
+          <w:szCs w:val="24"/>
+        </w:rPr>
+      </w:pPr>
+    </w:p>
+    <w:p>
+      <w:pPr>
+        <w:spacing w:line="480" w:lineRule="auto"/>
+        <w:rPr>
+          <w:sz w:val="24"/>
+          <w:szCs w:val="24"/>
+        </w:rPr>
+      </w:pPr>
+      <w:r>
+        <w:rPr>
+          <w:sz w:val="24"/>
+          <w:szCs w:val="24"/>
+        </w:rPr>
+        <w:t>??</w:t>
+      </w:r>
+    </w:p>
+    <w:p>
+      <w:pPr>
+        <w:pStyle w:val="ListParagraph"/>
+        <w:numPr>
+          <w:ilvl w:val="0"/>
+          <w:numId w:val="6"/>
+        </w:numPr>
+        <w:spacing w:line="480" w:lineRule="auto"/>
+        <w:rPr>
+          <w:sz w:val="24"/>
+          <w:szCs w:val="24"/>
+        </w:rPr>
+      </w:pPr>
+      <w:r>
+        <w:rPr>
+          <w:sz w:val="24"/>
+          <w:szCs w:val="24"/>
+        </w:rPr>
+        <w:t>In CMD, run “ipconfig” command to c</w:t>
+      </w:r>
+      <w:r>
+        <w:rPr>
+          <w:sz w:val="24"/>
+          <w:szCs w:val="24"/>
+        </w:rPr>
+        <w:t>heck “Default Gateway”</w:t>
+      </w:r>
+      <w:r>
+        <w:rPr>
+          <w:sz w:val="24"/>
+          <w:szCs w:val="24"/>
+        </w:rPr>
+        <w:t>.</w:t>
+      </w:r>
+    </w:p>
+    <w:p>
+      <w:pPr>
+        <w:pStyle w:val="ListParagraph"/>
+        <w:numPr>
+          <w:ilvl w:val="0"/>
+          <w:numId w:val="6"/>
+        </w:numPr>
+        <w:spacing w:line="480" w:lineRule="auto"/>
+        <w:rPr>
+          <w:sz w:val="24"/>
+          <w:szCs w:val="24"/>
+        </w:rPr>
+      </w:pPr>
+      <w:r>
+        <w:rPr>
+          <w:sz w:val="24"/>
+          <w:szCs w:val="24"/>
+        </w:rPr>
+        <w:t>Paste the default gateway which is 192.168.20.1 in browser tab. Notice that it doesn’t go through.</w:t>
+      </w:r>
+    </w:p>
+    <w:p>
+      <w:pPr>
+        <w:pStyle w:val="ListParagraph"/>
+        <w:numPr>
+          <w:ilvl w:val="0"/>
+          <w:numId w:val="6"/>
+        </w:numPr>
+        <w:spacing w:line="480" w:lineRule="auto"/>
+        <w:rPr>
+          <w:sz w:val="24"/>
+          <w:szCs w:val="24"/>
+        </w:rPr>
+      </w:pPr>
+      <w:r>
+        <w:rPr>
+          <w:sz w:val="24"/>
+          <w:szCs w:val="24"/>
+        </w:rPr>
+        <w:t>So to fix this, go to  FortiGate firewall, click “Network” and click “Interfaces”.</w:t>
+      </w:r>
+    </w:p>
+    <w:p>
+      <w:pPr>
+        <w:pStyle w:val="ListParagraph"/>
+        <w:numPr>
+          <w:ilvl w:val="0"/>
+          <w:numId w:val="6"/>
+        </w:numPr>
+        <w:spacing w:line="480" w:lineRule="auto"/>
+        <w:rPr>
+          <w:sz w:val="24"/>
+          <w:szCs w:val="24"/>
+        </w:rPr>
+      </w:pPr>
+      <w:r>
+        <w:rPr>
+          <w:sz w:val="24"/>
+          <w:szCs w:val="24"/>
+        </w:rPr>
+        <w:t>Click the + sign beside “LAN (port2)” and double-click the VLAN20.</w:t>
+      </w:r>
+    </w:p>
+    <w:p>
+      <w:pPr>
+        <w:pStyle w:val="ListParagraph"/>
+        <w:numPr>
+          <w:ilvl w:val="0"/>
+          <w:numId w:val="6"/>
+        </w:numPr>
+        <w:spacing w:line="480" w:lineRule="auto"/>
+        <w:rPr>
+          <w:sz w:val="24"/>
+          <w:szCs w:val="24"/>
+        </w:rPr>
+      </w:pPr>
+      <w:r>
+        <w:rPr>
+          <w:sz w:val="24"/>
+          <w:szCs w:val="24"/>
+        </w:rPr>
+        <w:t>Under “Administrative Access”, check the “HTTPS”.</w:t>
+      </w:r>
+    </w:p>
+    <w:p>
+      <w:pPr>
+        <w:spacing w:line="480" w:lineRule="auto"/>
+        <w:rPr>
+          <w:sz w:val="24"/>
+          <w:szCs w:val="24"/>
+        </w:rPr>
+      </w:pPr>
+      <w:r>
+        <w:rPr>
+          <w:noProof/>
+          <w:sz w:val="24"/>
+          <w:szCs w:val="24"/>
+        </w:rPr>
+        <w:drawing>
+          <wp:inline distT="0" distB="0" distL="0" distR="0" wp14:anchorId="75704A29" wp14:editId="0A645737">
+            <wp:extent cx="5943600" cy="2277745"/>
+            <wp:effectExtent l="0" t="0" r="0" b="8255"/>
+            <wp:docPr id="818477484" name="Picture 7" descr="A screenshot of a computer&#10;&#10;AI-generated content may be incorrect."/>
+            <wp:cNvGraphicFramePr>
+              <a:graphicFrameLocks xmlns:a="http://schemas.openxmlformats.org/drawingml/2006/main" noChangeAspect="1"/>
+            </wp:cNvGraphicFramePr>
+            <a:graphic xmlns:a="http://schemas.openxmlformats.org/drawingml/2006/main">
+              <a:graphicData uri="http://schemas.openxmlformats.org/drawingml/2006/picture">
+                <pic:pic xmlns:pic="http://schemas.openxmlformats.org/drawingml/2006/picture">
+                  <pic:nvPicPr>
+                    <pic:cNvPr id="818477484" name="Picture 7" descr="A screenshot of a computer&#10;&#10;AI-generated content may be incorrect."/>
+                    <pic:cNvPicPr/>
+                  </pic:nvPicPr>
+                  <pic:blipFill>
+                    <a:blip r:embed="rId14">
+                      <a:extLst>
+                        <a:ext uri="{28A0092B-C50C-407E-A947-70E740481C1C}">
+                          <a14:useLocalDpi xmlns:a14="http://schemas.microsoft.com/office/drawing/2010/main" val="0"/>
+                        </a:ext>
+                      </a:extLst>
+                    </a:blip>
+                    <a:stretch>
+                      <a:fillRect/>
+                    </a:stretch>
+                  </pic:blipFill>
+                  <pic:spPr>
+                    <a:xfrm>
+                      <a:off x="0" y="0"/>
+                      <a:ext cx="5943600" cy="2277745"/>
+                    </a:xfrm>
+                    <a:prstGeom prst="rect">
+                      <a:avLst/>
+                    </a:prstGeom>
+                  </pic:spPr>
+                </pic:pic>
+              </a:graphicData>
+            </a:graphic>
+          </wp:inline>
+        </w:drawing>
+      </w:r>
+    </w:p>
+    <w:p>
+      <w:pPr>
+        <w:spacing w:line="480" w:lineRule="auto"/>
+        <w:rPr>
+          <w:sz w:val="24"/>
+          <w:szCs w:val="24"/>
+        </w:rPr>
+      </w:pPr>
+      <w:r>
+        <w:rPr>
+          <w:sz w:val="24"/>
+          <w:szCs w:val="24"/>
+        </w:rPr>
+        <w:t>Allow HTTPS and HTTP in VLAN20.</w:t>
+      </w:r>
+    </w:p>
+    <w:p>
+      <w:pPr>
+        <w:pStyle w:val="ListParagraph"/>
+        <w:numPr>
+          <w:ilvl w:val="0"/>
+          <w:numId w:val="6"/>
+        </w:numPr>
+        <w:spacing w:line="480" w:lineRule="auto"/>
+        <w:rPr>
+          <w:sz w:val="24"/>
+          <w:szCs w:val="24"/>
+        </w:rPr>
+      </w:pPr>
+      <w:r>
+        <w:rPr>
+          <w:sz w:val="24"/>
+          <w:szCs w:val="24"/>
+        </w:rPr>
+        <w:t>Click OK.</w:t>
+      </w:r>
+    </w:p>
+    <w:p>
+      <w:pPr>
+        <w:pStyle w:val="ListParagraph"/>
+        <w:spacing w:line="480" w:lineRule="auto"/>
+        <w:rPr>
+          <w:sz w:val="24"/>
+          <w:szCs w:val="24"/>
+        </w:rPr>
+      </w:pPr>
+      <w:r>
+        <w:rPr>
+          <w:sz w:val="24"/>
+          <w:szCs w:val="24"/>
+          <w:highlight w:val="yellow"/>
+        </w:rPr>
+        <w:t>12:17</w:t>
+      </w:r>
+    </w:p>
+    <w:p>
+      <w:pPr>
+        <w:pStyle w:val="ListParagraph"/>
+        <w:numPr>
+          <w:ilvl w:val="0"/>
+          <w:numId w:val="6"/>
+        </w:numPr>
+        <w:spacing w:line="480" w:lineRule="auto"/>
+        <w:rPr>
+          <w:sz w:val="24"/>
+          <w:szCs w:val="24"/>
+        </w:rPr>
+      </w:pPr>
+      <w:r>
+        <w:rPr>
+          <w:sz w:val="24"/>
+          <w:szCs w:val="24"/>
+        </w:rPr>
+        <w:t>By now, you can now open FortiGate firewall in VLAN20.</w:t>
+      </w:r>
+    </w:p>
+    <w:p>
+      <w:pPr>
+        <w:pStyle w:val="ListParagraph"/>
+        <w:numPr>
+          <w:ilvl w:val="0"/>
+          <w:numId w:val="6"/>
+        </w:numPr>
+        <w:spacing w:line="480" w:lineRule="auto"/>
+        <w:rPr>
+          <w:sz w:val="24"/>
+          <w:szCs w:val="24"/>
+        </w:rPr>
+      </w:pPr>
+      <w:r>
+        <w:rPr>
+          <w:sz w:val="24"/>
+          <w:szCs w:val="24"/>
+        </w:rPr>
+        <w:t>Go to “Policy and Objects” and click “Firewall Policy”.</w:t>
+      </w:r>
+    </w:p>
+    <w:p>
+      <w:pPr>
+        <w:spacing w:line="480" w:lineRule="auto"/>
+      </w:pPr>
+    </w:p>
+    <w:p>
+      <w:pPr>
+        <w:pStyle w:val="Heading2"/>
+        <w:spacing w:line="480" w:lineRule="auto"/>
+      </w:pPr>
+      <w:bookmarkStart w:id="6" w:name="_Toc214863591"/>
+      <w:r>
+        <w:lastRenderedPageBreak/>
+        <w:t xml:space="preserve">3.4 </w:t>
+      </w:r>
+      <w:r>
+        <w:tab/>
+        <w:t>Wireshark capture for SSL traffic</w:t>
+      </w:r>
+      <w:bookmarkEnd w:id="6"/>
+    </w:p>
+    <w:p/>
+    <w:p>
+      <w:pPr>
+        <w:pStyle w:val="Heading2"/>
+      </w:pPr>
+      <w:bookmarkStart w:id="7" w:name="_Toc214863592"/>
+      <w:r>
+        <w:t>Subtopic 3.2</w:t>
+      </w:r>
+      <w:bookmarkEnd w:id="7"/>
+    </w:p>
+    <w:p/>
+    <w:p/>
+    <w:p>
+      <w:pPr>
+        <w:pStyle w:val="Heading1"/>
+        <w:jc w:val="both"/>
+        <w:rPr>
+          <w:lang w:val="en-US"/>
+        </w:rPr>
+      </w:pPr>
+      <w:bookmarkStart w:id="8" w:name="_Toc214863593"/>
+      <w:r>
+        <w:rPr>
+          <w:lang w:val="en-US"/>
+        </w:rPr>
+        <w:t>4</w:t>
+      </w:r>
+      <w:r>
+        <w:rPr>
+          <w:lang w:val="en-US"/>
+        </w:rPr>
+        <w:tab/>
+      </w:r>
+      <w:r>
+        <w:rPr>
+          <w:lang w:val="en-US"/>
+        </w:rPr>
+        <w:t>Question and Answer</w:t>
+      </w:r>
+      <w:bookmarkEnd w:id="8"/>
+    </w:p>
+    <w:p>
+      <w:pPr>
+        <w:jc w:val="both"/>
+        <w:rPr>
+          <w:lang w:val="en-US"/>
+        </w:rPr>
+      </w:pPr>
+    </w:p>
+    <w:p>
+      <w:pPr>
+        <w:pStyle w:val="Heading2"/>
+        <w:jc w:val="both"/>
+      </w:pPr>
+      <w:bookmarkStart w:id="9" w:name="_Toc214863594"/>
+      <w:r>
+        <w:t xml:space="preserve">4.1 </w:t>
+      </w:r>
+      <w:r>
+        <w:tab/>
+      </w:r>
+      <w:r>
+        <w:t>Explain the process of SSL/TLS interception and include how certificates are handled and the role of root certificate authorities in maintaining trust.</w:t>
+      </w:r>
+      <w:bookmarkEnd w:id="9"/>
+      <w:r>
+        <w:t xml:space="preserve"> </w:t>
+      </w:r>
+    </w:p>
+    <w:p>
+      <w:pPr>
+        <w:jc w:val="both"/>
+      </w:pPr>
+    </w:p>
+    <w:p>
+      <w:pPr>
+        <w:jc w:val="both"/>
+      </w:pPr>
+    </w:p>
+    <w:p>
+      <w:pPr>
+        <w:pStyle w:val="Heading2"/>
+        <w:jc w:val="both"/>
+      </w:pPr>
+      <w:bookmarkStart w:id="10" w:name="_Toc214863595"/>
+      <w:r>
+        <w:t>4.2</w:t>
+      </w:r>
+      <w:r>
+        <w:tab/>
+      </w:r>
+      <w:r>
+        <w:t>What technical challenges can occur during SSL/TLS inspection (e.g., certificate pinning, encrypted SNI, performance overhead)? Propose potential solutions or workarounds for these issues.</w:t>
+      </w:r>
+      <w:bookmarkEnd w:id="10"/>
+      <w:r>
+        <w:t xml:space="preserve"> </w:t>
+      </w:r>
+    </w:p>
+    <w:p>
+      <w:pPr>
+        <w:jc w:val="both"/>
+      </w:pPr>
+    </w:p>
+    <w:p>
+      <w:pPr>
+        <w:jc w:val="both"/>
+      </w:pPr>
+    </w:p>
+    <w:p>
+      <w:pPr>
+        <w:pStyle w:val="Heading2"/>
+        <w:jc w:val="both"/>
+      </w:pPr>
+      <w:bookmarkStart w:id="11" w:name="_Toc214863596"/>
+      <w:r>
+        <w:t>4.3</w:t>
+      </w:r>
+      <w:r>
+        <w:tab/>
+      </w:r>
+      <w:r>
+        <w:t>How does SSL/TLS inspection intersect with data privacy laws and compliance requirements such as GDPR, HIPAA, or PIPEDA? Provide examples of scenarios where SSL inspection might be restricted or prohibited.</w:t>
+      </w:r>
+      <w:bookmarkEnd w:id="11"/>
+      <w:r>
+        <w:t xml:space="preserve"> </w:t>
+      </w:r>
+    </w:p>
+    <w:p>
+      <w:pPr>
+        <w:rPr>
+          <w:lang w:val="en-US"/>
+        </w:rPr>
+      </w:pPr>
+    </w:p>
+    <w:p>
+      <w:pPr>
+        <w:rPr>
+          <w:lang w:val="en-US"/>
+        </w:rPr>
+      </w:pPr>
+    </w:p>
+    <w:p>
+      <w:pPr>
+        <w:rPr>
+          <w:lang w:val="en-US"/>
+        </w:rPr>
+      </w:pPr>
+    </w:p>
+    <w:p>
+      <w:pPr>
+        <w:rPr>
+          <w:lang w:val="en-US"/>
+        </w:rPr>
+      </w:pPr>
+    </w:p>
+    <w:p>
+      <w:pPr>
+        <w:pStyle w:val="Heading2"/>
         <w:spacing w:line="480" w:lineRule="auto"/>
         <w:jc w:val="both"/>
         <w:rPr>
@@ -1381,747 +3293,17 @@
           <w:color w:val="auto"/>
           <w:sz w:val="24"/>
           <w:szCs w:val="24"/>
-        </w:rPr>
-      </w:pPr>
-      <w:bookmarkStart w:id="0" w:name="_Toc212411489"/>
-      <w:r>
-        <w:rPr>
-          <w:rFonts w:asciiTheme="minorHAnsi" w:hAnsiTheme="minorHAnsi" w:cstheme="minorHAnsi"/>
-          <w:color w:val="auto"/>
-          <w:sz w:val="24"/>
-          <w:szCs w:val="24"/>
-        </w:rPr>
-        <w:lastRenderedPageBreak/>
-        <w:t>Introduction</w:t>
-      </w:r>
-      <w:bookmarkEnd w:id="0"/>
-    </w:p>
-    <w:p>
-      <w:pPr>
-        <w:spacing w:line="480" w:lineRule="auto"/>
-        <w:ind w:firstLine="720"/>
-        <w:jc w:val="both"/>
-        <w:rPr>
-          <w:rFonts w:cstheme="minorHAnsi"/>
-          <w:sz w:val="24"/>
-          <w:szCs w:val="24"/>
-        </w:rPr>
-      </w:pPr>
-      <w:r>
-        <w:rPr>
-          <w:rFonts w:cstheme="minorHAnsi"/>
-          <w:sz w:val="24"/>
-          <w:szCs w:val="24"/>
-        </w:rPr>
-        <w:t>This document is about configuring SSL inspection using a virtual firewall, create SSL rules, and understand how traffic is decrypted, then inspected, encrypted again, and sent to end client on a firewall appliance.</w:t>
-      </w:r>
-    </w:p>
-    <w:p>
-      <w:pPr>
-        <w:pStyle w:val="Heading1"/>
-        <w:numPr>
-          <w:ilvl w:val="0"/>
-          <w:numId w:val="3"/>
-        </w:numPr>
-        <w:spacing w:line="480" w:lineRule="auto"/>
-        <w:jc w:val="both"/>
-        <w:rPr>
-          <w:rFonts w:asciiTheme="minorHAnsi" w:hAnsiTheme="minorHAnsi" w:cstheme="minorHAnsi"/>
-          <w:color w:val="auto"/>
-          <w:sz w:val="24"/>
-          <w:szCs w:val="24"/>
           <w:lang w:val="en-US"/>
         </w:rPr>
       </w:pPr>
-      <w:bookmarkStart w:id="1" w:name="_Toc212411490"/>
-      <w:r>
-        <w:rPr>
-          <w:rFonts w:asciiTheme="minorHAnsi" w:hAnsiTheme="minorHAnsi" w:cstheme="minorHAnsi"/>
-          <w:color w:val="auto"/>
-          <w:sz w:val="24"/>
-          <w:szCs w:val="24"/>
+    </w:p>
+    <w:p>
+      <w:pPr>
+        <w:rPr>
           <w:lang w:val="en-US"/>
         </w:rPr>
-        <w:t>Topic</w:t>
-      </w:r>
-      <w:r>
-        <w:rPr>
-          <w:rFonts w:asciiTheme="minorHAnsi" w:hAnsiTheme="minorHAnsi" w:cstheme="minorHAnsi"/>
-          <w:color w:val="auto"/>
-          <w:sz w:val="24"/>
-          <w:szCs w:val="24"/>
-          <w:lang w:val="en-US"/>
-        </w:rPr>
-        <w:t>2</w:t>
-      </w:r>
-      <w:bookmarkEnd w:id="1"/>
-    </w:p>
-    <w:p>
-      <w:pPr>
-        <w:spacing w:line="480" w:lineRule="auto"/>
-        <w:ind w:firstLine="709"/>
-        <w:jc w:val="both"/>
-        <w:rPr>
-          <w:rFonts w:cstheme="minorHAnsi"/>
-          <w:sz w:val="24"/>
-          <w:szCs w:val="24"/>
-          <w:lang w:val="en-US"/>
-        </w:rPr>
-      </w:pPr>
-      <w:r>
-        <w:rPr>
-          <w:rFonts w:cstheme="minorHAnsi"/>
-          <w:sz w:val="24"/>
-          <w:szCs w:val="24"/>
-          <w:lang w:val="en-US"/>
-        </w:rPr>
-        <w:t>One of the crucial components of an organization’s security strategy is often referred to as Identity and Access Management (IAM). IAM</w:t>
-      </w:r>
-      <w:r>
-        <w:rPr>
-          <w:rFonts w:cstheme="minorHAnsi"/>
-          <w:sz w:val="24"/>
-          <w:szCs w:val="24"/>
-          <w:lang w:val="en-US"/>
-        </w:rPr>
-        <w:t xml:space="preserve"> ensures that the right people, machines, and software components access the right digital resources at the right time and for the right reasons.</w:t>
-      </w:r>
-    </w:p>
-    <w:p>
-      <w:pPr>
-        <w:spacing w:line="480" w:lineRule="auto"/>
-        <w:ind w:firstLine="709"/>
-        <w:jc w:val="both"/>
-        <w:rPr>
-          <w:rFonts w:cstheme="minorHAnsi"/>
-          <w:sz w:val="24"/>
-          <w:szCs w:val="24"/>
-          <w:lang w:val="en-US"/>
-        </w:rPr>
-      </w:pPr>
-    </w:p>
-    <w:p>
-      <w:pPr>
-        <w:pStyle w:val="Heading2"/>
-        <w:spacing w:line="480" w:lineRule="auto"/>
-        <w:jc w:val="both"/>
-        <w:rPr>
-          <w:rFonts w:asciiTheme="minorHAnsi" w:hAnsiTheme="minorHAnsi" w:cstheme="minorHAnsi"/>
-          <w:color w:val="auto"/>
-          <w:sz w:val="24"/>
-          <w:szCs w:val="24"/>
-          <w:lang w:val="en-US"/>
-        </w:rPr>
-      </w:pPr>
-      <w:bookmarkStart w:id="2" w:name="_Toc212411491"/>
-      <w:r>
-        <w:rPr>
-          <w:rFonts w:asciiTheme="minorHAnsi" w:hAnsiTheme="minorHAnsi" w:cstheme="minorHAnsi"/>
-          <w:color w:val="auto"/>
-          <w:sz w:val="24"/>
-          <w:szCs w:val="24"/>
-          <w:lang w:val="en-US"/>
-        </w:rPr>
-        <w:t xml:space="preserve">Subtopic </w:t>
-      </w:r>
-      <w:r>
-        <w:rPr>
-          <w:rFonts w:asciiTheme="minorHAnsi" w:hAnsiTheme="minorHAnsi" w:cstheme="minorHAnsi"/>
-          <w:color w:val="auto"/>
-          <w:sz w:val="24"/>
-          <w:szCs w:val="24"/>
-          <w:lang w:val="en-US"/>
-        </w:rPr>
-        <w:t>2</w:t>
-      </w:r>
-      <w:r>
-        <w:rPr>
-          <w:rFonts w:asciiTheme="minorHAnsi" w:hAnsiTheme="minorHAnsi" w:cstheme="minorHAnsi"/>
-          <w:color w:val="auto"/>
-          <w:sz w:val="24"/>
-          <w:szCs w:val="24"/>
-          <w:lang w:val="en-US"/>
-        </w:rPr>
-        <w:t>.1</w:t>
-      </w:r>
-      <w:bookmarkEnd w:id="2"/>
-    </w:p>
-    <w:p>
-      <w:pPr>
-        <w:spacing w:line="480" w:lineRule="auto"/>
-        <w:ind w:firstLine="709"/>
-        <w:jc w:val="both"/>
-        <w:rPr>
-          <w:rFonts w:cstheme="minorHAnsi"/>
-          <w:sz w:val="24"/>
-          <w:szCs w:val="24"/>
-          <w:lang w:val="en-US"/>
-        </w:rPr>
-      </w:pPr>
-      <w:r>
-        <w:rPr>
-          <w:rFonts w:cstheme="minorHAnsi"/>
-          <w:sz w:val="24"/>
-          <w:szCs w:val="24"/>
-          <w:lang w:val="en-US"/>
-        </w:rPr>
-        <w:t>IAAA (Identification, Authentication, Authorization, Accountability) is the foundation of Identity and Access Management (IAM)</w:t>
-      </w:r>
-      <w:r>
-        <w:rPr>
-          <w:rFonts w:cstheme="minorHAnsi"/>
-          <w:sz w:val="24"/>
-          <w:szCs w:val="24"/>
-          <w:lang w:val="en-US"/>
-        </w:rPr>
-        <w:t xml:space="preserve">. IAM is a discipline and a type of framework for solving the challenge of secure access to digital resources. </w:t>
-      </w:r>
-    </w:p>
-    <w:p>
-      <w:pPr>
-        <w:spacing w:line="480" w:lineRule="auto"/>
-        <w:jc w:val="both"/>
-        <w:rPr>
-          <w:rFonts w:cstheme="minorHAnsi"/>
-          <w:sz w:val="24"/>
-          <w:szCs w:val="24"/>
-          <w:lang w:val="en-US"/>
-        </w:rPr>
-      </w:pPr>
-    </w:p>
-    <w:p>
-      <w:pPr>
-        <w:pStyle w:val="Heading2"/>
-        <w:spacing w:line="480" w:lineRule="auto"/>
-        <w:jc w:val="both"/>
-        <w:rPr>
-          <w:rFonts w:asciiTheme="minorHAnsi" w:hAnsiTheme="minorHAnsi" w:cstheme="minorHAnsi"/>
-          <w:color w:val="auto"/>
-          <w:sz w:val="24"/>
-          <w:szCs w:val="24"/>
-          <w:lang w:val="en-US"/>
-        </w:rPr>
-      </w:pPr>
-      <w:bookmarkStart w:id="3" w:name="_Toc212411492"/>
-      <w:r>
-        <w:rPr>
-          <w:rFonts w:asciiTheme="minorHAnsi" w:hAnsiTheme="minorHAnsi" w:cstheme="minorHAnsi"/>
-          <w:color w:val="auto"/>
-          <w:sz w:val="24"/>
-          <w:szCs w:val="24"/>
-          <w:lang w:val="en-US"/>
-        </w:rPr>
-        <w:t xml:space="preserve">Subtopic </w:t>
-      </w:r>
-      <w:r>
-        <w:rPr>
-          <w:rFonts w:asciiTheme="minorHAnsi" w:hAnsiTheme="minorHAnsi" w:cstheme="minorHAnsi"/>
-          <w:color w:val="auto"/>
-          <w:sz w:val="24"/>
-          <w:szCs w:val="24"/>
-          <w:lang w:val="en-US"/>
-        </w:rPr>
-        <w:t>2</w:t>
-      </w:r>
-      <w:r>
-        <w:rPr>
-          <w:rFonts w:asciiTheme="minorHAnsi" w:hAnsiTheme="minorHAnsi" w:cstheme="minorHAnsi"/>
-          <w:color w:val="auto"/>
-          <w:sz w:val="24"/>
-          <w:szCs w:val="24"/>
-          <w:lang w:val="en-US"/>
-        </w:rPr>
-        <w:t>.2</w:t>
-      </w:r>
-      <w:bookmarkEnd w:id="3"/>
-    </w:p>
-    <w:p>
-      <w:pPr>
-        <w:spacing w:line="480" w:lineRule="auto"/>
-        <w:jc w:val="both"/>
-        <w:rPr>
-          <w:sz w:val="24"/>
-          <w:szCs w:val="24"/>
-          <w:lang w:val="en-US"/>
-        </w:rPr>
-      </w:pPr>
-      <w:r>
-        <w:rPr>
-          <w:sz w:val="24"/>
-          <w:szCs w:val="24"/>
-          <w:lang w:val="en-US"/>
-        </w:rPr>
-        <w:tab/>
-      </w:r>
-      <w:r>
-        <w:rPr>
-          <w:sz w:val="24"/>
-          <w:szCs w:val="24"/>
-          <w:lang w:val="en-US"/>
-        </w:rPr>
-        <w:t>Authentication provides a way of identifying a user. It can be done through various mechanisms: something you know, something you have, something you are, and multi-factor authentication.</w:t>
-      </w:r>
-    </w:p>
-    <w:p>
-      <w:pPr>
-        <w:spacing w:line="480" w:lineRule="auto"/>
-        <w:jc w:val="both"/>
-        <w:rPr>
-          <w:sz w:val="24"/>
-          <w:szCs w:val="24"/>
-          <w:lang w:val="en-US"/>
-        </w:rPr>
-      </w:pPr>
-    </w:p>
-    <w:p>
-      <w:pPr>
-        <w:pStyle w:val="Heading2"/>
-        <w:spacing w:line="480" w:lineRule="auto"/>
-        <w:jc w:val="both"/>
-        <w:rPr>
-          <w:rFonts w:asciiTheme="minorHAnsi" w:hAnsiTheme="minorHAnsi" w:cstheme="minorHAnsi"/>
-          <w:color w:val="auto"/>
-          <w:sz w:val="24"/>
-          <w:szCs w:val="24"/>
-          <w:lang w:val="en-US"/>
-        </w:rPr>
-      </w:pPr>
-      <w:bookmarkStart w:id="4" w:name="_Toc212411493"/>
-      <w:r>
-        <w:rPr>
-          <w:rFonts w:asciiTheme="minorHAnsi" w:hAnsiTheme="minorHAnsi" w:cstheme="minorHAnsi"/>
-          <w:color w:val="auto"/>
-          <w:sz w:val="24"/>
-          <w:szCs w:val="24"/>
-          <w:lang w:val="en-US"/>
-        </w:rPr>
-        <w:lastRenderedPageBreak/>
-        <w:t xml:space="preserve">Subtopic </w:t>
-      </w:r>
-      <w:r>
-        <w:rPr>
-          <w:rFonts w:asciiTheme="minorHAnsi" w:hAnsiTheme="minorHAnsi" w:cstheme="minorHAnsi"/>
-          <w:color w:val="auto"/>
-          <w:sz w:val="24"/>
-          <w:szCs w:val="24"/>
-          <w:lang w:val="en-US"/>
-        </w:rPr>
-        <w:t>2</w:t>
-      </w:r>
-      <w:r>
-        <w:rPr>
-          <w:rFonts w:asciiTheme="minorHAnsi" w:hAnsiTheme="minorHAnsi" w:cstheme="minorHAnsi"/>
-          <w:color w:val="auto"/>
-          <w:sz w:val="24"/>
-          <w:szCs w:val="24"/>
-          <w:lang w:val="en-US"/>
-        </w:rPr>
-        <w:t>.3</w:t>
-      </w:r>
-      <w:bookmarkEnd w:id="4"/>
-    </w:p>
-    <w:p>
-      <w:pPr>
-        <w:spacing w:line="480" w:lineRule="auto"/>
-        <w:jc w:val="both"/>
-        <w:rPr>
-          <w:rFonts w:cstheme="minorHAnsi"/>
-          <w:sz w:val="24"/>
-          <w:szCs w:val="24"/>
-          <w:lang w:val="en-US"/>
-        </w:rPr>
-      </w:pPr>
-      <w:r>
-        <w:rPr>
-          <w:lang w:val="en-US"/>
-        </w:rPr>
-        <w:tab/>
-      </w:r>
-      <w:r>
-        <w:rPr>
-          <w:sz w:val="24"/>
-          <w:szCs w:val="24"/>
-          <w:lang w:val="en-US"/>
-        </w:rPr>
-        <w:t xml:space="preserve">Once the system has successfully </w:t>
-      </w:r>
-      <w:r>
-        <w:rPr>
-          <w:sz w:val="24"/>
-          <w:szCs w:val="24"/>
-          <w:lang w:val="en-US"/>
-        </w:rPr>
-        <w:t xml:space="preserve">validated a user through </w:t>
-      </w:r>
-      <w:r>
-        <w:rPr>
-          <w:sz w:val="24"/>
-          <w:szCs w:val="24"/>
-          <w:lang w:val="en-US"/>
-        </w:rPr>
-        <w:t>authenticat</w:t>
-      </w:r>
-      <w:r>
-        <w:rPr>
-          <w:sz w:val="24"/>
-          <w:szCs w:val="24"/>
-          <w:lang w:val="en-US"/>
-        </w:rPr>
-        <w:t xml:space="preserve">ion, it moves to the stage </w:t>
-      </w:r>
-      <w:r>
-        <w:rPr>
-          <w:sz w:val="24"/>
-          <w:szCs w:val="24"/>
-          <w:lang w:val="en-US"/>
-        </w:rPr>
-        <w:t>where a system determines the specific actions and resources a user is allowed to access</w:t>
-      </w:r>
-      <w:r>
-        <w:rPr>
-          <w:sz w:val="24"/>
-          <w:szCs w:val="24"/>
-          <w:lang w:val="en-US"/>
-        </w:rPr>
-        <w:t xml:space="preserve">. This is the authorization </w:t>
-      </w:r>
-      <w:r>
-        <w:rPr>
-          <w:sz w:val="24"/>
-          <w:szCs w:val="24"/>
-          <w:lang w:val="en-US"/>
-        </w:rPr>
-        <w:t xml:space="preserve">stage where it ensures </w:t>
-      </w:r>
-      <w:r>
-        <w:rPr>
-          <w:sz w:val="24"/>
-          <w:szCs w:val="24"/>
-          <w:lang w:val="en-US"/>
-        </w:rPr>
-        <w:t xml:space="preserve">that users or systems can only access resources and perform actions they are permitted to. Proper authorization prevents unauthorized actions </w:t>
-      </w:r>
-    </w:p>
-    <w:p>
-      <w:pPr>
-        <w:pStyle w:val="Heading1"/>
-        <w:numPr>
-          <w:ilvl w:val="0"/>
-          <w:numId w:val="3"/>
-        </w:numPr>
-        <w:spacing w:line="480" w:lineRule="auto"/>
-        <w:jc w:val="both"/>
-        <w:rPr>
-          <w:rFonts w:asciiTheme="minorHAnsi" w:hAnsiTheme="minorHAnsi" w:cstheme="minorHAnsi"/>
-          <w:color w:val="auto"/>
-          <w:sz w:val="24"/>
-          <w:szCs w:val="24"/>
-          <w:lang w:val="en-US"/>
-        </w:rPr>
-      </w:pPr>
-      <w:bookmarkStart w:id="5" w:name="_Toc212411494"/>
-      <w:r>
-        <w:rPr>
-          <w:rFonts w:asciiTheme="minorHAnsi" w:hAnsiTheme="minorHAnsi" w:cstheme="minorHAnsi"/>
-          <w:color w:val="auto"/>
-          <w:sz w:val="24"/>
-          <w:szCs w:val="24"/>
-          <w:lang w:val="en-US"/>
-        </w:rPr>
-        <w:t xml:space="preserve">Topic </w:t>
-      </w:r>
-      <w:r>
-        <w:rPr>
-          <w:rFonts w:asciiTheme="minorHAnsi" w:hAnsiTheme="minorHAnsi" w:cstheme="minorHAnsi"/>
-          <w:color w:val="auto"/>
-          <w:sz w:val="24"/>
-          <w:szCs w:val="24"/>
-          <w:lang w:val="en-US"/>
-        </w:rPr>
-        <w:t>3</w:t>
-      </w:r>
-      <w:bookmarkEnd w:id="5"/>
-    </w:p>
-    <w:p>
-      <w:pPr>
-        <w:pStyle w:val="Heading2"/>
-        <w:spacing w:line="480" w:lineRule="auto"/>
-        <w:jc w:val="both"/>
-        <w:rPr>
-          <w:rFonts w:asciiTheme="minorHAnsi" w:hAnsiTheme="minorHAnsi" w:cstheme="minorHAnsi"/>
-          <w:color w:val="auto"/>
-          <w:sz w:val="24"/>
-          <w:szCs w:val="24"/>
-          <w:lang w:val="en-US"/>
-        </w:rPr>
-      </w:pPr>
-      <w:bookmarkStart w:id="6" w:name="_Toc212411495"/>
-      <w:r>
-        <w:rPr>
-          <w:rFonts w:asciiTheme="minorHAnsi" w:hAnsiTheme="minorHAnsi" w:cstheme="minorHAnsi"/>
-          <w:color w:val="auto"/>
-          <w:sz w:val="24"/>
-          <w:szCs w:val="24"/>
-          <w:lang w:val="en-US"/>
-        </w:rPr>
-        <w:t xml:space="preserve">Subtopic </w:t>
-      </w:r>
-      <w:r>
-        <w:rPr>
-          <w:rFonts w:asciiTheme="minorHAnsi" w:hAnsiTheme="minorHAnsi" w:cstheme="minorHAnsi"/>
-          <w:color w:val="auto"/>
-          <w:sz w:val="24"/>
-          <w:szCs w:val="24"/>
-          <w:lang w:val="en-US"/>
-        </w:rPr>
-        <w:t>3</w:t>
-      </w:r>
-      <w:r>
-        <w:rPr>
-          <w:rFonts w:asciiTheme="minorHAnsi" w:hAnsiTheme="minorHAnsi" w:cstheme="minorHAnsi"/>
-          <w:color w:val="auto"/>
-          <w:sz w:val="24"/>
-          <w:szCs w:val="24"/>
-          <w:lang w:val="en-US"/>
-        </w:rPr>
-        <w:t>.1</w:t>
-      </w:r>
-      <w:bookmarkEnd w:id="6"/>
-    </w:p>
-    <w:p>
-      <w:pPr>
-        <w:pStyle w:val="Heading2"/>
-        <w:spacing w:line="480" w:lineRule="auto"/>
-        <w:jc w:val="both"/>
-        <w:rPr>
-          <w:rFonts w:asciiTheme="minorHAnsi" w:hAnsiTheme="minorHAnsi" w:cstheme="minorHAnsi"/>
-          <w:color w:val="auto"/>
-          <w:sz w:val="24"/>
-          <w:szCs w:val="24"/>
-          <w:lang w:val="en-US"/>
-        </w:rPr>
-      </w:pPr>
-      <w:bookmarkStart w:id="7" w:name="_Toc212411496"/>
-      <w:r>
-        <w:rPr>
-          <w:rFonts w:asciiTheme="minorHAnsi" w:hAnsiTheme="minorHAnsi" w:cstheme="minorHAnsi"/>
-          <w:color w:val="auto"/>
-          <w:sz w:val="24"/>
-          <w:szCs w:val="24"/>
-          <w:lang w:val="en-US"/>
-        </w:rPr>
-        <w:t xml:space="preserve">Subtopic </w:t>
-      </w:r>
-      <w:r>
-        <w:rPr>
-          <w:rFonts w:asciiTheme="minorHAnsi" w:hAnsiTheme="minorHAnsi" w:cstheme="minorHAnsi"/>
-          <w:color w:val="auto"/>
-          <w:sz w:val="24"/>
-          <w:szCs w:val="24"/>
-          <w:lang w:val="en-US"/>
-        </w:rPr>
-        <w:t>3</w:t>
-      </w:r>
-      <w:r>
-        <w:rPr>
-          <w:rFonts w:asciiTheme="minorHAnsi" w:hAnsiTheme="minorHAnsi" w:cstheme="minorHAnsi"/>
-          <w:color w:val="auto"/>
-          <w:sz w:val="24"/>
-          <w:szCs w:val="24"/>
-          <w:lang w:val="en-US"/>
-        </w:rPr>
-        <w:t>.2</w:t>
-      </w:r>
-      <w:bookmarkEnd w:id="7"/>
-    </w:p>
-    <w:p>
-      <w:pPr>
-        <w:pStyle w:val="Heading1"/>
-        <w:numPr>
-          <w:ilvl w:val="0"/>
-          <w:numId w:val="3"/>
-        </w:numPr>
-        <w:spacing w:line="480" w:lineRule="auto"/>
-        <w:jc w:val="both"/>
-        <w:rPr>
-          <w:rFonts w:asciiTheme="minorHAnsi" w:hAnsiTheme="minorHAnsi" w:cstheme="minorHAnsi"/>
-          <w:color w:val="auto"/>
-          <w:sz w:val="24"/>
-          <w:szCs w:val="24"/>
-          <w:lang w:val="en-US"/>
-        </w:rPr>
-      </w:pPr>
-      <w:bookmarkStart w:id="8" w:name="_Toc212411497"/>
-      <w:r>
-        <w:rPr>
-          <w:rFonts w:asciiTheme="minorHAnsi" w:hAnsiTheme="minorHAnsi" w:cstheme="minorHAnsi"/>
-          <w:color w:val="auto"/>
-          <w:sz w:val="24"/>
-          <w:szCs w:val="24"/>
-          <w:lang w:val="en-US"/>
-        </w:rPr>
-        <w:t xml:space="preserve">Topic </w:t>
-      </w:r>
-      <w:r>
-        <w:rPr>
-          <w:rFonts w:asciiTheme="minorHAnsi" w:hAnsiTheme="minorHAnsi" w:cstheme="minorHAnsi"/>
-          <w:color w:val="auto"/>
-          <w:sz w:val="24"/>
-          <w:szCs w:val="24"/>
-          <w:lang w:val="en-US"/>
-        </w:rPr>
-        <w:t>4</w:t>
-      </w:r>
-      <w:bookmarkEnd w:id="8"/>
-    </w:p>
-    <w:p>
-      <w:pPr>
-        <w:pStyle w:val="Heading2"/>
-        <w:spacing w:line="480" w:lineRule="auto"/>
-        <w:jc w:val="both"/>
-        <w:rPr>
-          <w:rFonts w:asciiTheme="minorHAnsi" w:hAnsiTheme="minorHAnsi" w:cstheme="minorHAnsi"/>
-          <w:color w:val="auto"/>
-          <w:sz w:val="24"/>
-          <w:szCs w:val="24"/>
-          <w:lang w:val="en-US"/>
-        </w:rPr>
-      </w:pPr>
-      <w:bookmarkStart w:id="9" w:name="_Toc212411498"/>
-      <w:r>
-        <w:rPr>
-          <w:rFonts w:asciiTheme="minorHAnsi" w:hAnsiTheme="minorHAnsi" w:cstheme="minorHAnsi"/>
-          <w:color w:val="auto"/>
-          <w:sz w:val="24"/>
-          <w:szCs w:val="24"/>
-          <w:lang w:val="en-US"/>
-        </w:rPr>
-        <w:t xml:space="preserve">Subtopic </w:t>
-      </w:r>
-      <w:r>
-        <w:rPr>
-          <w:rFonts w:asciiTheme="minorHAnsi" w:hAnsiTheme="minorHAnsi" w:cstheme="minorHAnsi"/>
-          <w:color w:val="auto"/>
-          <w:sz w:val="24"/>
-          <w:szCs w:val="24"/>
-          <w:lang w:val="en-US"/>
-        </w:rPr>
-        <w:t>4</w:t>
-      </w:r>
-      <w:r>
-        <w:rPr>
-          <w:rFonts w:asciiTheme="minorHAnsi" w:hAnsiTheme="minorHAnsi" w:cstheme="minorHAnsi"/>
-          <w:color w:val="auto"/>
-          <w:sz w:val="24"/>
-          <w:szCs w:val="24"/>
-          <w:lang w:val="en-US"/>
-        </w:rPr>
-        <w:t>.1</w:t>
-      </w:r>
-      <w:bookmarkEnd w:id="9"/>
-    </w:p>
-    <w:p>
-      <w:pPr>
-        <w:pStyle w:val="Heading2"/>
-        <w:spacing w:line="480" w:lineRule="auto"/>
-        <w:jc w:val="both"/>
-        <w:rPr>
-          <w:rFonts w:asciiTheme="minorHAnsi" w:hAnsiTheme="minorHAnsi" w:cstheme="minorHAnsi"/>
-          <w:color w:val="auto"/>
-          <w:sz w:val="24"/>
-          <w:szCs w:val="24"/>
-          <w:lang w:val="en-US"/>
-        </w:rPr>
-      </w:pPr>
-      <w:bookmarkStart w:id="10" w:name="_Toc212411499"/>
-      <w:r>
-        <w:rPr>
-          <w:rFonts w:asciiTheme="minorHAnsi" w:hAnsiTheme="minorHAnsi" w:cstheme="minorHAnsi"/>
-          <w:color w:val="auto"/>
-          <w:sz w:val="24"/>
-          <w:szCs w:val="24"/>
-          <w:lang w:val="en-US"/>
-        </w:rPr>
-        <w:t xml:space="preserve">Subtopic </w:t>
-      </w:r>
-      <w:r>
-        <w:rPr>
-          <w:rFonts w:asciiTheme="minorHAnsi" w:hAnsiTheme="minorHAnsi" w:cstheme="minorHAnsi"/>
-          <w:color w:val="auto"/>
-          <w:sz w:val="24"/>
-          <w:szCs w:val="24"/>
-          <w:lang w:val="en-US"/>
-        </w:rPr>
-        <w:t>4</w:t>
-      </w:r>
-      <w:r>
-        <w:rPr>
-          <w:rFonts w:asciiTheme="minorHAnsi" w:hAnsiTheme="minorHAnsi" w:cstheme="minorHAnsi"/>
-          <w:color w:val="auto"/>
-          <w:sz w:val="24"/>
-          <w:szCs w:val="24"/>
-          <w:lang w:val="en-US"/>
-        </w:rPr>
-        <w:t>.2</w:t>
-      </w:r>
-      <w:bookmarkEnd w:id="10"/>
-    </w:p>
-    <w:p>
-      <w:pPr>
-        <w:rPr>
-          <w:lang w:val="en-US"/>
-        </w:rPr>
-      </w:pPr>
-    </w:p>
-    <w:p>
-      <w:pPr>
-        <w:rPr>
-          <w:lang w:val="en-US"/>
-        </w:rPr>
-      </w:pPr>
-    </w:p>
-    <w:p>
-      <w:pPr>
-        <w:rPr>
-          <w:lang w:val="en-US"/>
-        </w:rPr>
-      </w:pPr>
-    </w:p>
-    <w:p>
-      <w:pPr>
-        <w:rPr>
-          <w:lang w:val="en-US"/>
-        </w:rPr>
-      </w:pPr>
-    </w:p>
-    <w:p>
-      <w:pPr>
-        <w:rPr>
-          <w:lang w:val="en-US"/>
-        </w:rPr>
-      </w:pPr>
-    </w:p>
-    <w:p>
-      <w:pPr>
-        <w:pStyle w:val="Heading2"/>
-        <w:spacing w:line="480" w:lineRule="auto"/>
-        <w:jc w:val="both"/>
-        <w:rPr>
-          <w:rFonts w:asciiTheme="minorHAnsi" w:hAnsiTheme="minorHAnsi" w:cstheme="minorHAnsi"/>
-          <w:color w:val="auto"/>
-          <w:sz w:val="24"/>
-          <w:szCs w:val="24"/>
-          <w:lang w:val="en-US"/>
-        </w:rPr>
-      </w:pPr>
-    </w:p>
-    <w:p>
-      <w:pPr>
-        <w:rPr>
-          <w:lang w:val="en-US"/>
-        </w:rPr>
         <w:sectPr>
-          <w:footerReference w:type="default" r:id="rId9"/>
+          <w:footerReference w:type="default" r:id="rId15"/>
           <w:pgSz w:w="12240" w:h="15840"/>
           <w:pgMar w:top="1440" w:right="1440" w:bottom="1440" w:left="1440" w:header="708" w:footer="708" w:gutter="0"/>
           <w:pgNumType w:start="1"/>
@@ -2130,7 +3312,7 @@
         </w:sectPr>
       </w:pPr>
     </w:p>
-    <w:bookmarkStart w:id="11" w:name="_Toc212411500" w:displacedByCustomXml="next"/>
+    <w:bookmarkStart w:id="12" w:name="_Toc214863597" w:displacedByCustomXml="next"/>
     <w:sdt>
       <w:sdtPr>
         <w:rPr>
@@ -2153,7 +3335,7 @@
           <w:r>
             <w:t>References</w:t>
           </w:r>
-          <w:bookmarkEnd w:id="11"/>
+          <w:bookmarkEnd w:id="12"/>
         </w:p>
         <w:sdt>
           <w:sdtPr>
@@ -2205,7 +3387,7 @@
       </w:pPr>
     </w:p>
     <w:sectPr>
-      <w:footerReference w:type="default" r:id="rId10"/>
+      <w:footerReference w:type="default" r:id="rId16"/>
       <w:pgSz w:w="12240" w:h="15840"/>
       <w:pgMar w:top="1440" w:right="1440" w:bottom="1440" w:left="1440" w:header="708" w:footer="708" w:gutter="0"/>
       <w:pgNumType w:start="1"/>
@@ -2348,6 +3530,119 @@
 <file path=word/numbering.xml><?xml version="1.0" encoding="utf-8"?>
 <w:numbering xmlns:wpc="http://schemas.microsoft.com/office/word/2010/wordprocessingCanvas" xmlns:cx="http://schemas.microsoft.com/office/drawing/2014/chartex" xmlns:cx1="http://schemas.microsoft.com/office/drawing/2015/9/8/chartex" xmlns:cx2="http://schemas.microsoft.com/office/drawing/2015/10/21/chartex" xmlns:cx3="http://schemas.microsoft.com/office/drawing/2016/5/9/chartex" xmlns:cx4="http://schemas.microsoft.com/office/drawing/2016/5/10/chartex" xmlns:cx5="http://schemas.microsoft.com/office/drawing/2016/5/11/chartex" xmlns:cx6="http://schemas.microsoft.com/office/drawing/2016/5/12/chartex" xmlns:cx7="http://schemas.microsoft.com/office/drawing/2016/5/13/chartex" xmlns:cx8="http://schemas.microsoft.com/office/drawing/2016/5/14/chartex" xmlns:mc="http://schemas.openxmlformats.org/markup-compatibility/2006" xmlns:aink="http://schemas.microsoft.com/office/drawing/2016/ink" xmlns:am3d="http://schemas.microsoft.com/office/drawing/2017/model3d" xmlns:o="urn:schemas-microsoft-com:office:office" xmlns:oel="http://schemas.microsoft.com/office/2019/extlst" xmlns:r="http://schemas.openxmlformats.org/officeDocument/2006/relationships" xmlns:m="http://schemas.openxmlformats.org/officeDocument/2006/math" xmlns:v="urn:schemas-microsoft-com:vml" xmlns:wp14="http://schemas.microsoft.com/office/word/2010/wordprocessingDrawing" xmlns:wp="http://schemas.openxmlformats.org/drawingml/2006/wordprocessingDrawing" xmlns:w10="urn:schemas-microsoft-com:office:word" xmlns:w="http://schemas.openxmlformats.org/wordprocessingml/2006/main" xmlns:w14="http://schemas.microsoft.com/office/word/2010/wordml" xmlns:w15="http://schemas.microsoft.com/office/word/2012/wordml" xmlns:w16cex="http://schemas.microsoft.com/office/word/2018/wordml/cex" xmlns:w16cid="http://schemas.microsoft.com/office/word/2016/wordml/cid" xmlns:w16="http://schemas.microsoft.com/office/word/2018/wordml" xmlns:w16du="http://schemas.microsoft.com/office/word/2023/wordml/word16du" xmlns:w16sdtdh="http://schemas.microsoft.com/office/word/2020/wordml/sdtdatahash" xmlns:w16sdtfl="http://schemas.microsoft.com/office/word/2024/wordml/sdtformatlock" xmlns:w16se="http://schemas.microsoft.com/office/word/2015/wordml/symex" xmlns:wpg="http://schemas.microsoft.com/office/word/2010/wordprocessingGroup" xmlns:wpi="http://schemas.microsoft.com/office/word/2010/wordprocessingInk" xmlns:wne="http://schemas.microsoft.com/office/word/2006/wordml" xmlns:wps="http://schemas.microsoft.com/office/word/2010/wordprocessingShape" mc:Ignorable="w14 w15 w16se w16cid w16 w16cex w16sdtdh w16sdtfl w16du wp14">
   <w:abstractNum w:abstractNumId="0" w15:restartNumberingAfterBreak="0">
+    <w:nsid w:val="010B41FD"/>
+    <w:multiLevelType w:val="hybridMultilevel"/>
+    <w:tmpl w:val="FE98AEBC"/>
+    <w:lvl w:ilvl="0" w:tplc="10090001">
+      <w:start w:val="1"/>
+      <w:numFmt w:val="bullet"/>
+      <w:lvlText w:val=""/>
+      <w:lvlJc w:val="left"/>
+      <w:pPr>
+        <w:ind w:left="720" w:hanging="360"/>
+      </w:pPr>
+      <w:rPr>
+        <w:rFonts w:ascii="Symbol" w:hAnsi="Symbol" w:hint="default"/>
+      </w:rPr>
+    </w:lvl>
+    <w:lvl w:ilvl="1" w:tplc="10090003" w:tentative="1">
+      <w:start w:val="1"/>
+      <w:numFmt w:val="bullet"/>
+      <w:lvlText w:val="o"/>
+      <w:lvlJc w:val="left"/>
+      <w:pPr>
+        <w:ind w:left="1440" w:hanging="360"/>
+      </w:pPr>
+      <w:rPr>
+        <w:rFonts w:ascii="Courier New" w:hAnsi="Courier New" w:cs="Courier New" w:hint="default"/>
+      </w:rPr>
+    </w:lvl>
+    <w:lvl w:ilvl="2" w:tplc="10090005" w:tentative="1">
+      <w:start w:val="1"/>
+      <w:numFmt w:val="bullet"/>
+      <w:lvlText w:val=""/>
+      <w:lvlJc w:val="left"/>
+      <w:pPr>
+        <w:ind w:left="2160" w:hanging="360"/>
+      </w:pPr>
+      <w:rPr>
+        <w:rFonts w:ascii="Wingdings" w:hAnsi="Wingdings" w:hint="default"/>
+      </w:rPr>
+    </w:lvl>
+    <w:lvl w:ilvl="3" w:tplc="10090001" w:tentative="1">
+      <w:start w:val="1"/>
+      <w:numFmt w:val="bullet"/>
+      <w:lvlText w:val=""/>
+      <w:lvlJc w:val="left"/>
+      <w:pPr>
+        <w:ind w:left="2880" w:hanging="360"/>
+      </w:pPr>
+      <w:rPr>
+        <w:rFonts w:ascii="Symbol" w:hAnsi="Symbol" w:hint="default"/>
+      </w:rPr>
+    </w:lvl>
+    <w:lvl w:ilvl="4" w:tplc="10090003" w:tentative="1">
+      <w:start w:val="1"/>
+      <w:numFmt w:val="bullet"/>
+      <w:lvlText w:val="o"/>
+      <w:lvlJc w:val="left"/>
+      <w:pPr>
+        <w:ind w:left="3600" w:hanging="360"/>
+      </w:pPr>
+      <w:rPr>
+        <w:rFonts w:ascii="Courier New" w:hAnsi="Courier New" w:cs="Courier New" w:hint="default"/>
+      </w:rPr>
+    </w:lvl>
+    <w:lvl w:ilvl="5" w:tplc="10090005" w:tentative="1">
+      <w:start w:val="1"/>
+      <w:numFmt w:val="bullet"/>
+      <w:lvlText w:val=""/>
+      <w:lvlJc w:val="left"/>
+      <w:pPr>
+        <w:ind w:left="4320" w:hanging="360"/>
+      </w:pPr>
+      <w:rPr>
+        <w:rFonts w:ascii="Wingdings" w:hAnsi="Wingdings" w:hint="default"/>
+      </w:rPr>
+    </w:lvl>
+    <w:lvl w:ilvl="6" w:tplc="10090001" w:tentative="1">
+      <w:start w:val="1"/>
+      <w:numFmt w:val="bullet"/>
+      <w:lvlText w:val=""/>
+      <w:lvlJc w:val="left"/>
+      <w:pPr>
+        <w:ind w:left="5040" w:hanging="360"/>
+      </w:pPr>
+      <w:rPr>
+        <w:rFonts w:ascii="Symbol" w:hAnsi="Symbol" w:hint="default"/>
+      </w:rPr>
+    </w:lvl>
+    <w:lvl w:ilvl="7" w:tplc="10090003" w:tentative="1">
+      <w:start w:val="1"/>
+      <w:numFmt w:val="bullet"/>
+      <w:lvlText w:val="o"/>
+      <w:lvlJc w:val="left"/>
+      <w:pPr>
+        <w:ind w:left="5760" w:hanging="360"/>
+      </w:pPr>
+      <w:rPr>
+        <w:rFonts w:ascii="Courier New" w:hAnsi="Courier New" w:cs="Courier New" w:hint="default"/>
+      </w:rPr>
+    </w:lvl>
+    <w:lvl w:ilvl="8" w:tplc="10090005" w:tentative="1">
+      <w:start w:val="1"/>
+      <w:numFmt w:val="bullet"/>
+      <w:lvlText w:val=""/>
+      <w:lvlJc w:val="left"/>
+      <w:pPr>
+        <w:ind w:left="6480" w:hanging="360"/>
+      </w:pPr>
+      <w:rPr>
+        <w:rFonts w:ascii="Wingdings" w:hAnsi="Wingdings" w:hint="default"/>
+      </w:rPr>
+    </w:lvl>
+  </w:abstractNum>
+  <w:abstractNum w:abstractNumId="1" w15:restartNumberingAfterBreak="0">
     <w:nsid w:val="06E7054B"/>
     <w:multiLevelType w:val="multilevel"/>
     <w:tmpl w:val="6DBE7FC6"/>
@@ -2460,7 +3755,7 @@
       </w:rPr>
     </w:lvl>
   </w:abstractNum>
-  <w:abstractNum w:abstractNumId="1" w15:restartNumberingAfterBreak="0">
+  <w:abstractNum w:abstractNumId="2" w15:restartNumberingAfterBreak="0">
     <w:nsid w:val="355D5E8F"/>
     <w:multiLevelType w:val="hybridMultilevel"/>
     <w:tmpl w:val="42B44A72"/>
@@ -2549,7 +3844,120 @@
       </w:pPr>
     </w:lvl>
   </w:abstractNum>
-  <w:abstractNum w:abstractNumId="2" w15:restartNumberingAfterBreak="0">
+  <w:abstractNum w:abstractNumId="3" w15:restartNumberingAfterBreak="0">
+    <w:nsid w:val="429C0F02"/>
+    <w:multiLevelType w:val="hybridMultilevel"/>
+    <w:tmpl w:val="DF706BFC"/>
+    <w:lvl w:ilvl="0" w:tplc="10090001">
+      <w:start w:val="1"/>
+      <w:numFmt w:val="bullet"/>
+      <w:lvlText w:val=""/>
+      <w:lvlJc w:val="left"/>
+      <w:pPr>
+        <w:ind w:left="720" w:hanging="360"/>
+      </w:pPr>
+      <w:rPr>
+        <w:rFonts w:ascii="Symbol" w:hAnsi="Symbol" w:hint="default"/>
+      </w:rPr>
+    </w:lvl>
+    <w:lvl w:ilvl="1" w:tplc="10090003" w:tentative="1">
+      <w:start w:val="1"/>
+      <w:numFmt w:val="bullet"/>
+      <w:lvlText w:val="o"/>
+      <w:lvlJc w:val="left"/>
+      <w:pPr>
+        <w:ind w:left="1440" w:hanging="360"/>
+      </w:pPr>
+      <w:rPr>
+        <w:rFonts w:ascii="Courier New" w:hAnsi="Courier New" w:cs="Courier New" w:hint="default"/>
+      </w:rPr>
+    </w:lvl>
+    <w:lvl w:ilvl="2" w:tplc="10090005" w:tentative="1">
+      <w:start w:val="1"/>
+      <w:numFmt w:val="bullet"/>
+      <w:lvlText w:val=""/>
+      <w:lvlJc w:val="left"/>
+      <w:pPr>
+        <w:ind w:left="2160" w:hanging="360"/>
+      </w:pPr>
+      <w:rPr>
+        <w:rFonts w:ascii="Wingdings" w:hAnsi="Wingdings" w:hint="default"/>
+      </w:rPr>
+    </w:lvl>
+    <w:lvl w:ilvl="3" w:tplc="10090001" w:tentative="1">
+      <w:start w:val="1"/>
+      <w:numFmt w:val="bullet"/>
+      <w:lvlText w:val=""/>
+      <w:lvlJc w:val="left"/>
+      <w:pPr>
+        <w:ind w:left="2880" w:hanging="360"/>
+      </w:pPr>
+      <w:rPr>
+        <w:rFonts w:ascii="Symbol" w:hAnsi="Symbol" w:hint="default"/>
+      </w:rPr>
+    </w:lvl>
+    <w:lvl w:ilvl="4" w:tplc="10090003" w:tentative="1">
+      <w:start w:val="1"/>
+      <w:numFmt w:val="bullet"/>
+      <w:lvlText w:val="o"/>
+      <w:lvlJc w:val="left"/>
+      <w:pPr>
+        <w:ind w:left="3600" w:hanging="360"/>
+      </w:pPr>
+      <w:rPr>
+        <w:rFonts w:ascii="Courier New" w:hAnsi="Courier New" w:cs="Courier New" w:hint="default"/>
+      </w:rPr>
+    </w:lvl>
+    <w:lvl w:ilvl="5" w:tplc="10090005" w:tentative="1">
+      <w:start w:val="1"/>
+      <w:numFmt w:val="bullet"/>
+      <w:lvlText w:val=""/>
+      <w:lvlJc w:val="left"/>
+      <w:pPr>
+        <w:ind w:left="4320" w:hanging="360"/>
+      </w:pPr>
+      <w:rPr>
+        <w:rFonts w:ascii="Wingdings" w:hAnsi="Wingdings" w:hint="default"/>
+      </w:rPr>
+    </w:lvl>
+    <w:lvl w:ilvl="6" w:tplc="10090001" w:tentative="1">
+      <w:start w:val="1"/>
+      <w:numFmt w:val="bullet"/>
+      <w:lvlText w:val=""/>
+      <w:lvlJc w:val="left"/>
+      <w:pPr>
+        <w:ind w:left="5040" w:hanging="360"/>
+      </w:pPr>
+      <w:rPr>
+        <w:rFonts w:ascii="Symbol" w:hAnsi="Symbol" w:hint="default"/>
+      </w:rPr>
+    </w:lvl>
+    <w:lvl w:ilvl="7" w:tplc="10090003" w:tentative="1">
+      <w:start w:val="1"/>
+      <w:numFmt w:val="bullet"/>
+      <w:lvlText w:val="o"/>
+      <w:lvlJc w:val="left"/>
+      <w:pPr>
+        <w:ind w:left="5760" w:hanging="360"/>
+      </w:pPr>
+      <w:rPr>
+        <w:rFonts w:ascii="Courier New" w:hAnsi="Courier New" w:cs="Courier New" w:hint="default"/>
+      </w:rPr>
+    </w:lvl>
+    <w:lvl w:ilvl="8" w:tplc="10090005" w:tentative="1">
+      <w:start w:val="1"/>
+      <w:numFmt w:val="bullet"/>
+      <w:lvlText w:val=""/>
+      <w:lvlJc w:val="left"/>
+      <w:pPr>
+        <w:ind w:left="6480" w:hanging="360"/>
+      </w:pPr>
+      <w:rPr>
+        <w:rFonts w:ascii="Wingdings" w:hAnsi="Wingdings" w:hint="default"/>
+      </w:rPr>
+    </w:lvl>
+  </w:abstractNum>
+  <w:abstractNum w:abstractNumId="4" w15:restartNumberingAfterBreak="0">
     <w:nsid w:val="4EF717A3"/>
     <w:multiLevelType w:val="hybridMultilevel"/>
     <w:tmpl w:val="E71CD0CE"/>
@@ -2662,14 +4070,136 @@
       </w:rPr>
     </w:lvl>
   </w:abstractNum>
+  <w:abstractNum w:abstractNumId="5" w15:restartNumberingAfterBreak="0">
+    <w:nsid w:val="578A1097"/>
+    <w:multiLevelType w:val="hybridMultilevel"/>
+    <w:tmpl w:val="54D84886"/>
+    <w:lvl w:ilvl="0" w:tplc="10090001">
+      <w:start w:val="1"/>
+      <w:numFmt w:val="bullet"/>
+      <w:lvlText w:val=""/>
+      <w:lvlJc w:val="left"/>
+      <w:pPr>
+        <w:ind w:left="720" w:hanging="360"/>
+      </w:pPr>
+      <w:rPr>
+        <w:rFonts w:ascii="Symbol" w:hAnsi="Symbol" w:hint="default"/>
+      </w:rPr>
+    </w:lvl>
+    <w:lvl w:ilvl="1" w:tplc="10090003" w:tentative="1">
+      <w:start w:val="1"/>
+      <w:numFmt w:val="bullet"/>
+      <w:lvlText w:val="o"/>
+      <w:lvlJc w:val="left"/>
+      <w:pPr>
+        <w:ind w:left="1440" w:hanging="360"/>
+      </w:pPr>
+      <w:rPr>
+        <w:rFonts w:ascii="Courier New" w:hAnsi="Courier New" w:cs="Courier New" w:hint="default"/>
+      </w:rPr>
+    </w:lvl>
+    <w:lvl w:ilvl="2" w:tplc="10090005" w:tentative="1">
+      <w:start w:val="1"/>
+      <w:numFmt w:val="bullet"/>
+      <w:lvlText w:val=""/>
+      <w:lvlJc w:val="left"/>
+      <w:pPr>
+        <w:ind w:left="2160" w:hanging="360"/>
+      </w:pPr>
+      <w:rPr>
+        <w:rFonts w:ascii="Wingdings" w:hAnsi="Wingdings" w:hint="default"/>
+      </w:rPr>
+    </w:lvl>
+    <w:lvl w:ilvl="3" w:tplc="10090001" w:tentative="1">
+      <w:start w:val="1"/>
+      <w:numFmt w:val="bullet"/>
+      <w:lvlText w:val=""/>
+      <w:lvlJc w:val="left"/>
+      <w:pPr>
+        <w:ind w:left="2880" w:hanging="360"/>
+      </w:pPr>
+      <w:rPr>
+        <w:rFonts w:ascii="Symbol" w:hAnsi="Symbol" w:hint="default"/>
+      </w:rPr>
+    </w:lvl>
+    <w:lvl w:ilvl="4" w:tplc="10090003" w:tentative="1">
+      <w:start w:val="1"/>
+      <w:numFmt w:val="bullet"/>
+      <w:lvlText w:val="o"/>
+      <w:lvlJc w:val="left"/>
+      <w:pPr>
+        <w:ind w:left="3600" w:hanging="360"/>
+      </w:pPr>
+      <w:rPr>
+        <w:rFonts w:ascii="Courier New" w:hAnsi="Courier New" w:cs="Courier New" w:hint="default"/>
+      </w:rPr>
+    </w:lvl>
+    <w:lvl w:ilvl="5" w:tplc="10090005" w:tentative="1">
+      <w:start w:val="1"/>
+      <w:numFmt w:val="bullet"/>
+      <w:lvlText w:val=""/>
+      <w:lvlJc w:val="left"/>
+      <w:pPr>
+        <w:ind w:left="4320" w:hanging="360"/>
+      </w:pPr>
+      <w:rPr>
+        <w:rFonts w:ascii="Wingdings" w:hAnsi="Wingdings" w:hint="default"/>
+      </w:rPr>
+    </w:lvl>
+    <w:lvl w:ilvl="6" w:tplc="10090001" w:tentative="1">
+      <w:start w:val="1"/>
+      <w:numFmt w:val="bullet"/>
+      <w:lvlText w:val=""/>
+      <w:lvlJc w:val="left"/>
+      <w:pPr>
+        <w:ind w:left="5040" w:hanging="360"/>
+      </w:pPr>
+      <w:rPr>
+        <w:rFonts w:ascii="Symbol" w:hAnsi="Symbol" w:hint="default"/>
+      </w:rPr>
+    </w:lvl>
+    <w:lvl w:ilvl="7" w:tplc="10090003" w:tentative="1">
+      <w:start w:val="1"/>
+      <w:numFmt w:val="bullet"/>
+      <w:lvlText w:val="o"/>
+      <w:lvlJc w:val="left"/>
+      <w:pPr>
+        <w:ind w:left="5760" w:hanging="360"/>
+      </w:pPr>
+      <w:rPr>
+        <w:rFonts w:ascii="Courier New" w:hAnsi="Courier New" w:cs="Courier New" w:hint="default"/>
+      </w:rPr>
+    </w:lvl>
+    <w:lvl w:ilvl="8" w:tplc="10090005" w:tentative="1">
+      <w:start w:val="1"/>
+      <w:numFmt w:val="bullet"/>
+      <w:lvlText w:val=""/>
+      <w:lvlJc w:val="left"/>
+      <w:pPr>
+        <w:ind w:left="6480" w:hanging="360"/>
+      </w:pPr>
+      <w:rPr>
+        <w:rFonts w:ascii="Wingdings" w:hAnsi="Wingdings" w:hint="default"/>
+      </w:rPr>
+    </w:lvl>
+  </w:abstractNum>
   <w:num w:numId="1" w16cid:durableId="716469003">
+    <w:abstractNumId w:val="4"/>
+  </w:num>
+  <w:num w:numId="2" w16cid:durableId="864170287">
+    <w:abstractNumId w:val="1"/>
+  </w:num>
+  <w:num w:numId="3" w16cid:durableId="1516550">
     <w:abstractNumId w:val="2"/>
   </w:num>
-  <w:num w:numId="2" w16cid:durableId="864170287">
+  <w:num w:numId="4" w16cid:durableId="156189789">
+    <w:abstractNumId w:val="5"/>
+  </w:num>
+  <w:num w:numId="5" w16cid:durableId="1031568048">
     <w:abstractNumId w:val="0"/>
   </w:num>
-  <w:num w:numId="3" w16cid:durableId="1516550">
-    <w:abstractNumId w:val="1"/>
+  <w:num w:numId="6" w16cid:durableId="1183278675">
+    <w:abstractNumId w:val="3"/>
   </w:num>
 </w:numbering>
 </file>
@@ -3275,7 +4805,6 @@
   <w:style w:type="character" w:default="1" w:styleId="DefaultParagraphFont">
     <w:name w:val="Default Paragraph Font"/>
     <w:uiPriority w:val="1"/>
-    <w:semiHidden/>
     <w:unhideWhenUsed/>
   </w:style>
   <w:style w:type="table" w:default="1" w:styleId="TableNormal">

</xml_diff>

<commit_message>
3010 App sec layer INPROG
</commit_message>
<xml_diff>
--- a/Fall 2025/CYBR3010 Cybersecurity Foundations/Assignments/5 Application Layer Security Lab/Application Layer Security Lab - Arr Domingo.docx
+++ b/Fall 2025/CYBR3010 Cybersecurity Foundations/Assignments/5 Application Layer Security Lab/Application Layer Security Lab - Arr Domingo.docx
@@ -255,8 +255,18 @@
           <w:sz w:val="28"/>
           <w:szCs w:val="28"/>
         </w:rPr>
-        <w:t>Sam El-Awour</w:t>
-      </w:r>
+        <w:t>Sam El-</w:t>
+      </w:r>
+      <w:proofErr w:type="spellStart"/>
+      <w:r>
+        <w:rPr>
+          <w:rFonts w:cstheme="minorHAnsi"/>
+          <w:sz w:val="28"/>
+          <w:szCs w:val="28"/>
+        </w:rPr>
+        <w:t>Awour</w:t>
+      </w:r>
+      <w:proofErr w:type="spellEnd"/>
     </w:p>
     <w:sdt>
       <w:sdtPr>
@@ -1729,7 +1739,23 @@
           <w:sz w:val="24"/>
           <w:szCs w:val="24"/>
         </w:rPr>
-        <w:t>Open the browser and search something on the internet (yahoo.com, etc).</w:t>
+        <w:t xml:space="preserve">Open the browser and search something on the internet (yahoo.com, </w:t>
+      </w:r>
+      <w:proofErr w:type="spellStart"/>
+      <w:r>
+        <w:rPr>
+          <w:sz w:val="24"/>
+          <w:szCs w:val="24"/>
+        </w:rPr>
+        <w:t>etc</w:t>
+      </w:r>
+      <w:proofErr w:type="spellEnd"/>
+      <w:r>
+        <w:rPr>
+          <w:sz w:val="24"/>
+          <w:szCs w:val="24"/>
+        </w:rPr>
+        <w:t>).</w:t>
       </w:r>
     </w:p>
     <w:p>
@@ -2081,7 +2107,23 @@
           <w:sz w:val="24"/>
           <w:szCs w:val="24"/>
         </w:rPr>
-        <w:t>Right click the firewall (FW01) and choose “Console”. You know firewall is done booting when you are able to see the serial number and the firewall login.</w:t>
+        <w:t xml:space="preserve">Right click the firewall (FW01) and choose “Console”. You know firewall is done booting when you </w:t>
+      </w:r>
+      <w:proofErr w:type="gramStart"/>
+      <w:r>
+        <w:rPr>
+          <w:sz w:val="24"/>
+          <w:szCs w:val="24"/>
+        </w:rPr>
+        <w:t>are able to</w:t>
+      </w:r>
+      <w:proofErr w:type="gramEnd"/>
+      <w:r>
+        <w:rPr>
+          <w:sz w:val="24"/>
+          <w:szCs w:val="24"/>
+        </w:rPr>
+        <w:t xml:space="preserve"> see the serial number and the firewall login.</w:t>
       </w:r>
     </w:p>
     <w:p>
@@ -2313,7 +2355,23 @@
           <w:sz w:val="24"/>
           <w:szCs w:val="24"/>
         </w:rPr>
-        <w:t>Firewall (FW01) dashboard will open up.</w:t>
+        <w:t xml:space="preserve">Firewall (FW01) dashboard will </w:t>
+      </w:r>
+      <w:proofErr w:type="gramStart"/>
+      <w:r>
+        <w:rPr>
+          <w:sz w:val="24"/>
+          <w:szCs w:val="24"/>
+        </w:rPr>
+        <w:t>open up</w:t>
+      </w:r>
+      <w:proofErr w:type="gramEnd"/>
+      <w:r>
+        <w:rPr>
+          <w:sz w:val="24"/>
+          <w:szCs w:val="24"/>
+        </w:rPr>
+        <w:t>.</w:t>
       </w:r>
     </w:p>
     <w:p>
@@ -2404,7 +2462,39 @@
           <w:sz w:val="24"/>
           <w:szCs w:val="24"/>
         </w:rPr>
-        <w:t>Enable “AntiVirus” and on “SSL inspection”, choose “deep-inspection”.</w:t>
+        <w:t>Enable “</w:t>
+      </w:r>
+      <w:proofErr w:type="spellStart"/>
+      <w:r>
+        <w:rPr>
+          <w:sz w:val="24"/>
+          <w:szCs w:val="24"/>
+        </w:rPr>
+        <w:t>AntiVirus</w:t>
+      </w:r>
+      <w:proofErr w:type="spellEnd"/>
+      <w:r>
+        <w:rPr>
+          <w:sz w:val="24"/>
+          <w:szCs w:val="24"/>
+        </w:rPr>
+        <w:t>” and on “SSL inspection”, choose “</w:t>
+      </w:r>
+      <w:proofErr w:type="gramStart"/>
+      <w:r>
+        <w:rPr>
+          <w:sz w:val="24"/>
+          <w:szCs w:val="24"/>
+        </w:rPr>
+        <w:t>deep-inspection</w:t>
+      </w:r>
+      <w:proofErr w:type="gramEnd"/>
+      <w:r>
+        <w:rPr>
+          <w:sz w:val="24"/>
+          <w:szCs w:val="24"/>
+        </w:rPr>
+        <w:t>”.</w:t>
       </w:r>
     </w:p>
     <w:p>
@@ -2478,7 +2568,23 @@
           <w:sz w:val="24"/>
           <w:szCs w:val="24"/>
         </w:rPr>
-        <w:t>Enable antivirus and ssl inspection.</w:t>
+        <w:t xml:space="preserve">Enable antivirus and </w:t>
+      </w:r>
+      <w:proofErr w:type="spellStart"/>
+      <w:r>
+        <w:rPr>
+          <w:sz w:val="24"/>
+          <w:szCs w:val="24"/>
+        </w:rPr>
+        <w:t>ssl</w:t>
+      </w:r>
+      <w:proofErr w:type="spellEnd"/>
+      <w:r>
+        <w:rPr>
+          <w:sz w:val="24"/>
+          <w:szCs w:val="24"/>
+        </w:rPr>
+        <w:t xml:space="preserve"> inspection.</w:t>
       </w:r>
     </w:p>
     <w:p>
@@ -2849,21 +2955,7 @@
           <w:sz w:val="24"/>
           <w:szCs w:val="24"/>
         </w:rPr>
-        <w:t>In CMD, run “ipconfig” command to c</w:t>
-      </w:r>
-      <w:r>
-        <w:rPr>
-          <w:sz w:val="24"/>
-          <w:szCs w:val="24"/>
-        </w:rPr>
-        <w:t>heck “Default Gateway”</w:t>
-      </w:r>
-      <w:r>
-        <w:rPr>
-          <w:sz w:val="24"/>
-          <w:szCs w:val="24"/>
-        </w:rPr>
-        <w:t>.</w:t>
+        <w:t>In CMD, run “ipconfig” command to check “Default Gateway”.</w:t>
       </w:r>
     </w:p>
     <w:p>
@@ -2900,12 +2992,37 @@
           <w:szCs w:val="24"/>
         </w:rPr>
       </w:pPr>
-      <w:r>
-        <w:rPr>
-          <w:sz w:val="24"/>
-          <w:szCs w:val="24"/>
-        </w:rPr>
-        <w:t>So to fix this, go to  FortiGate firewall, click “Network” and click “Interfaces”.</w:t>
+      <w:proofErr w:type="gramStart"/>
+      <w:r>
+        <w:rPr>
+          <w:sz w:val="24"/>
+          <w:szCs w:val="24"/>
+        </w:rPr>
+        <w:t>So</w:t>
+      </w:r>
+      <w:proofErr w:type="gramEnd"/>
+      <w:r>
+        <w:rPr>
+          <w:sz w:val="24"/>
+          <w:szCs w:val="24"/>
+        </w:rPr>
+        <w:t xml:space="preserve"> to fix this, go </w:t>
+      </w:r>
+      <w:proofErr w:type="gramStart"/>
+      <w:r>
+        <w:rPr>
+          <w:sz w:val="24"/>
+          <w:szCs w:val="24"/>
+        </w:rPr>
+        <w:t>to  FortiGate</w:t>
+      </w:r>
+      <w:proofErr w:type="gramEnd"/>
+      <w:r>
+        <w:rPr>
+          <w:sz w:val="24"/>
+          <w:szCs w:val="24"/>
+        </w:rPr>
+        <w:t xml:space="preserve"> firewall, click “Network” and click “Interfaces”.</w:t>
       </w:r>
     </w:p>
     <w:p>
@@ -3141,6 +3258,7 @@
     <w:p>
       <w:pPr>
         <w:pStyle w:val="Heading1"/>
+        <w:spacing w:line="480" w:lineRule="auto"/>
         <w:jc w:val="both"/>
         <w:rPr>
           <w:lang w:val="en-US"/>
@@ -3169,10 +3287,520 @@
     </w:p>
     <w:p>
       <w:pPr>
+        <w:pStyle w:val="Heading2"/>
+        <w:spacing w:line="480" w:lineRule="auto"/>
         <w:jc w:val="both"/>
-        <w:rPr>
-          <w:lang w:val="en-US"/>
-        </w:rPr>
+      </w:pPr>
+      <w:bookmarkStart w:id="9" w:name="_Toc214863594"/>
+      <w:r>
+        <w:t xml:space="preserve">4.1 </w:t>
+      </w:r>
+      <w:r>
+        <w:tab/>
+      </w:r>
+      <w:r>
+        <w:t>Explain the process of SSL/TLS interception and include how certificates are handled and the role of root certificate authorities in maintaining trust.</w:t>
+      </w:r>
+      <w:bookmarkEnd w:id="9"/>
+      <w:r>
+        <w:t xml:space="preserve"> </w:t>
+      </w:r>
+    </w:p>
+    <w:p>
+      <w:pPr>
+        <w:spacing w:line="480" w:lineRule="auto"/>
+        <w:ind w:firstLine="720"/>
+        <w:jc w:val="both"/>
+        <w:rPr>
+          <w:sz w:val="24"/>
+          <w:szCs w:val="24"/>
+        </w:rPr>
+      </w:pPr>
+      <w:r>
+        <w:rPr>
+          <w:sz w:val="24"/>
+          <w:szCs w:val="24"/>
+        </w:rPr>
+        <w:t xml:space="preserve">SSL </w:t>
+      </w:r>
+      <w:r>
+        <w:rPr>
+          <w:sz w:val="24"/>
+          <w:szCs w:val="24"/>
+        </w:rPr>
+        <w:t>(</w:t>
+      </w:r>
+      <w:r>
+        <w:rPr>
+          <w:sz w:val="24"/>
+          <w:szCs w:val="24"/>
+        </w:rPr>
+        <w:t>Secure Sockets Layer</w:t>
+      </w:r>
+      <w:r>
+        <w:rPr>
+          <w:sz w:val="24"/>
+          <w:szCs w:val="24"/>
+        </w:rPr>
+        <w:t xml:space="preserve">) </w:t>
+      </w:r>
+      <w:r>
+        <w:rPr>
+          <w:sz w:val="24"/>
+          <w:szCs w:val="24"/>
+        </w:rPr>
+        <w:t>refers to a protocol for encrypti</w:t>
+      </w:r>
+      <w:r>
+        <w:rPr>
+          <w:sz w:val="24"/>
+          <w:szCs w:val="24"/>
+        </w:rPr>
+        <w:t xml:space="preserve">on </w:t>
+      </w:r>
+      <w:r>
+        <w:rPr>
+          <w:sz w:val="24"/>
+          <w:szCs w:val="24"/>
+        </w:rPr>
+        <w:t>to keep user data secure,</w:t>
+      </w:r>
+      <w:r>
+        <w:rPr>
+          <w:sz w:val="24"/>
+          <w:szCs w:val="24"/>
+        </w:rPr>
+        <w:t xml:space="preserve"> </w:t>
+      </w:r>
+      <w:r>
+        <w:rPr>
+          <w:sz w:val="24"/>
+          <w:szCs w:val="24"/>
+        </w:rPr>
+        <w:t>authenticat</w:t>
+      </w:r>
+      <w:r>
+        <w:rPr>
+          <w:sz w:val="24"/>
+          <w:szCs w:val="24"/>
+        </w:rPr>
+        <w:t>e</w:t>
+      </w:r>
+      <w:r>
+        <w:rPr>
+          <w:sz w:val="24"/>
+          <w:szCs w:val="24"/>
+        </w:rPr>
+        <w:t xml:space="preserve"> communications that take place on the </w:t>
+      </w:r>
+      <w:r>
+        <w:rPr>
+          <w:sz w:val="24"/>
+          <w:szCs w:val="24"/>
+        </w:rPr>
+        <w:t>websites</w:t>
+      </w:r>
+      <w:r>
+        <w:rPr>
+          <w:sz w:val="24"/>
+          <w:szCs w:val="24"/>
+        </w:rPr>
+        <w:t>, and stop attackers from tampering with internet communications</w:t>
+      </w:r>
+      <w:r>
+        <w:rPr>
+          <w:sz w:val="24"/>
+          <w:szCs w:val="24"/>
+        </w:rPr>
+        <w:t>.</w:t>
+      </w:r>
+      <w:r>
+        <w:rPr>
+          <w:sz w:val="24"/>
+          <w:szCs w:val="24"/>
+        </w:rPr>
+        <w:t xml:space="preserve"> </w:t>
+      </w:r>
+      <w:r>
+        <w:rPr>
+          <w:sz w:val="24"/>
+          <w:szCs w:val="24"/>
+        </w:rPr>
+        <w:t>TLS</w:t>
+      </w:r>
+      <w:r>
+        <w:rPr>
+          <w:sz w:val="24"/>
+          <w:szCs w:val="24"/>
+        </w:rPr>
+        <w:t xml:space="preserve"> (Transport Layer Security)</w:t>
+      </w:r>
+      <w:r>
+        <w:rPr>
+          <w:sz w:val="24"/>
+          <w:szCs w:val="24"/>
+        </w:rPr>
+        <w:t xml:space="preserve"> is the successor technology to SSL</w:t>
+      </w:r>
+      <w:r>
+        <w:rPr>
+          <w:sz w:val="24"/>
+          <w:szCs w:val="24"/>
+        </w:rPr>
+        <w:t xml:space="preserve"> </w:t>
+      </w:r>
+      <w:r>
+        <w:rPr>
+          <w:sz w:val="24"/>
+          <w:szCs w:val="24"/>
+        </w:rPr>
+        <w:t>which was replaced in 2015 after it was compromised by several vulnerabilities. Most people use the common term SSL because it's more widely known.</w:t>
+      </w:r>
+    </w:p>
+    <w:p>
+      <w:pPr>
+        <w:spacing w:line="480" w:lineRule="auto"/>
+        <w:ind w:firstLine="720"/>
+        <w:jc w:val="both"/>
+        <w:rPr>
+          <w:sz w:val="24"/>
+          <w:szCs w:val="24"/>
+        </w:rPr>
+      </w:pPr>
+      <w:r>
+        <w:rPr>
+          <w:sz w:val="24"/>
+          <w:szCs w:val="24"/>
+        </w:rPr>
+        <w:t>SSL/TLS interception works by allowing a firewall to temporarily act as a</w:t>
+      </w:r>
+      <w:r>
+        <w:rPr>
+          <w:sz w:val="24"/>
+          <w:szCs w:val="24"/>
+        </w:rPr>
+        <w:t xml:space="preserve"> man-in-the-middle (MITM) </w:t>
+      </w:r>
+      <w:r>
+        <w:rPr>
+          <w:sz w:val="24"/>
+          <w:szCs w:val="24"/>
+        </w:rPr>
+        <w:t>in encrypted web traffic so it can apply security checks</w:t>
+      </w:r>
+      <w:r>
+        <w:rPr>
+          <w:sz w:val="24"/>
+          <w:szCs w:val="24"/>
+        </w:rPr>
+        <w:t>.</w:t>
+      </w:r>
+    </w:p>
+    <w:p>
+      <w:pPr>
+        <w:pStyle w:val="ListParagraph"/>
+        <w:numPr>
+          <w:ilvl w:val="0"/>
+          <w:numId w:val="7"/>
+        </w:numPr>
+        <w:spacing w:line="480" w:lineRule="auto"/>
+        <w:jc w:val="both"/>
+        <w:rPr>
+          <w:sz w:val="24"/>
+          <w:szCs w:val="24"/>
+        </w:rPr>
+      </w:pPr>
+      <w:r>
+        <w:rPr>
+          <w:sz w:val="24"/>
+          <w:szCs w:val="24"/>
+        </w:rPr>
+        <w:t>The client tries to connect to a secure website.</w:t>
+      </w:r>
+    </w:p>
+    <w:p>
+      <w:pPr>
+        <w:pStyle w:val="ListParagraph"/>
+        <w:numPr>
+          <w:ilvl w:val="0"/>
+          <w:numId w:val="7"/>
+        </w:numPr>
+        <w:spacing w:line="480" w:lineRule="auto"/>
+        <w:jc w:val="both"/>
+        <w:rPr>
+          <w:sz w:val="24"/>
+          <w:szCs w:val="24"/>
+        </w:rPr>
+      </w:pPr>
+      <w:r>
+        <w:rPr>
+          <w:sz w:val="24"/>
+          <w:szCs w:val="24"/>
+        </w:rPr>
+        <w:t>The firewall stops the request and creates two separate TLS sessions:</w:t>
+      </w:r>
+    </w:p>
+    <w:p>
+      <w:pPr>
+        <w:pStyle w:val="ListParagraph"/>
+        <w:numPr>
+          <w:ilvl w:val="0"/>
+          <w:numId w:val="8"/>
+        </w:numPr>
+        <w:spacing w:line="480" w:lineRule="auto"/>
+        <w:jc w:val="both"/>
+        <w:rPr>
+          <w:sz w:val="24"/>
+          <w:szCs w:val="24"/>
+        </w:rPr>
+      </w:pPr>
+      <w:r>
+        <w:rPr>
+          <w:sz w:val="24"/>
+          <w:szCs w:val="24"/>
+        </w:rPr>
+        <w:t>One between the client</w:t>
+      </w:r>
+      <w:r>
+        <w:rPr>
+          <w:sz w:val="24"/>
+          <w:szCs w:val="24"/>
+        </w:rPr>
+        <w:t xml:space="preserve"> - </w:t>
+      </w:r>
+      <w:r>
+        <w:rPr>
+          <w:sz w:val="24"/>
+          <w:szCs w:val="24"/>
+        </w:rPr>
+        <w:t>firewall</w:t>
+      </w:r>
+    </w:p>
+    <w:p>
+      <w:pPr>
+        <w:pStyle w:val="ListParagraph"/>
+        <w:numPr>
+          <w:ilvl w:val="0"/>
+          <w:numId w:val="8"/>
+        </w:numPr>
+        <w:spacing w:line="480" w:lineRule="auto"/>
+        <w:jc w:val="both"/>
+        <w:rPr>
+          <w:sz w:val="24"/>
+          <w:szCs w:val="24"/>
+        </w:rPr>
+      </w:pPr>
+      <w:r>
+        <w:rPr>
+          <w:sz w:val="24"/>
+          <w:szCs w:val="24"/>
+        </w:rPr>
+        <w:lastRenderedPageBreak/>
+        <w:t>One between the firewall</w:t>
+      </w:r>
+      <w:r>
+        <w:rPr>
+          <w:sz w:val="24"/>
+          <w:szCs w:val="24"/>
+        </w:rPr>
+        <w:t xml:space="preserve"> - </w:t>
+      </w:r>
+      <w:r>
+        <w:rPr>
+          <w:sz w:val="24"/>
+          <w:szCs w:val="24"/>
+        </w:rPr>
+        <w:t>real server</w:t>
+      </w:r>
+    </w:p>
+    <w:p>
+      <w:pPr>
+        <w:pStyle w:val="ListParagraph"/>
+        <w:numPr>
+          <w:ilvl w:val="0"/>
+          <w:numId w:val="7"/>
+        </w:numPr>
+        <w:spacing w:line="480" w:lineRule="auto"/>
+        <w:jc w:val="both"/>
+        <w:rPr>
+          <w:sz w:val="24"/>
+          <w:szCs w:val="24"/>
+        </w:rPr>
+      </w:pPr>
+      <w:r>
+        <w:rPr>
+          <w:sz w:val="24"/>
+          <w:szCs w:val="24"/>
+        </w:rPr>
+        <w:t>To keep the browser from warning the user, the firewall re-signs the website’s certificate using its own internal CA</w:t>
+      </w:r>
+      <w:r>
+        <w:rPr>
+          <w:sz w:val="24"/>
+          <w:szCs w:val="24"/>
+        </w:rPr>
+        <w:t xml:space="preserve"> (Certificate Authorities)</w:t>
+      </w:r>
+      <w:r>
+        <w:rPr>
+          <w:sz w:val="24"/>
+          <w:szCs w:val="24"/>
+        </w:rPr>
+        <w:t xml:space="preserve"> certificate.</w:t>
+      </w:r>
+    </w:p>
+    <w:p>
+      <w:pPr>
+        <w:pStyle w:val="ListParagraph"/>
+        <w:numPr>
+          <w:ilvl w:val="0"/>
+          <w:numId w:val="7"/>
+        </w:numPr>
+        <w:spacing w:line="480" w:lineRule="auto"/>
+        <w:jc w:val="both"/>
+        <w:rPr>
+          <w:sz w:val="24"/>
+          <w:szCs w:val="24"/>
+        </w:rPr>
+      </w:pPr>
+      <w:r>
+        <w:rPr>
+          <w:sz w:val="24"/>
+          <w:szCs w:val="24"/>
+        </w:rPr>
+        <w:t>If the client trusts that CA, the browser accepts the connection as valid.</w:t>
+      </w:r>
+    </w:p>
+    <w:p>
+      <w:pPr>
+        <w:pStyle w:val="ListParagraph"/>
+        <w:numPr>
+          <w:ilvl w:val="0"/>
+          <w:numId w:val="7"/>
+        </w:numPr>
+        <w:spacing w:line="480" w:lineRule="auto"/>
+        <w:jc w:val="both"/>
+        <w:rPr>
+          <w:sz w:val="24"/>
+          <w:szCs w:val="24"/>
+        </w:rPr>
+      </w:pPr>
+      <w:r>
+        <w:rPr>
+          <w:sz w:val="24"/>
+          <w:szCs w:val="24"/>
+        </w:rPr>
+        <w:t>The firewall decrypts the traffic, scans it for threats, then re-encrypts it and sends it on.</w:t>
+      </w:r>
+    </w:p>
+    <w:p>
+      <w:pPr>
+        <w:spacing w:line="480" w:lineRule="auto"/>
+        <w:jc w:val="both"/>
+        <w:rPr>
+          <w:sz w:val="24"/>
+          <w:szCs w:val="24"/>
+        </w:rPr>
+      </w:pPr>
+      <w:r>
+        <w:rPr>
+          <w:sz w:val="24"/>
+          <w:szCs w:val="24"/>
+        </w:rPr>
+        <w:t>Root Certificate Authorities</w:t>
+      </w:r>
+      <w:r>
+        <w:rPr>
+          <w:sz w:val="24"/>
+          <w:szCs w:val="24"/>
+        </w:rPr>
+        <w:t xml:space="preserve"> is a </w:t>
+      </w:r>
+      <w:r>
+        <w:rPr>
+          <w:sz w:val="24"/>
+          <w:szCs w:val="24"/>
+        </w:rPr>
+        <w:t>trusted CA</w:t>
+      </w:r>
+      <w:r>
+        <w:rPr>
+          <w:sz w:val="24"/>
+          <w:szCs w:val="24"/>
+        </w:rPr>
+        <w:t xml:space="preserve"> (Certificate Authorities)</w:t>
+      </w:r>
+      <w:r>
+        <w:rPr>
+          <w:sz w:val="24"/>
+          <w:szCs w:val="24"/>
+        </w:rPr>
+        <w:t xml:space="preserve"> required so the browser does not display security warnings</w:t>
+      </w:r>
+      <w:r>
+        <w:rPr>
+          <w:sz w:val="24"/>
+          <w:szCs w:val="24"/>
+        </w:rPr>
+        <w:t xml:space="preserve">. </w:t>
+      </w:r>
+      <w:r>
+        <w:rPr>
+          <w:sz w:val="24"/>
+          <w:szCs w:val="24"/>
+        </w:rPr>
+        <w:t>When the firewall’s CA certificate is added to the client machine, it becomes trusted</w:t>
+      </w:r>
+      <w:r>
+        <w:rPr>
+          <w:sz w:val="24"/>
+          <w:szCs w:val="24"/>
+        </w:rPr>
+        <w:t xml:space="preserve"> where</w:t>
+      </w:r>
+      <w:r>
+        <w:rPr>
+          <w:sz w:val="24"/>
+          <w:szCs w:val="24"/>
+        </w:rPr>
+        <w:t xml:space="preserve"> browser treats the firewall like any legitimate CA.</w:t>
+      </w:r>
+    </w:p>
+    <w:p>
+      <w:pPr>
+        <w:spacing w:line="480" w:lineRule="auto"/>
+        <w:jc w:val="both"/>
+      </w:pPr>
+    </w:p>
+    <w:p>
+      <w:pPr>
+        <w:pStyle w:val="Heading2"/>
+        <w:spacing w:line="480" w:lineRule="auto"/>
+        <w:jc w:val="both"/>
+      </w:pPr>
+      <w:bookmarkStart w:id="10" w:name="_Toc214863595"/>
+      <w:r>
+        <w:t>4.2</w:t>
+      </w:r>
+      <w:r>
+        <w:tab/>
+      </w:r>
+      <w:r>
+        <w:t>What technical challenges can occur during SSL/TLS inspection (e.g., certificate pinning, encrypted SNI, performance overhead)? Propose potential solutions or workarounds for these issues.</w:t>
+      </w:r>
+      <w:bookmarkEnd w:id="10"/>
+      <w:r>
+        <w:t xml:space="preserve"> </w:t>
+      </w:r>
+    </w:p>
+    <w:p>
+      <w:pPr>
+        <w:jc w:val="both"/>
+      </w:pPr>
+    </w:p>
+    <w:p>
+      <w:pPr>
+        <w:jc w:val="both"/>
       </w:pPr>
     </w:p>
     <w:p>
@@ -3180,83 +3808,23 @@
         <w:pStyle w:val="Heading2"/>
         <w:jc w:val="both"/>
       </w:pPr>
-      <w:bookmarkStart w:id="9" w:name="_Toc214863594"/>
-      <w:r>
-        <w:t xml:space="preserve">4.1 </w:t>
+      <w:bookmarkStart w:id="11" w:name="_Toc214863596"/>
+      <w:r>
+        <w:t>4.3</w:t>
       </w:r>
       <w:r>
         <w:tab/>
       </w:r>
       <w:r>
-        <w:t>Explain the process of SSL/TLS interception and include how certificates are handled and the role of root certificate authorities in maintaining trust.</w:t>
-      </w:r>
-      <w:bookmarkEnd w:id="9"/>
+        <w:t>How does SSL/TLS inspection intersect with data privacy laws and compliance requirements such as GDPR, HIPAA, or PIPEDA? Provide examples of scenarios where SSL inspection might be restricted or prohibited.</w:t>
+      </w:r>
+      <w:bookmarkEnd w:id="11"/>
       <w:r>
         <w:t xml:space="preserve"> </w:t>
       </w:r>
     </w:p>
     <w:p>
       <w:pPr>
-        <w:jc w:val="both"/>
-      </w:pPr>
-    </w:p>
-    <w:p>
-      <w:pPr>
-        <w:jc w:val="both"/>
-      </w:pPr>
-    </w:p>
-    <w:p>
-      <w:pPr>
-        <w:pStyle w:val="Heading2"/>
-        <w:jc w:val="both"/>
-      </w:pPr>
-      <w:bookmarkStart w:id="10" w:name="_Toc214863595"/>
-      <w:r>
-        <w:t>4.2</w:t>
-      </w:r>
-      <w:r>
-        <w:tab/>
-      </w:r>
-      <w:r>
-        <w:t>What technical challenges can occur during SSL/TLS inspection (e.g., certificate pinning, encrypted SNI, performance overhead)? Propose potential solutions or workarounds for these issues.</w:t>
-      </w:r>
-      <w:bookmarkEnd w:id="10"/>
-      <w:r>
-        <w:t xml:space="preserve"> </w:t>
-      </w:r>
-    </w:p>
-    <w:p>
-      <w:pPr>
-        <w:jc w:val="both"/>
-      </w:pPr>
-    </w:p>
-    <w:p>
-      <w:pPr>
-        <w:jc w:val="both"/>
-      </w:pPr>
-    </w:p>
-    <w:p>
-      <w:pPr>
-        <w:pStyle w:val="Heading2"/>
-        <w:jc w:val="both"/>
-      </w:pPr>
-      <w:bookmarkStart w:id="11" w:name="_Toc214863596"/>
-      <w:r>
-        <w:t>4.3</w:t>
-      </w:r>
-      <w:r>
-        <w:tab/>
-      </w:r>
-      <w:r>
-        <w:t>How does SSL/TLS inspection intersect with data privacy laws and compliance requirements such as GDPR, HIPAA, or PIPEDA? Provide examples of scenarios where SSL inspection might be restricted or prohibited.</w:t>
-      </w:r>
-      <w:bookmarkEnd w:id="11"/>
-      <w:r>
-        <w:t xml:space="preserve"> </w:t>
-      </w:r>
-    </w:p>
-    <w:p>
-      <w:pPr>
         <w:rPr>
           <w:lang w:val="en-US"/>
         </w:rPr>
@@ -3272,27 +3840,6 @@
     <w:p>
       <w:pPr>
         <w:rPr>
-          <w:lang w:val="en-US"/>
-        </w:rPr>
-      </w:pPr>
-    </w:p>
-    <w:p>
-      <w:pPr>
-        <w:rPr>
-          <w:lang w:val="en-US"/>
-        </w:rPr>
-      </w:pPr>
-    </w:p>
-    <w:p>
-      <w:pPr>
-        <w:pStyle w:val="Heading2"/>
-        <w:spacing w:line="480" w:lineRule="auto"/>
-        <w:jc w:val="both"/>
-        <w:rPr>
-          <w:rFonts w:asciiTheme="minorHAnsi" w:hAnsiTheme="minorHAnsi" w:cstheme="minorHAnsi"/>
-          <w:color w:val="auto"/>
-          <w:sz w:val="24"/>
-          <w:szCs w:val="24"/>
           <w:lang w:val="en-US"/>
         </w:rPr>
       </w:pPr>
@@ -3344,6 +3891,15 @@
           </w:sdtPr>
           <w:sdtContent>
             <w:p>
+              <w:pPr>
+                <w:pStyle w:val="Bibliography"/>
+                <w:ind w:left="720" w:hanging="720"/>
+                <w:rPr>
+                  <w:noProof/>
+                  <w:sz w:val="24"/>
+                  <w:szCs w:val="24"/>
+                </w:rPr>
+              </w:pPr>
               <w:r>
                 <w:fldChar w:fldCharType="begin"/>
               </w:r>
@@ -3355,13 +3911,43 @@
               </w:r>
               <w:r>
                 <w:rPr>
-                  <w:b/>
-                  <w:bCs/>
+                  <w:i/>
+                  <w:iCs/>
                   <w:noProof/>
-                  <w:lang w:val="en-US"/>
                 </w:rPr>
-                <w:t>There are no sources in the current document.</w:t>
+                <w:t>A Lock, Two Keys and Strong Identity</w:t>
               </w:r>
+              <w:r>
+                <w:rPr>
+                  <w:noProof/>
+                </w:rPr>
+                <w:t>. (n.d.). Retrieved from digicert: https://www.digicert.com/tls-ssl/tls-ssl-certificates</w:t>
+              </w:r>
+            </w:p>
+            <w:p>
+              <w:pPr>
+                <w:pStyle w:val="Bibliography"/>
+                <w:ind w:left="720" w:hanging="720"/>
+                <w:rPr>
+                  <w:noProof/>
+                </w:rPr>
+              </w:pPr>
+              <w:r>
+                <w:rPr>
+                  <w:i/>
+                  <w:iCs/>
+                  <w:noProof/>
+                </w:rPr>
+                <w:t>How does SSL work? | SSL certificates and TLS</w:t>
+              </w:r>
+              <w:r>
+                <w:rPr>
+                  <w:noProof/>
+                </w:rPr>
+                <w:t>. (n.d.). Retrieved from Cloudflare: https://www.cloudflare.com/learning/ssl/how-does-ssl-work/</w:t>
+              </w:r>
+            </w:p>
+            <w:p>
               <w:r>
                 <w:rPr>
                   <w:b/>
@@ -3756,6 +4342,119 @@
     </w:lvl>
   </w:abstractNum>
   <w:abstractNum w:abstractNumId="2" w15:restartNumberingAfterBreak="0">
+    <w:nsid w:val="2CFA31B2"/>
+    <w:multiLevelType w:val="hybridMultilevel"/>
+    <w:tmpl w:val="7E32BBB2"/>
+    <w:lvl w:ilvl="0" w:tplc="10090001">
+      <w:start w:val="1"/>
+      <w:numFmt w:val="bullet"/>
+      <w:lvlText w:val=""/>
+      <w:lvlJc w:val="left"/>
+      <w:pPr>
+        <w:ind w:left="1080" w:hanging="360"/>
+      </w:pPr>
+      <w:rPr>
+        <w:rFonts w:ascii="Symbol" w:hAnsi="Symbol" w:hint="default"/>
+      </w:rPr>
+    </w:lvl>
+    <w:lvl w:ilvl="1" w:tplc="10090003" w:tentative="1">
+      <w:start w:val="1"/>
+      <w:numFmt w:val="bullet"/>
+      <w:lvlText w:val="o"/>
+      <w:lvlJc w:val="left"/>
+      <w:pPr>
+        <w:ind w:left="1800" w:hanging="360"/>
+      </w:pPr>
+      <w:rPr>
+        <w:rFonts w:ascii="Courier New" w:hAnsi="Courier New" w:cs="Courier New" w:hint="default"/>
+      </w:rPr>
+    </w:lvl>
+    <w:lvl w:ilvl="2" w:tplc="10090005" w:tentative="1">
+      <w:start w:val="1"/>
+      <w:numFmt w:val="bullet"/>
+      <w:lvlText w:val=""/>
+      <w:lvlJc w:val="left"/>
+      <w:pPr>
+        <w:ind w:left="2520" w:hanging="360"/>
+      </w:pPr>
+      <w:rPr>
+        <w:rFonts w:ascii="Wingdings" w:hAnsi="Wingdings" w:hint="default"/>
+      </w:rPr>
+    </w:lvl>
+    <w:lvl w:ilvl="3" w:tplc="10090001" w:tentative="1">
+      <w:start w:val="1"/>
+      <w:numFmt w:val="bullet"/>
+      <w:lvlText w:val=""/>
+      <w:lvlJc w:val="left"/>
+      <w:pPr>
+        <w:ind w:left="3240" w:hanging="360"/>
+      </w:pPr>
+      <w:rPr>
+        <w:rFonts w:ascii="Symbol" w:hAnsi="Symbol" w:hint="default"/>
+      </w:rPr>
+    </w:lvl>
+    <w:lvl w:ilvl="4" w:tplc="10090003" w:tentative="1">
+      <w:start w:val="1"/>
+      <w:numFmt w:val="bullet"/>
+      <w:lvlText w:val="o"/>
+      <w:lvlJc w:val="left"/>
+      <w:pPr>
+        <w:ind w:left="3960" w:hanging="360"/>
+      </w:pPr>
+      <w:rPr>
+        <w:rFonts w:ascii="Courier New" w:hAnsi="Courier New" w:cs="Courier New" w:hint="default"/>
+      </w:rPr>
+    </w:lvl>
+    <w:lvl w:ilvl="5" w:tplc="10090005" w:tentative="1">
+      <w:start w:val="1"/>
+      <w:numFmt w:val="bullet"/>
+      <w:lvlText w:val=""/>
+      <w:lvlJc w:val="left"/>
+      <w:pPr>
+        <w:ind w:left="4680" w:hanging="360"/>
+      </w:pPr>
+      <w:rPr>
+        <w:rFonts w:ascii="Wingdings" w:hAnsi="Wingdings" w:hint="default"/>
+      </w:rPr>
+    </w:lvl>
+    <w:lvl w:ilvl="6" w:tplc="10090001" w:tentative="1">
+      <w:start w:val="1"/>
+      <w:numFmt w:val="bullet"/>
+      <w:lvlText w:val=""/>
+      <w:lvlJc w:val="left"/>
+      <w:pPr>
+        <w:ind w:left="5400" w:hanging="360"/>
+      </w:pPr>
+      <w:rPr>
+        <w:rFonts w:ascii="Symbol" w:hAnsi="Symbol" w:hint="default"/>
+      </w:rPr>
+    </w:lvl>
+    <w:lvl w:ilvl="7" w:tplc="10090003" w:tentative="1">
+      <w:start w:val="1"/>
+      <w:numFmt w:val="bullet"/>
+      <w:lvlText w:val="o"/>
+      <w:lvlJc w:val="left"/>
+      <w:pPr>
+        <w:ind w:left="6120" w:hanging="360"/>
+      </w:pPr>
+      <w:rPr>
+        <w:rFonts w:ascii="Courier New" w:hAnsi="Courier New" w:cs="Courier New" w:hint="default"/>
+      </w:rPr>
+    </w:lvl>
+    <w:lvl w:ilvl="8" w:tplc="10090005" w:tentative="1">
+      <w:start w:val="1"/>
+      <w:numFmt w:val="bullet"/>
+      <w:lvlText w:val=""/>
+      <w:lvlJc w:val="left"/>
+      <w:pPr>
+        <w:ind w:left="6840" w:hanging="360"/>
+      </w:pPr>
+      <w:rPr>
+        <w:rFonts w:ascii="Wingdings" w:hAnsi="Wingdings" w:hint="default"/>
+      </w:rPr>
+    </w:lvl>
+  </w:abstractNum>
+  <w:abstractNum w:abstractNumId="3" w15:restartNumberingAfterBreak="0">
     <w:nsid w:val="355D5E8F"/>
     <w:multiLevelType w:val="hybridMultilevel"/>
     <w:tmpl w:val="42B44A72"/>
@@ -3844,7 +4543,7 @@
       </w:pPr>
     </w:lvl>
   </w:abstractNum>
-  <w:abstractNum w:abstractNumId="3" w15:restartNumberingAfterBreak="0">
+  <w:abstractNum w:abstractNumId="4" w15:restartNumberingAfterBreak="0">
     <w:nsid w:val="429C0F02"/>
     <w:multiLevelType w:val="hybridMultilevel"/>
     <w:tmpl w:val="DF706BFC"/>
@@ -3957,7 +4656,7 @@
       </w:rPr>
     </w:lvl>
   </w:abstractNum>
-  <w:abstractNum w:abstractNumId="4" w15:restartNumberingAfterBreak="0">
+  <w:abstractNum w:abstractNumId="5" w15:restartNumberingAfterBreak="0">
     <w:nsid w:val="4EF717A3"/>
     <w:multiLevelType w:val="hybridMultilevel"/>
     <w:tmpl w:val="E71CD0CE"/>
@@ -4070,7 +4769,7 @@
       </w:rPr>
     </w:lvl>
   </w:abstractNum>
-  <w:abstractNum w:abstractNumId="5" w15:restartNumberingAfterBreak="0">
+  <w:abstractNum w:abstractNumId="6" w15:restartNumberingAfterBreak="0">
     <w:nsid w:val="578A1097"/>
     <w:multiLevelType w:val="hybridMultilevel"/>
     <w:tmpl w:val="54D84886"/>
@@ -4183,23 +4882,118 @@
       </w:rPr>
     </w:lvl>
   </w:abstractNum>
+  <w:abstractNum w:abstractNumId="7" w15:restartNumberingAfterBreak="0">
+    <w:nsid w:val="63C008A9"/>
+    <w:multiLevelType w:val="hybridMultilevel"/>
+    <w:tmpl w:val="5E5A1E8E"/>
+    <w:lvl w:ilvl="0" w:tplc="1009000F">
+      <w:start w:val="1"/>
+      <w:numFmt w:val="decimal"/>
+      <w:lvlText w:val="%1."/>
+      <w:lvlJc w:val="left"/>
+      <w:pPr>
+        <w:ind w:left="720" w:hanging="360"/>
+      </w:pPr>
+      <w:rPr>
+        <w:rFonts w:hint="default"/>
+      </w:rPr>
+    </w:lvl>
+    <w:lvl w:ilvl="1" w:tplc="10090019">
+      <w:start w:val="1"/>
+      <w:numFmt w:val="lowerLetter"/>
+      <w:lvlText w:val="%2."/>
+      <w:lvlJc w:val="left"/>
+      <w:pPr>
+        <w:ind w:left="1440" w:hanging="360"/>
+      </w:pPr>
+    </w:lvl>
+    <w:lvl w:ilvl="2" w:tplc="1009001B" w:tentative="1">
+      <w:start w:val="1"/>
+      <w:numFmt w:val="lowerRoman"/>
+      <w:lvlText w:val="%3."/>
+      <w:lvlJc w:val="right"/>
+      <w:pPr>
+        <w:ind w:left="2160" w:hanging="180"/>
+      </w:pPr>
+    </w:lvl>
+    <w:lvl w:ilvl="3" w:tplc="1009000F" w:tentative="1">
+      <w:start w:val="1"/>
+      <w:numFmt w:val="decimal"/>
+      <w:lvlText w:val="%4."/>
+      <w:lvlJc w:val="left"/>
+      <w:pPr>
+        <w:ind w:left="2880" w:hanging="360"/>
+      </w:pPr>
+    </w:lvl>
+    <w:lvl w:ilvl="4" w:tplc="10090019" w:tentative="1">
+      <w:start w:val="1"/>
+      <w:numFmt w:val="lowerLetter"/>
+      <w:lvlText w:val="%5."/>
+      <w:lvlJc w:val="left"/>
+      <w:pPr>
+        <w:ind w:left="3600" w:hanging="360"/>
+      </w:pPr>
+    </w:lvl>
+    <w:lvl w:ilvl="5" w:tplc="1009001B" w:tentative="1">
+      <w:start w:val="1"/>
+      <w:numFmt w:val="lowerRoman"/>
+      <w:lvlText w:val="%6."/>
+      <w:lvlJc w:val="right"/>
+      <w:pPr>
+        <w:ind w:left="4320" w:hanging="180"/>
+      </w:pPr>
+    </w:lvl>
+    <w:lvl w:ilvl="6" w:tplc="1009000F" w:tentative="1">
+      <w:start w:val="1"/>
+      <w:numFmt w:val="decimal"/>
+      <w:lvlText w:val="%7."/>
+      <w:lvlJc w:val="left"/>
+      <w:pPr>
+        <w:ind w:left="5040" w:hanging="360"/>
+      </w:pPr>
+    </w:lvl>
+    <w:lvl w:ilvl="7" w:tplc="10090019" w:tentative="1">
+      <w:start w:val="1"/>
+      <w:numFmt w:val="lowerLetter"/>
+      <w:lvlText w:val="%8."/>
+      <w:lvlJc w:val="left"/>
+      <w:pPr>
+        <w:ind w:left="5760" w:hanging="360"/>
+      </w:pPr>
+    </w:lvl>
+    <w:lvl w:ilvl="8" w:tplc="1009001B" w:tentative="1">
+      <w:start w:val="1"/>
+      <w:numFmt w:val="lowerRoman"/>
+      <w:lvlText w:val="%9."/>
+      <w:lvlJc w:val="right"/>
+      <w:pPr>
+        <w:ind w:left="6480" w:hanging="180"/>
+      </w:pPr>
+    </w:lvl>
+  </w:abstractNum>
   <w:num w:numId="1" w16cid:durableId="716469003">
-    <w:abstractNumId w:val="4"/>
+    <w:abstractNumId w:val="5"/>
   </w:num>
   <w:num w:numId="2" w16cid:durableId="864170287">
     <w:abstractNumId w:val="1"/>
   </w:num>
   <w:num w:numId="3" w16cid:durableId="1516550">
-    <w:abstractNumId w:val="2"/>
+    <w:abstractNumId w:val="3"/>
   </w:num>
   <w:num w:numId="4" w16cid:durableId="156189789">
-    <w:abstractNumId w:val="5"/>
+    <w:abstractNumId w:val="6"/>
   </w:num>
   <w:num w:numId="5" w16cid:durableId="1031568048">
     <w:abstractNumId w:val="0"/>
   </w:num>
   <w:num w:numId="6" w16cid:durableId="1183278675">
-    <w:abstractNumId w:val="3"/>
+    <w:abstractNumId w:val="4"/>
+  </w:num>
+  <w:num w:numId="7" w16cid:durableId="1455562871">
+    <w:abstractNumId w:val="7"/>
+  </w:num>
+  <w:num w:numId="8" w16cid:durableId="201138125">
+    <w:abstractNumId w:val="2"/>
   </w:num>
 </w:numbering>
 </file>
@@ -5227,6 +6021,14 @@
       <w:shd w:val="clear" w:color="auto" w:fill="E1DFDD"/>
     </w:rPr>
   </w:style>
+  <w:style w:type="paragraph" w:styleId="Bibliography">
+    <w:name w:val="Bibliography"/>
+    <w:basedOn w:val="Normal"/>
+    <w:next w:val="Normal"/>
+    <w:uiPriority w:val="37"/>
+    <w:unhideWhenUsed/>
+    <w:rsid w:val="00E31A5E"/>
+  </w:style>
 </w:styles>
 </file>
 
@@ -5526,11 +6328,30 @@
 </file>
 
 <file path=customXml/item1.xml><?xml version="1.0" encoding="utf-8"?>
-<b:Sources xmlns:b="http://schemas.openxmlformats.org/officeDocument/2006/bibliography" xmlns="http://schemas.openxmlformats.org/officeDocument/2006/bibliography" SelectedStyle="\APASixthEditionOfficeOnline.xsl" StyleName="APA" Version="6"/>
+<b:Sources xmlns:b="http://schemas.openxmlformats.org/officeDocument/2006/bibliography" xmlns="http://schemas.openxmlformats.org/officeDocument/2006/bibliography" SelectedStyle="\APASixthEditionOfficeOnline.xsl" StyleName="APA" Version="6">
+  <b:Source>
+    <b:Tag>How</b:Tag>
+    <b:SourceType>InternetSite</b:SourceType>
+    <b:Guid>{EC867EFF-7EF4-4DE4-B792-C1EEB9F48DF2}</b:Guid>
+    <b:Title>How does SSL work? | SSL certificates and TLS</b:Title>
+    <b:InternetSiteTitle>Cloudflare</b:InternetSiteTitle>
+    <b:URL>https://www.cloudflare.com/learning/ssl/how-does-ssl-work/</b:URL>
+    <b:RefOrder>1</b:RefOrder>
+  </b:Source>
+  <b:Source>
+    <b:Tag>ALo</b:Tag>
+    <b:SourceType>InternetSite</b:SourceType>
+    <b:Guid>{66DBE1E3-CF17-4C15-93F0-6771E4597789}</b:Guid>
+    <b:Title>A Lock, Two Keys and Strong Identity</b:Title>
+    <b:InternetSiteTitle>digicert</b:InternetSiteTitle>
+    <b:URL>https://www.digicert.com/tls-ssl/tls-ssl-certificates</b:URL>
+    <b:RefOrder>2</b:RefOrder>
+  </b:Source>
+</b:Sources>
 </file>
 
 <file path=customXml/itemProps1.xml><?xml version="1.0" encoding="utf-8"?>
-<ds:datastoreItem xmlns:ds="http://schemas.openxmlformats.org/officeDocument/2006/customXml" ds:itemID="{A6E961AF-A13A-4240-A841-01E0DBD0A6A0}">
+<ds:datastoreItem xmlns:ds="http://schemas.openxmlformats.org/officeDocument/2006/customXml" ds:itemID="{BB604E76-F6A9-4F0B-98FB-807F0824D43C}">
   <ds:schemaRefs>
     <ds:schemaRef ds:uri="http://schemas.openxmlformats.org/officeDocument/2006/bibliography"/>
   </ds:schemaRefs>

</xml_diff>

<commit_message>
3010 App sec layer
</commit_message>
<xml_diff>
--- a/Fall 2025/CYBR3010 Cybersecurity Foundations/Assignments/5 Application Layer Security Lab/Application Layer Security Lab - Arr Domingo.docx
+++ b/Fall 2025/CYBR3010 Cybersecurity Foundations/Assignments/5 Application Layer Security Lab/Application Layer Security Lab - Arr Domingo.docx
@@ -255,8 +255,18 @@
           <w:sz w:val="28"/>
           <w:szCs w:val="28"/>
         </w:rPr>
-        <w:t>Sam El-Awour</w:t>
-      </w:r>
+        <w:t>Sam El-</w:t>
+      </w:r>
+      <w:proofErr w:type="spellStart"/>
+      <w:r>
+        <w:rPr>
+          <w:rFonts w:cstheme="minorHAnsi"/>
+          <w:sz w:val="28"/>
+          <w:szCs w:val="28"/>
+        </w:rPr>
+        <w:t>Awour</w:t>
+      </w:r>
+      <w:proofErr w:type="spellEnd"/>
     </w:p>
     <w:sdt>
       <w:sdtPr>
@@ -344,7 +354,7 @@
             </w:rPr>
             <w:fldChar w:fldCharType="separate"/>
           </w:r>
-          <w:hyperlink w:anchor="_Toc214863585" w:history="1">
+          <w:hyperlink w:anchor="_Toc215267273" w:history="1">
             <w:r>
               <w:rPr>
                 <w:rStyle w:val="Hyperlink"/>
@@ -390,7 +400,7 @@
                 <w:noProof/>
                 <w:webHidden/>
               </w:rPr>
-              <w:instrText xml:space="preserve"> PAGEREF _Toc214863585 \h </w:instrText>
+              <w:instrText xml:space="preserve"> PAGEREF _Toc215267273 \h </w:instrText>
             </w:r>
             <w:r>
               <w:rPr>
@@ -438,7 +448,7 @@
               <w14:ligatures w14:val="standardContextual"/>
             </w:rPr>
           </w:pPr>
-          <w:hyperlink w:anchor="_Toc214863586" w:history="1">
+          <w:hyperlink w:anchor="_Toc215267274" w:history="1">
             <w:r>
               <w:rPr>
                 <w:rStyle w:val="Hyperlink"/>
@@ -486,7 +496,7 @@
                 <w:noProof/>
                 <w:webHidden/>
               </w:rPr>
-              <w:instrText xml:space="preserve"> PAGEREF _Toc214863586 \h </w:instrText>
+              <w:instrText xml:space="preserve"> PAGEREF _Toc215267274 \h </w:instrText>
             </w:r>
             <w:r>
               <w:rPr>
@@ -534,7 +544,7 @@
               <w14:ligatures w14:val="standardContextual"/>
             </w:rPr>
           </w:pPr>
-          <w:hyperlink w:anchor="_Toc214863587" w:history="1">
+          <w:hyperlink w:anchor="_Toc215267275" w:history="1">
             <w:r>
               <w:rPr>
                 <w:rStyle w:val="Hyperlink"/>
@@ -582,7 +592,7 @@
                 <w:noProof/>
                 <w:webHidden/>
               </w:rPr>
-              <w:instrText xml:space="preserve"> PAGEREF _Toc214863587 \h </w:instrText>
+              <w:instrText xml:space="preserve"> PAGEREF _Toc215267275 \h </w:instrText>
             </w:r>
             <w:r>
               <w:rPr>
@@ -602,7 +612,7 @@
                 <w:noProof/>
                 <w:webHidden/>
               </w:rPr>
-              <w:t>1</w:t>
+              <w:t>2</w:t>
             </w:r>
             <w:r>
               <w:rPr>
@@ -630,7 +640,7 @@
               <w14:ligatures w14:val="standardContextual"/>
             </w:rPr>
           </w:pPr>
-          <w:hyperlink w:anchor="_Toc214863588" w:history="1">
+          <w:hyperlink w:anchor="_Toc215267276" w:history="1">
             <w:r>
               <w:rPr>
                 <w:rStyle w:val="Hyperlink"/>
@@ -676,7 +686,7 @@
                 <w:noProof/>
                 <w:webHidden/>
               </w:rPr>
-              <w:instrText xml:space="preserve"> PAGEREF _Toc214863588 \h </w:instrText>
+              <w:instrText xml:space="preserve"> PAGEREF _Toc215267276 \h </w:instrText>
             </w:r>
             <w:r>
               <w:rPr>
@@ -696,7 +706,7 @@
                 <w:noProof/>
                 <w:webHidden/>
               </w:rPr>
-              <w:t>1</w:t>
+              <w:t>3</w:t>
             </w:r>
             <w:r>
               <w:rPr>
@@ -724,7 +734,7 @@
               <w14:ligatures w14:val="standardContextual"/>
             </w:rPr>
           </w:pPr>
-          <w:hyperlink w:anchor="_Toc214863589" w:history="1">
+          <w:hyperlink w:anchor="_Toc215267277" w:history="1">
             <w:r>
               <w:rPr>
                 <w:rStyle w:val="Hyperlink"/>
@@ -770,7 +780,7 @@
                 <w:noProof/>
                 <w:webHidden/>
               </w:rPr>
-              <w:instrText xml:space="preserve"> PAGEREF _Toc214863589 \h </w:instrText>
+              <w:instrText xml:space="preserve"> PAGEREF _Toc215267277 \h </w:instrText>
             </w:r>
             <w:r>
               <w:rPr>
@@ -790,7 +800,7 @@
                 <w:noProof/>
                 <w:webHidden/>
               </w:rPr>
-              <w:t>1</w:t>
+              <w:t>4</w:t>
             </w:r>
             <w:r>
               <w:rPr>
@@ -818,7 +828,7 @@
               <w14:ligatures w14:val="standardContextual"/>
             </w:rPr>
           </w:pPr>
-          <w:hyperlink w:anchor="_Toc214863590" w:history="1">
+          <w:hyperlink w:anchor="_Toc215267278" w:history="1">
             <w:r>
               <w:rPr>
                 <w:rStyle w:val="Hyperlink"/>
@@ -864,7 +874,7 @@
                 <w:noProof/>
                 <w:webHidden/>
               </w:rPr>
-              <w:instrText xml:space="preserve"> PAGEREF _Toc214863590 \h </w:instrText>
+              <w:instrText xml:space="preserve"> PAGEREF _Toc215267278 \h </w:instrText>
             </w:r>
             <w:r>
               <w:rPr>
@@ -884,7 +894,271 @@
                 <w:noProof/>
                 <w:webHidden/>
               </w:rPr>
-              <w:t>1</w:t>
+              <w:t>7</w:t>
+            </w:r>
+            <w:r>
+              <w:rPr>
+                <w:noProof/>
+                <w:webHidden/>
+              </w:rPr>
+              <w:fldChar w:fldCharType="end"/>
+            </w:r>
+          </w:hyperlink>
+        </w:p>
+        <w:p>
+          <w:pPr>
+            <w:pStyle w:val="TOC1"/>
+            <w:tabs>
+              <w:tab w:val="left" w:pos="480"/>
+              <w:tab w:val="right" w:leader="dot" w:pos="9350"/>
+            </w:tabs>
+            <w:rPr>
+              <w:rFonts w:eastAsiaTheme="minorEastAsia"/>
+              <w:noProof/>
+              <w:kern w:val="2"/>
+              <w:sz w:val="24"/>
+              <w:szCs w:val="24"/>
+              <w:lang w:eastAsia="en-CA"/>
+              <w14:ligatures w14:val="standardContextual"/>
+            </w:rPr>
+          </w:pPr>
+          <w:hyperlink w:anchor="_Toc215267279" w:history="1">
+            <w:r>
+              <w:rPr>
+                <w:rStyle w:val="Hyperlink"/>
+                <w:noProof/>
+              </w:rPr>
+              <w:t xml:space="preserve">4 </w:t>
+            </w:r>
+            <w:r>
+              <w:rPr>
+                <w:rFonts w:eastAsiaTheme="minorEastAsia"/>
+                <w:noProof/>
+                <w:kern w:val="2"/>
+                <w:sz w:val="24"/>
+                <w:szCs w:val="24"/>
+                <w:lang w:eastAsia="en-CA"/>
+                <w14:ligatures w14:val="standardContextual"/>
+              </w:rPr>
+              <w:tab/>
+            </w:r>
+            <w:r>
+              <w:rPr>
+                <w:rStyle w:val="Hyperlink"/>
+                <w:noProof/>
+              </w:rPr>
+              <w:t>Wireshark capture for decrypting SSL traffic</w:t>
+            </w:r>
+            <w:r>
+              <w:rPr>
+                <w:noProof/>
+                <w:webHidden/>
+              </w:rPr>
+              <w:tab/>
+            </w:r>
+            <w:r>
+              <w:rPr>
+                <w:noProof/>
+                <w:webHidden/>
+              </w:rPr>
+              <w:fldChar w:fldCharType="begin"/>
+            </w:r>
+            <w:r>
+              <w:rPr>
+                <w:noProof/>
+                <w:webHidden/>
+              </w:rPr>
+              <w:instrText xml:space="preserve"> PAGEREF _Toc215267279 \h </w:instrText>
+            </w:r>
+            <w:r>
+              <w:rPr>
+                <w:noProof/>
+                <w:webHidden/>
+              </w:rPr>
+            </w:r>
+            <w:r>
+              <w:rPr>
+                <w:noProof/>
+                <w:webHidden/>
+              </w:rPr>
+              <w:fldChar w:fldCharType="separate"/>
+            </w:r>
+            <w:r>
+              <w:rPr>
+                <w:noProof/>
+                <w:webHidden/>
+              </w:rPr>
+              <w:t>9</w:t>
+            </w:r>
+            <w:r>
+              <w:rPr>
+                <w:noProof/>
+                <w:webHidden/>
+              </w:rPr>
+              <w:fldChar w:fldCharType="end"/>
+            </w:r>
+          </w:hyperlink>
+        </w:p>
+        <w:p>
+          <w:pPr>
+            <w:pStyle w:val="TOC2"/>
+            <w:tabs>
+              <w:tab w:val="right" w:leader="dot" w:pos="9350"/>
+            </w:tabs>
+            <w:rPr>
+              <w:rFonts w:eastAsiaTheme="minorEastAsia"/>
+              <w:noProof/>
+              <w:kern w:val="2"/>
+              <w:sz w:val="24"/>
+              <w:szCs w:val="24"/>
+              <w:lang w:eastAsia="en-CA"/>
+              <w14:ligatures w14:val="standardContextual"/>
+            </w:rPr>
+          </w:pPr>
+          <w:hyperlink w:anchor="_Toc215267280" w:history="1">
+            <w:r>
+              <w:rPr>
+                <w:rStyle w:val="Hyperlink"/>
+                <w:noProof/>
+              </w:rPr>
+              <w:t>Subtopic 3.2</w:t>
+            </w:r>
+            <w:r>
+              <w:rPr>
+                <w:noProof/>
+                <w:webHidden/>
+              </w:rPr>
+              <w:tab/>
+            </w:r>
+            <w:r>
+              <w:rPr>
+                <w:noProof/>
+                <w:webHidden/>
+              </w:rPr>
+              <w:fldChar w:fldCharType="begin"/>
+            </w:r>
+            <w:r>
+              <w:rPr>
+                <w:noProof/>
+                <w:webHidden/>
+              </w:rPr>
+              <w:instrText xml:space="preserve"> PAGEREF _Toc215267280 \h </w:instrText>
+            </w:r>
+            <w:r>
+              <w:rPr>
+                <w:noProof/>
+                <w:webHidden/>
+              </w:rPr>
+            </w:r>
+            <w:r>
+              <w:rPr>
+                <w:noProof/>
+                <w:webHidden/>
+              </w:rPr>
+              <w:fldChar w:fldCharType="separate"/>
+            </w:r>
+            <w:r>
+              <w:rPr>
+                <w:noProof/>
+                <w:webHidden/>
+              </w:rPr>
+              <w:t>9</w:t>
+            </w:r>
+            <w:r>
+              <w:rPr>
+                <w:noProof/>
+                <w:webHidden/>
+              </w:rPr>
+              <w:fldChar w:fldCharType="end"/>
+            </w:r>
+          </w:hyperlink>
+        </w:p>
+        <w:p>
+          <w:pPr>
+            <w:pStyle w:val="TOC1"/>
+            <w:tabs>
+              <w:tab w:val="left" w:pos="480"/>
+              <w:tab w:val="right" w:leader="dot" w:pos="9350"/>
+            </w:tabs>
+            <w:rPr>
+              <w:rFonts w:eastAsiaTheme="minorEastAsia"/>
+              <w:noProof/>
+              <w:kern w:val="2"/>
+              <w:sz w:val="24"/>
+              <w:szCs w:val="24"/>
+              <w:lang w:eastAsia="en-CA"/>
+              <w14:ligatures w14:val="standardContextual"/>
+            </w:rPr>
+          </w:pPr>
+          <w:hyperlink w:anchor="_Toc215267281" w:history="1">
+            <w:r>
+              <w:rPr>
+                <w:rStyle w:val="Hyperlink"/>
+                <w:noProof/>
+                <w:lang w:val="en-US"/>
+              </w:rPr>
+              <w:t>5</w:t>
+            </w:r>
+            <w:r>
+              <w:rPr>
+                <w:rFonts w:eastAsiaTheme="minorEastAsia"/>
+                <w:noProof/>
+                <w:kern w:val="2"/>
+                <w:sz w:val="24"/>
+                <w:szCs w:val="24"/>
+                <w:lang w:eastAsia="en-CA"/>
+                <w14:ligatures w14:val="standardContextual"/>
+              </w:rPr>
+              <w:tab/>
+            </w:r>
+            <w:r>
+              <w:rPr>
+                <w:rStyle w:val="Hyperlink"/>
+                <w:noProof/>
+                <w:lang w:val="en-US"/>
+              </w:rPr>
+              <w:t>Question and Answer</w:t>
+            </w:r>
+            <w:r>
+              <w:rPr>
+                <w:noProof/>
+                <w:webHidden/>
+              </w:rPr>
+              <w:tab/>
+            </w:r>
+            <w:r>
+              <w:rPr>
+                <w:noProof/>
+                <w:webHidden/>
+              </w:rPr>
+              <w:fldChar w:fldCharType="begin"/>
+            </w:r>
+            <w:r>
+              <w:rPr>
+                <w:noProof/>
+                <w:webHidden/>
+              </w:rPr>
+              <w:instrText xml:space="preserve"> PAGEREF _Toc215267281 \h </w:instrText>
+            </w:r>
+            <w:r>
+              <w:rPr>
+                <w:noProof/>
+                <w:webHidden/>
+              </w:rPr>
+            </w:r>
+            <w:r>
+              <w:rPr>
+                <w:noProof/>
+                <w:webHidden/>
+              </w:rPr>
+              <w:fldChar w:fldCharType="separate"/>
+            </w:r>
+            <w:r>
+              <w:rPr>
+                <w:noProof/>
+                <w:webHidden/>
+              </w:rPr>
+              <w:t>9</w:t>
             </w:r>
             <w:r>
               <w:rPr>
@@ -912,13 +1186,13 @@
               <w14:ligatures w14:val="standardContextual"/>
             </w:rPr>
           </w:pPr>
-          <w:hyperlink w:anchor="_Toc214863591" w:history="1">
+          <w:hyperlink w:anchor="_Toc215267282" w:history="1">
             <w:r>
               <w:rPr>
                 <w:rStyle w:val="Hyperlink"/>
                 <w:noProof/>
               </w:rPr>
-              <w:t xml:space="preserve">3.4 </w:t>
+              <w:t xml:space="preserve">5.1 </w:t>
             </w:r>
             <w:r>
               <w:rPr>
@@ -937,7 +1211,7 @@
                 <w:rStyle w:val="Hyperlink"/>
                 <w:noProof/>
               </w:rPr>
-              <w:t>Wireshark capture for SSL traffic</w:t>
+              <w:t>Explain the process of SSL/TLS interception and include how certificates are handled and the role of root certificate authorities in maintaining trust.</w:t>
             </w:r>
             <w:r>
               <w:rPr>
@@ -958,7 +1232,7 @@
                 <w:noProof/>
                 <w:webHidden/>
               </w:rPr>
-              <w:instrText xml:space="preserve"> PAGEREF _Toc214863591 \h </w:instrText>
+              <w:instrText xml:space="preserve"> PAGEREF _Toc215267282 \h </w:instrText>
             </w:r>
             <w:r>
               <w:rPr>
@@ -978,177 +1252,7 @@
                 <w:noProof/>
                 <w:webHidden/>
               </w:rPr>
-              <w:t>1</w:t>
-            </w:r>
-            <w:r>
-              <w:rPr>
-                <w:noProof/>
-                <w:webHidden/>
-              </w:rPr>
-              <w:fldChar w:fldCharType="end"/>
-            </w:r>
-          </w:hyperlink>
-        </w:p>
-        <w:p>
-          <w:pPr>
-            <w:pStyle w:val="TOC2"/>
-            <w:tabs>
-              <w:tab w:val="right" w:leader="dot" w:pos="9350"/>
-            </w:tabs>
-            <w:rPr>
-              <w:rFonts w:eastAsiaTheme="minorEastAsia"/>
-              <w:noProof/>
-              <w:kern w:val="2"/>
-              <w:sz w:val="24"/>
-              <w:szCs w:val="24"/>
-              <w:lang w:eastAsia="en-CA"/>
-              <w14:ligatures w14:val="standardContextual"/>
-            </w:rPr>
-          </w:pPr>
-          <w:hyperlink w:anchor="_Toc214863592" w:history="1">
-            <w:r>
-              <w:rPr>
-                <w:rStyle w:val="Hyperlink"/>
-                <w:noProof/>
-              </w:rPr>
-              <w:t>Subtopic 3.2</w:t>
-            </w:r>
-            <w:r>
-              <w:rPr>
-                <w:noProof/>
-                <w:webHidden/>
-              </w:rPr>
-              <w:tab/>
-            </w:r>
-            <w:r>
-              <w:rPr>
-                <w:noProof/>
-                <w:webHidden/>
-              </w:rPr>
-              <w:fldChar w:fldCharType="begin"/>
-            </w:r>
-            <w:r>
-              <w:rPr>
-                <w:noProof/>
-                <w:webHidden/>
-              </w:rPr>
-              <w:instrText xml:space="preserve"> PAGEREF _Toc214863592 \h </w:instrText>
-            </w:r>
-            <w:r>
-              <w:rPr>
-                <w:noProof/>
-                <w:webHidden/>
-              </w:rPr>
-            </w:r>
-            <w:r>
-              <w:rPr>
-                <w:noProof/>
-                <w:webHidden/>
-              </w:rPr>
-              <w:fldChar w:fldCharType="separate"/>
-            </w:r>
-            <w:r>
-              <w:rPr>
-                <w:noProof/>
-                <w:webHidden/>
-              </w:rPr>
-              <w:t>1</w:t>
-            </w:r>
-            <w:r>
-              <w:rPr>
-                <w:noProof/>
-                <w:webHidden/>
-              </w:rPr>
-              <w:fldChar w:fldCharType="end"/>
-            </w:r>
-          </w:hyperlink>
-        </w:p>
-        <w:p>
-          <w:pPr>
-            <w:pStyle w:val="TOC1"/>
-            <w:tabs>
-              <w:tab w:val="left" w:pos="480"/>
-              <w:tab w:val="right" w:leader="dot" w:pos="9350"/>
-            </w:tabs>
-            <w:rPr>
-              <w:rFonts w:eastAsiaTheme="minorEastAsia"/>
-              <w:noProof/>
-              <w:kern w:val="2"/>
-              <w:sz w:val="24"/>
-              <w:szCs w:val="24"/>
-              <w:lang w:eastAsia="en-CA"/>
-              <w14:ligatures w14:val="standardContextual"/>
-            </w:rPr>
-          </w:pPr>
-          <w:hyperlink w:anchor="_Toc214863593" w:history="1">
-            <w:r>
-              <w:rPr>
-                <w:rStyle w:val="Hyperlink"/>
-                <w:noProof/>
-                <w:lang w:val="en-US"/>
-              </w:rPr>
-              <w:t>4</w:t>
-            </w:r>
-            <w:r>
-              <w:rPr>
-                <w:rFonts w:eastAsiaTheme="minorEastAsia"/>
-                <w:noProof/>
-                <w:kern w:val="2"/>
-                <w:sz w:val="24"/>
-                <w:szCs w:val="24"/>
-                <w:lang w:eastAsia="en-CA"/>
-                <w14:ligatures w14:val="standardContextual"/>
-              </w:rPr>
-              <w:tab/>
-            </w:r>
-            <w:r>
-              <w:rPr>
-                <w:rStyle w:val="Hyperlink"/>
-                <w:noProof/>
-                <w:lang w:val="en-US"/>
-              </w:rPr>
-              <w:t>Question and Answer</w:t>
-            </w:r>
-            <w:r>
-              <w:rPr>
-                <w:noProof/>
-                <w:webHidden/>
-              </w:rPr>
-              <w:tab/>
-            </w:r>
-            <w:r>
-              <w:rPr>
-                <w:noProof/>
-                <w:webHidden/>
-              </w:rPr>
-              <w:fldChar w:fldCharType="begin"/>
-            </w:r>
-            <w:r>
-              <w:rPr>
-                <w:noProof/>
-                <w:webHidden/>
-              </w:rPr>
-              <w:instrText xml:space="preserve"> PAGEREF _Toc214863593 \h </w:instrText>
-            </w:r>
-            <w:r>
-              <w:rPr>
-                <w:noProof/>
-                <w:webHidden/>
-              </w:rPr>
-            </w:r>
-            <w:r>
-              <w:rPr>
-                <w:noProof/>
-                <w:webHidden/>
-              </w:rPr>
-              <w:fldChar w:fldCharType="separate"/>
-            </w:r>
-            <w:r>
-              <w:rPr>
-                <w:noProof/>
-                <w:webHidden/>
-              </w:rPr>
-              <w:t>2</w:t>
+              <w:t>9</w:t>
             </w:r>
             <w:r>
               <w:rPr>
@@ -1176,13 +1280,13 @@
               <w14:ligatures w14:val="standardContextual"/>
             </w:rPr>
           </w:pPr>
-          <w:hyperlink w:anchor="_Toc214863594" w:history="1">
+          <w:hyperlink w:anchor="_Toc215267283" w:history="1">
             <w:r>
               <w:rPr>
                 <w:rStyle w:val="Hyperlink"/>
                 <w:noProof/>
               </w:rPr>
-              <w:t xml:space="preserve">4.1 </w:t>
+              <w:t>5.2</w:t>
             </w:r>
             <w:r>
               <w:rPr>
@@ -1201,7 +1305,7 @@
                 <w:rStyle w:val="Hyperlink"/>
                 <w:noProof/>
               </w:rPr>
-              <w:t>Explain the process of SSL/TLS interception and include how certificates are handled and the role of root certificate authorities in maintaining trust.</w:t>
+              <w:t>What technical challenges can occur during SSL/TLS inspection (e.g., certificate pinning, encrypted SNI, performance overhead)? Propose potential solutions or workarounds for these issues.</w:t>
             </w:r>
             <w:r>
               <w:rPr>
@@ -1222,7 +1326,7 @@
                 <w:noProof/>
                 <w:webHidden/>
               </w:rPr>
-              <w:instrText xml:space="preserve"> PAGEREF _Toc214863594 \h </w:instrText>
+              <w:instrText xml:space="preserve"> PAGEREF _Toc215267283 \h </w:instrText>
             </w:r>
             <w:r>
               <w:rPr>
@@ -1242,7 +1346,7 @@
                 <w:noProof/>
                 <w:webHidden/>
               </w:rPr>
-              <w:t>2</w:t>
+              <w:t>10</w:t>
             </w:r>
             <w:r>
               <w:rPr>
@@ -1270,13 +1374,13 @@
               <w14:ligatures w14:val="standardContextual"/>
             </w:rPr>
           </w:pPr>
-          <w:hyperlink w:anchor="_Toc214863595" w:history="1">
+          <w:hyperlink w:anchor="_Toc215267284" w:history="1">
             <w:r>
               <w:rPr>
                 <w:rStyle w:val="Hyperlink"/>
                 <w:noProof/>
               </w:rPr>
-              <w:t>4.2</w:t>
+              <w:t>5.3</w:t>
             </w:r>
             <w:r>
               <w:rPr>
@@ -1295,7 +1399,7 @@
                 <w:rStyle w:val="Hyperlink"/>
                 <w:noProof/>
               </w:rPr>
-              <w:t>What technical challenges can occur during SSL/TLS inspection (e.g., certificate pinning, encrypted SNI, performance overhead)? Propose potential solutions or workarounds for these issues.</w:t>
+              <w:t>How does SSL/TLS inspection intersect with data privacy laws and compliance requirements such as GDPR, HIPAA, or PIPEDA? Provide examples of scenarios where SSL inspection might be restricted or prohibited.</w:t>
             </w:r>
             <w:r>
               <w:rPr>
@@ -1316,7 +1420,7 @@
                 <w:noProof/>
                 <w:webHidden/>
               </w:rPr>
-              <w:instrText xml:space="preserve"> PAGEREF _Toc214863595 \h </w:instrText>
+              <w:instrText xml:space="preserve"> PAGEREF _Toc215267284 \h </w:instrText>
             </w:r>
             <w:r>
               <w:rPr>
@@ -1336,101 +1440,7 @@
                 <w:noProof/>
                 <w:webHidden/>
               </w:rPr>
-              <w:t>2</w:t>
-            </w:r>
-            <w:r>
-              <w:rPr>
-                <w:noProof/>
-                <w:webHidden/>
-              </w:rPr>
-              <w:fldChar w:fldCharType="end"/>
-            </w:r>
-          </w:hyperlink>
-        </w:p>
-        <w:p>
-          <w:pPr>
-            <w:pStyle w:val="TOC2"/>
-            <w:tabs>
-              <w:tab w:val="left" w:pos="960"/>
-              <w:tab w:val="right" w:leader="dot" w:pos="9350"/>
-            </w:tabs>
-            <w:rPr>
-              <w:rFonts w:eastAsiaTheme="minorEastAsia"/>
-              <w:noProof/>
-              <w:kern w:val="2"/>
-              <w:sz w:val="24"/>
-              <w:szCs w:val="24"/>
-              <w:lang w:eastAsia="en-CA"/>
-              <w14:ligatures w14:val="standardContextual"/>
-            </w:rPr>
-          </w:pPr>
-          <w:hyperlink w:anchor="_Toc214863596" w:history="1">
-            <w:r>
-              <w:rPr>
-                <w:rStyle w:val="Hyperlink"/>
-                <w:noProof/>
-              </w:rPr>
-              <w:t>4.3</w:t>
-            </w:r>
-            <w:r>
-              <w:rPr>
-                <w:rFonts w:eastAsiaTheme="minorEastAsia"/>
-                <w:noProof/>
-                <w:kern w:val="2"/>
-                <w:sz w:val="24"/>
-                <w:szCs w:val="24"/>
-                <w:lang w:eastAsia="en-CA"/>
-                <w14:ligatures w14:val="standardContextual"/>
-              </w:rPr>
-              <w:tab/>
-            </w:r>
-            <w:r>
-              <w:rPr>
-                <w:rStyle w:val="Hyperlink"/>
-                <w:noProof/>
-              </w:rPr>
-              <w:t>How does SSL/TLS inspection intersect with data privacy laws and compliance requirements such as GDPR, HIPAA, or PIPEDA? Provide examples of scenarios where SSL inspection might be restricted or prohibited.</w:t>
-            </w:r>
-            <w:r>
-              <w:rPr>
-                <w:noProof/>
-                <w:webHidden/>
-              </w:rPr>
-              <w:tab/>
-            </w:r>
-            <w:r>
-              <w:rPr>
-                <w:noProof/>
-                <w:webHidden/>
-              </w:rPr>
-              <w:fldChar w:fldCharType="begin"/>
-            </w:r>
-            <w:r>
-              <w:rPr>
-                <w:noProof/>
-                <w:webHidden/>
-              </w:rPr>
-              <w:instrText xml:space="preserve"> PAGEREF _Toc214863596 \h </w:instrText>
-            </w:r>
-            <w:r>
-              <w:rPr>
-                <w:noProof/>
-                <w:webHidden/>
-              </w:rPr>
-            </w:r>
-            <w:r>
-              <w:rPr>
-                <w:noProof/>
-                <w:webHidden/>
-              </w:rPr>
-              <w:fldChar w:fldCharType="separate"/>
-            </w:r>
-            <w:r>
-              <w:rPr>
-                <w:noProof/>
-                <w:webHidden/>
-              </w:rPr>
-              <w:t>2</w:t>
+              <w:t>11</w:t>
             </w:r>
             <w:r>
               <w:rPr>
@@ -1457,7 +1467,7 @@
               <w14:ligatures w14:val="standardContextual"/>
             </w:rPr>
           </w:pPr>
-          <w:hyperlink w:anchor="_Toc214863597" w:history="1">
+          <w:hyperlink w:anchor="_Toc215267285" w:history="1">
             <w:r>
               <w:rPr>
                 <w:rStyle w:val="Hyperlink"/>
@@ -1484,7 +1494,7 @@
                 <w:noProof/>
                 <w:webHidden/>
               </w:rPr>
-              <w:instrText xml:space="preserve"> PAGEREF _Toc214863597 \h </w:instrText>
+              <w:instrText xml:space="preserve"> PAGEREF _Toc215267285 \h </w:instrText>
             </w:r>
             <w:r>
               <w:rPr>
@@ -1552,7 +1562,7 @@
         <w:pStyle w:val="Heading1"/>
         <w:spacing w:line="480" w:lineRule="auto"/>
       </w:pPr>
-      <w:bookmarkStart w:id="0" w:name="_Toc214863585"/>
+      <w:bookmarkStart w:id="0" w:name="_Toc215267273"/>
       <w:r>
         <w:lastRenderedPageBreak/>
         <w:t>1</w:t>
@@ -1582,7 +1592,7 @@
           <w:sz w:val="24"/>
           <w:szCs w:val="24"/>
         </w:rPr>
-        <w:t>This document is about configur</w:t>
+        <w:t>This document is about</w:t>
       </w:r>
       <w:r>
         <w:rPr>
@@ -1590,6 +1600,38 @@
           <w:sz w:val="24"/>
           <w:szCs w:val="24"/>
         </w:rPr>
+        <w:t xml:space="preserve"> the security of application layer, </w:t>
+      </w:r>
+      <w:r>
+        <w:rPr>
+          <w:rFonts w:cstheme="minorHAnsi"/>
+          <w:sz w:val="24"/>
+          <w:szCs w:val="24"/>
+        </w:rPr>
+        <w:t>specifically</w:t>
+      </w:r>
+      <w:r>
+        <w:rPr>
+          <w:rFonts w:cstheme="minorHAnsi"/>
+          <w:sz w:val="24"/>
+          <w:szCs w:val="24"/>
+        </w:rPr>
+        <w:t xml:space="preserve"> the</w:t>
+      </w:r>
+      <w:r>
+        <w:rPr>
+          <w:rFonts w:cstheme="minorHAnsi"/>
+          <w:sz w:val="24"/>
+          <w:szCs w:val="24"/>
+        </w:rPr>
+        <w:t xml:space="preserve"> configur</w:t>
+      </w:r>
+      <w:r>
+        <w:rPr>
+          <w:rFonts w:cstheme="minorHAnsi"/>
+          <w:sz w:val="24"/>
+          <w:szCs w:val="24"/>
+        </w:rPr>
         <w:t xml:space="preserve">ation of </w:t>
       </w:r>
       <w:r>
@@ -1614,7 +1656,7 @@
           <w:sz w:val="24"/>
           <w:szCs w:val="24"/>
         </w:rPr>
-        <w:t xml:space="preserve"> inspection using a virtual firewall, create SSL rules</w:t>
+        <w:t xml:space="preserve"> inspection</w:t>
       </w:r>
       <w:r>
         <w:rPr>
@@ -1622,7 +1664,7 @@
           <w:sz w:val="24"/>
           <w:szCs w:val="24"/>
         </w:rPr>
-        <w:t xml:space="preserve">/policies in </w:t>
+        <w:t>,</w:t>
       </w:r>
       <w:r>
         <w:rPr>
@@ -1630,8 +1672,180 @@
           <w:sz w:val="24"/>
           <w:szCs w:val="24"/>
         </w:rPr>
-        <w:t>, and understand how traffic is decrypted, then inspected, encrypted again, and sent to end client on a firewall appliance.</w:t>
-      </w:r>
+        <w:t xml:space="preserve"> </w:t>
+      </w:r>
+      <w:r>
+        <w:rPr>
+          <w:rFonts w:cstheme="minorHAnsi"/>
+          <w:sz w:val="24"/>
+          <w:szCs w:val="24"/>
+        </w:rPr>
+        <w:t>which is a feature in the next-generation firewall</w:t>
+      </w:r>
+      <w:r>
+        <w:rPr>
+          <w:rFonts w:cstheme="minorHAnsi"/>
+          <w:sz w:val="24"/>
+          <w:szCs w:val="24"/>
+        </w:rPr>
+        <w:t xml:space="preserve"> that allows the firewall</w:t>
+      </w:r>
+      <w:r>
+        <w:rPr>
+          <w:rFonts w:cstheme="minorHAnsi"/>
+          <w:sz w:val="24"/>
+          <w:szCs w:val="24"/>
+        </w:rPr>
+        <w:t xml:space="preserve"> </w:t>
+      </w:r>
+      <w:r>
+        <w:rPr>
+          <w:rFonts w:cstheme="minorHAnsi"/>
+          <w:sz w:val="24"/>
+          <w:szCs w:val="24"/>
+        </w:rPr>
+        <w:t>to</w:t>
+      </w:r>
+      <w:r>
+        <w:rPr>
+          <w:rFonts w:cstheme="minorHAnsi"/>
+          <w:sz w:val="24"/>
+          <w:szCs w:val="24"/>
+        </w:rPr>
+        <w:t xml:space="preserve"> intercept </w:t>
+      </w:r>
+      <w:r>
+        <w:rPr>
+          <w:rFonts w:cstheme="minorHAnsi"/>
+          <w:sz w:val="24"/>
+          <w:szCs w:val="24"/>
+        </w:rPr>
+        <w:t xml:space="preserve">the </w:t>
+      </w:r>
+      <w:r>
+        <w:rPr>
+          <w:rFonts w:cstheme="minorHAnsi"/>
+          <w:sz w:val="24"/>
+          <w:szCs w:val="24"/>
+        </w:rPr>
+        <w:t>SSL/TLS encrypted internet communication</w:t>
+      </w:r>
+      <w:r>
+        <w:rPr>
+          <w:rFonts w:cstheme="minorHAnsi"/>
+          <w:sz w:val="24"/>
+          <w:szCs w:val="24"/>
+        </w:rPr>
+        <w:t xml:space="preserve">, such as HTTPS, </w:t>
+      </w:r>
+      <w:r>
+        <w:rPr>
+          <w:rFonts w:cstheme="minorHAnsi"/>
+          <w:sz w:val="24"/>
+          <w:szCs w:val="24"/>
+        </w:rPr>
+        <w:t>between client and server.</w:t>
+      </w:r>
+      <w:r>
+        <w:rPr>
+          <w:rFonts w:cstheme="minorHAnsi"/>
+          <w:sz w:val="24"/>
+          <w:szCs w:val="24"/>
+        </w:rPr>
+        <w:t xml:space="preserve"> The interception would allow the </w:t>
+      </w:r>
+      <w:r>
+        <w:rPr>
+          <w:rFonts w:cstheme="minorHAnsi"/>
+          <w:sz w:val="24"/>
+          <w:szCs w:val="24"/>
+        </w:rPr>
+        <w:t xml:space="preserve">FortiGate </w:t>
+      </w:r>
+      <w:r>
+        <w:rPr>
+          <w:rFonts w:cstheme="minorHAnsi"/>
+          <w:sz w:val="24"/>
+          <w:szCs w:val="24"/>
+        </w:rPr>
+        <w:t>firewall to examine and manage the traffic in the network</w:t>
+      </w:r>
+      <w:r>
+        <w:rPr>
+          <w:rFonts w:cstheme="minorHAnsi"/>
+          <w:sz w:val="24"/>
+          <w:szCs w:val="24"/>
+        </w:rPr>
+        <w:t xml:space="preserve"> by</w:t>
+      </w:r>
+      <w:r>
+        <w:rPr>
+          <w:rFonts w:cstheme="minorHAnsi"/>
+          <w:sz w:val="24"/>
+          <w:szCs w:val="24"/>
+        </w:rPr>
+        <w:t xml:space="preserve"> act</w:t>
+      </w:r>
+      <w:r>
+        <w:rPr>
+          <w:rFonts w:cstheme="minorHAnsi"/>
+          <w:sz w:val="24"/>
+          <w:szCs w:val="24"/>
+        </w:rPr>
+        <w:t>ing</w:t>
+      </w:r>
+      <w:r>
+        <w:rPr>
+          <w:rFonts w:cstheme="minorHAnsi"/>
+          <w:sz w:val="24"/>
+          <w:szCs w:val="24"/>
+        </w:rPr>
+        <w:t xml:space="preserve"> as a "man in the middle"</w:t>
+      </w:r>
+      <w:r>
+        <w:rPr>
+          <w:rFonts w:cstheme="minorHAnsi"/>
+          <w:sz w:val="24"/>
+          <w:szCs w:val="24"/>
+        </w:rPr>
+        <w:t>,</w:t>
+      </w:r>
+      <w:r>
+        <w:rPr>
+          <w:rFonts w:cstheme="minorHAnsi"/>
+          <w:sz w:val="24"/>
+          <w:szCs w:val="24"/>
+        </w:rPr>
+        <w:t xml:space="preserve"> decrypting the traffic, inspecting it using security profiles, and then re-encrypting it before forwarding </w:t>
+      </w:r>
+      <w:r>
+        <w:rPr>
+          <w:rFonts w:cstheme="minorHAnsi"/>
+          <w:sz w:val="24"/>
+          <w:szCs w:val="24"/>
+        </w:rPr>
+        <w:t>the traffic.</w:t>
+      </w:r>
+      <w:r>
+        <w:rPr>
+          <w:rFonts w:cstheme="minorHAnsi"/>
+          <w:sz w:val="24"/>
+          <w:szCs w:val="24"/>
+        </w:rPr>
+        <w:t xml:space="preserve"> Moreover, this document will show the process of decrypting SSL traffic in Wireshark.</w:t>
+      </w:r>
+    </w:p>
+    <w:p>
+      <w:pPr>
+        <w:spacing w:line="480" w:lineRule="auto"/>
+        <w:ind w:firstLine="720"/>
+        <w:jc w:val="both"/>
+        <w:rPr>
+          <w:rFonts w:cstheme="minorHAnsi"/>
+          <w:sz w:val="24"/>
+          <w:szCs w:val="24"/>
+        </w:rPr>
+      </w:pPr>
     </w:p>
     <w:p>
       <w:pPr>
@@ -1641,7 +1855,7 @@
           <w:lang w:val="en-US"/>
         </w:rPr>
       </w:pPr>
-      <w:bookmarkStart w:id="1" w:name="_Toc214863586"/>
+      <w:bookmarkStart w:id="1" w:name="_Toc215267274"/>
       <w:r>
         <w:rPr>
           <w:lang w:val="en-US"/>
@@ -1681,22 +1895,75 @@
           <w:szCs w:val="24"/>
           <w:lang w:val="en-US"/>
         </w:rPr>
-        <w:t>One of the crucial components of an organization’s security strategy is often referred to as Identity and Access Management (IAM). IAM</w:t>
-      </w:r>
-      <w:r>
+        <w:t>This is the detailed network setup with a focus on one windows client virtual machine, virtual switch, and a virtual firewall.  The windows client virtual machine is configured to have SSL/TLS certificate, and the virtual firewall is configured to manage and examine SSL/TLS traffic in the network.</w:t>
+      </w:r>
+    </w:p>
+    <w:p>
+      <w:pPr>
+        <w:spacing w:line="480" w:lineRule="auto"/>
+        <w:jc w:val="both"/>
         <w:rPr>
           <w:rFonts w:cstheme="minorHAnsi"/>
           <w:sz w:val="24"/>
           <w:szCs w:val="24"/>
           <w:lang w:val="en-US"/>
         </w:rPr>
-        <w:t xml:space="preserve"> ensures that the right people, machines, and software components access the right digital resources at the right time and for the right reasons.</w:t>
-      </w:r>
-    </w:p>
-    <w:p>
-      <w:pPr>
-        <w:spacing w:line="480" w:lineRule="auto"/>
-        <w:ind w:firstLine="709"/>
+      </w:pPr>
+      <w:r>
+        <w:rPr>
+          <w:rFonts w:cstheme="minorHAnsi"/>
+          <w:noProof/>
+          <w:sz w:val="24"/>
+          <w:szCs w:val="24"/>
+          <w:lang w:val="en-US"/>
+        </w:rPr>
+        <w:lastRenderedPageBreak/>
+        <w:drawing>
+          <wp:inline distT="0" distB="0" distL="0" distR="0" wp14:anchorId="25FF8545" wp14:editId="31FDD11F">
+            <wp:extent cx="4933950" cy="4962636"/>
+            <wp:effectExtent l="0" t="0" r="0" b="9525"/>
+            <wp:docPr id="2115976011" name="Picture 1" descr="A diagram of a network&#10;&#10;AI-generated content may be incorrect."/>
+            <wp:cNvGraphicFramePr>
+              <a:graphicFrameLocks xmlns:a="http://schemas.openxmlformats.org/drawingml/2006/main" noChangeAspect="1"/>
+            </wp:cNvGraphicFramePr>
+            <a:graphic xmlns:a="http://schemas.openxmlformats.org/drawingml/2006/main">
+              <a:graphicData uri="http://schemas.openxmlformats.org/drawingml/2006/picture">
+                <pic:pic xmlns:pic="http://schemas.openxmlformats.org/drawingml/2006/picture">
+                  <pic:nvPicPr>
+                    <pic:cNvPr id="2115976011" name="Picture 1" descr="A diagram of a network&#10;&#10;AI-generated content may be incorrect."/>
+                    <pic:cNvPicPr/>
+                  </pic:nvPicPr>
+                  <pic:blipFill>
+                    <a:blip r:embed="rId9">
+                      <a:extLst>
+                        <a:ext uri="{28A0092B-C50C-407E-A947-70E740481C1C}">
+                          <a14:useLocalDpi xmlns:a14="http://schemas.microsoft.com/office/drawing/2010/main" val="0"/>
+                        </a:ext>
+                      </a:extLst>
+                    </a:blip>
+                    <a:stretch>
+                      <a:fillRect/>
+                    </a:stretch>
+                  </pic:blipFill>
+                  <pic:spPr>
+                    <a:xfrm>
+                      <a:off x="0" y="0"/>
+                      <a:ext cx="4940459" cy="4969183"/>
+                    </a:xfrm>
+                    <a:prstGeom prst="rect">
+                      <a:avLst/>
+                    </a:prstGeom>
+                  </pic:spPr>
+                </pic:pic>
+              </a:graphicData>
+            </a:graphic>
+          </wp:inline>
+        </w:drawing>
+      </w:r>
+    </w:p>
+    <w:p>
+      <w:pPr>
+        <w:spacing w:line="480" w:lineRule="auto"/>
         <w:jc w:val="both"/>
         <w:rPr>
           <w:rFonts w:cstheme="minorHAnsi"/>
@@ -1705,6 +1972,27 @@
           <w:lang w:val="en-US"/>
         </w:rPr>
       </w:pPr>
+      <w:r>
+        <w:rPr>
+          <w:rFonts w:cstheme="minorHAnsi"/>
+          <w:sz w:val="24"/>
+          <w:szCs w:val="24"/>
+          <w:lang w:val="en-US"/>
+        </w:rPr>
+        <w:t>Network diagram of Application Layer Security.</w:t>
+      </w:r>
+    </w:p>
+    <w:p>
+      <w:pPr>
+        <w:spacing w:line="480" w:lineRule="auto"/>
+        <w:jc w:val="both"/>
+        <w:rPr>
+          <w:rFonts w:cstheme="minorHAnsi"/>
+          <w:sz w:val="24"/>
+          <w:szCs w:val="24"/>
+          <w:lang w:val="en-US"/>
+        </w:rPr>
+      </w:pPr>
     </w:p>
     <w:p>
       <w:pPr>
@@ -1714,7 +2002,7 @@
           <w:lang w:val="en-US"/>
         </w:rPr>
       </w:pPr>
-      <w:bookmarkStart w:id="2" w:name="_Toc214863587"/>
+      <w:bookmarkStart w:id="2" w:name="_Toc215267275"/>
       <w:r>
         <w:rPr>
           <w:lang w:val="en-US"/>
@@ -1738,18 +2026,75 @@
     <w:p>
       <w:pPr>
         <w:spacing w:line="480" w:lineRule="auto"/>
-        <w:rPr>
+        <w:jc w:val="both"/>
+        <w:rPr>
+          <w:sz w:val="24"/>
+          <w:szCs w:val="24"/>
           <w:lang w:val="en-US"/>
         </w:rPr>
       </w:pPr>
+      <w:r>
+        <w:rPr>
+          <w:lang w:val="en-US"/>
+        </w:rPr>
+        <w:tab/>
+      </w:r>
+      <w:r>
+        <w:rPr>
+          <w:lang w:val="en-US"/>
+        </w:rPr>
+        <w:t xml:space="preserve">In simple terms, </w:t>
+      </w:r>
+      <w:r>
+        <w:rPr>
+          <w:sz w:val="24"/>
+          <w:szCs w:val="24"/>
+          <w:lang w:val="en-US"/>
+        </w:rPr>
+        <w:t xml:space="preserve">SSL Inspection or </w:t>
+      </w:r>
+      <w:r>
+        <w:rPr>
+          <w:sz w:val="24"/>
+          <w:szCs w:val="24"/>
+          <w:lang w:val="en-US"/>
+        </w:rPr>
+        <w:t>TLS</w:t>
+      </w:r>
+      <w:r>
+        <w:rPr>
+          <w:sz w:val="24"/>
+          <w:szCs w:val="24"/>
+          <w:lang w:val="en-US"/>
+        </w:rPr>
+        <w:t xml:space="preserve"> Interception is a man-in-the-middle executed to filter out malicious content by means of an interception device. This interceptor sits in between the client and server, with all the traffic passing through it.</w:t>
+      </w:r>
+      <w:r>
+        <w:rPr>
+          <w:sz w:val="24"/>
+          <w:szCs w:val="24"/>
+          <w:lang w:val="en-US"/>
+        </w:rPr>
+        <w:t xml:space="preserve">  </w:t>
+      </w:r>
+      <w:r>
+        <w:rPr>
+          <w:sz w:val="24"/>
+          <w:szCs w:val="24"/>
+          <w:highlight w:val="yellow"/>
+          <w:lang w:val="en-US"/>
+        </w:rPr>
+        <w:t>Certificate word must be added here</w:t>
+      </w:r>
     </w:p>
     <w:p>
       <w:pPr>
         <w:pStyle w:val="Heading2"/>
         <w:spacing w:line="480" w:lineRule="auto"/>
       </w:pPr>
-      <w:bookmarkStart w:id="3" w:name="_Toc214863588"/>
-      <w:r>
+      <w:bookmarkStart w:id="3" w:name="_Toc215267276"/>
+      <w:r>
+        <w:lastRenderedPageBreak/>
         <w:t>3.1</w:t>
       </w:r>
       <w:r>
@@ -1779,7 +2124,23 @@
           <w:sz w:val="24"/>
           <w:szCs w:val="24"/>
         </w:rPr>
-        <w:t>Open the browser and search something on the internet (yahoo.com, etc).</w:t>
+        <w:t xml:space="preserve">Open the browser and search something on the internet (yahoo.com, </w:t>
+      </w:r>
+      <w:proofErr w:type="spellStart"/>
+      <w:r>
+        <w:rPr>
+          <w:sz w:val="24"/>
+          <w:szCs w:val="24"/>
+        </w:rPr>
+        <w:t>etc</w:t>
+      </w:r>
+      <w:proofErr w:type="spellEnd"/>
+      <w:r>
+        <w:rPr>
+          <w:sz w:val="24"/>
+          <w:szCs w:val="24"/>
+        </w:rPr>
+        <w:t>).</w:t>
       </w:r>
     </w:p>
     <w:p>
@@ -1873,7 +2234,6 @@
           <w:sz w:val="24"/>
           <w:szCs w:val="24"/>
         </w:rPr>
-        <w:lastRenderedPageBreak/>
         <w:drawing>
           <wp:inline distT="0" distB="0" distL="0" distR="0" wp14:anchorId="2B0A8419" wp14:editId="0C6BB552">
             <wp:extent cx="5505450" cy="3343275"/>
@@ -1890,7 +2250,7 @@
                     <pic:cNvPicPr/>
                   </pic:nvPicPr>
                   <pic:blipFill>
-                    <a:blip r:embed="rId9">
+                    <a:blip r:embed="rId10">
                       <a:extLst>
                         <a:ext uri="{28A0092B-C50C-407E-A947-70E740481C1C}">
                           <a14:useLocalDpi xmlns:a14="http://schemas.microsoft.com/office/drawing/2010/main" val="0"/>
@@ -2027,7 +2387,7 @@
                     <pic:cNvPicPr/>
                   </pic:nvPicPr>
                   <pic:blipFill>
-                    <a:blip r:embed="rId10">
+                    <a:blip r:embed="rId11">
                       <a:extLst>
                         <a:ext uri="{28A0092B-C50C-407E-A947-70E740481C1C}">
                           <a14:useLocalDpi xmlns:a14="http://schemas.microsoft.com/office/drawing/2010/main" val="0"/>
@@ -2075,7 +2435,7 @@
         <w:pStyle w:val="Heading2"/>
         <w:spacing w:line="480" w:lineRule="auto"/>
       </w:pPr>
-      <w:bookmarkStart w:id="4" w:name="_Toc214863589"/>
+      <w:bookmarkStart w:id="4" w:name="_Toc215267277"/>
       <w:r>
         <w:t>3.2</w:t>
       </w:r>
@@ -2131,7 +2491,23 @@
           <w:sz w:val="24"/>
           <w:szCs w:val="24"/>
         </w:rPr>
-        <w:t>Right click the firewall (FW01) and choose “Console”. You know firewall is done booting when you are able to see the serial number and the firewall login.</w:t>
+        <w:t xml:space="preserve">Right click the firewall (FW01) and choose “Console”. You know firewall is done booting when you </w:t>
+      </w:r>
+      <w:proofErr w:type="gramStart"/>
+      <w:r>
+        <w:rPr>
+          <w:sz w:val="24"/>
+          <w:szCs w:val="24"/>
+        </w:rPr>
+        <w:t>are able to</w:t>
+      </w:r>
+      <w:proofErr w:type="gramEnd"/>
+      <w:r>
+        <w:rPr>
+          <w:sz w:val="24"/>
+          <w:szCs w:val="24"/>
+        </w:rPr>
+        <w:t xml:space="preserve"> see the serial number and the firewall login.</w:t>
       </w:r>
     </w:p>
     <w:p>
@@ -2363,7 +2739,23 @@
           <w:sz w:val="24"/>
           <w:szCs w:val="24"/>
         </w:rPr>
-        <w:t>Firewall (FW01) dashboard will open up.</w:t>
+        <w:t xml:space="preserve">Firewall (FW01) dashboard will </w:t>
+      </w:r>
+      <w:proofErr w:type="gramStart"/>
+      <w:r>
+        <w:rPr>
+          <w:sz w:val="24"/>
+          <w:szCs w:val="24"/>
+        </w:rPr>
+        <w:t>open up</w:t>
+      </w:r>
+      <w:proofErr w:type="gramEnd"/>
+      <w:r>
+        <w:rPr>
+          <w:sz w:val="24"/>
+          <w:szCs w:val="24"/>
+        </w:rPr>
+        <w:t>.</w:t>
       </w:r>
     </w:p>
     <w:p>
@@ -2454,7 +2846,39 @@
           <w:sz w:val="24"/>
           <w:szCs w:val="24"/>
         </w:rPr>
-        <w:t>Enable “AntiVirus” and on “SSL inspection”, choose “deep-inspection”.</w:t>
+        <w:t>Enable “</w:t>
+      </w:r>
+      <w:proofErr w:type="spellStart"/>
+      <w:r>
+        <w:rPr>
+          <w:sz w:val="24"/>
+          <w:szCs w:val="24"/>
+        </w:rPr>
+        <w:t>AntiVirus</w:t>
+      </w:r>
+      <w:proofErr w:type="spellEnd"/>
+      <w:r>
+        <w:rPr>
+          <w:sz w:val="24"/>
+          <w:szCs w:val="24"/>
+        </w:rPr>
+        <w:t>” and on “SSL inspection”, choose “</w:t>
+      </w:r>
+      <w:proofErr w:type="gramStart"/>
+      <w:r>
+        <w:rPr>
+          <w:sz w:val="24"/>
+          <w:szCs w:val="24"/>
+        </w:rPr>
+        <w:t>deep-inspection</w:t>
+      </w:r>
+      <w:proofErr w:type="gramEnd"/>
+      <w:r>
+        <w:rPr>
+          <w:sz w:val="24"/>
+          <w:szCs w:val="24"/>
+        </w:rPr>
+        <w:t>”.</w:t>
       </w:r>
     </w:p>
     <w:p>
@@ -2488,7 +2912,7 @@
                     <pic:cNvPicPr/>
                   </pic:nvPicPr>
                   <pic:blipFill>
-                    <a:blip r:embed="rId11">
+                    <a:blip r:embed="rId12">
                       <a:extLst>
                         <a:ext uri="{28A0092B-C50C-407E-A947-70E740481C1C}">
                           <a14:useLocalDpi xmlns:a14="http://schemas.microsoft.com/office/drawing/2010/main" val="0"/>
@@ -2528,7 +2952,23 @@
           <w:sz w:val="24"/>
           <w:szCs w:val="24"/>
         </w:rPr>
-        <w:t>Enable antivirus and ssl inspection.</w:t>
+        <w:t xml:space="preserve">Enable antivirus and </w:t>
+      </w:r>
+      <w:proofErr w:type="spellStart"/>
+      <w:r>
+        <w:rPr>
+          <w:sz w:val="24"/>
+          <w:szCs w:val="24"/>
+        </w:rPr>
+        <w:t>ssl</w:t>
+      </w:r>
+      <w:proofErr w:type="spellEnd"/>
+      <w:r>
+        <w:rPr>
+          <w:sz w:val="24"/>
+          <w:szCs w:val="24"/>
+        </w:rPr>
+        <w:t xml:space="preserve"> inspection.</w:t>
       </w:r>
     </w:p>
     <w:p>
@@ -2603,7 +3043,7 @@
                     <pic:cNvPicPr/>
                   </pic:nvPicPr>
                   <pic:blipFill>
-                    <a:blip r:embed="rId12">
+                    <a:blip r:embed="rId13">
                       <a:extLst>
                         <a:ext uri="{28A0092B-C50C-407E-A947-70E740481C1C}">
                           <a14:useLocalDpi xmlns:a14="http://schemas.microsoft.com/office/drawing/2010/main" val="0"/>
@@ -2651,7 +3091,7 @@
         <w:pStyle w:val="Heading2"/>
         <w:spacing w:line="480" w:lineRule="auto"/>
       </w:pPr>
-      <w:bookmarkStart w:id="5" w:name="_Toc214863590"/>
+      <w:bookmarkStart w:id="5" w:name="_Toc215267278"/>
       <w:r>
         <w:lastRenderedPageBreak/>
         <w:t>3.3.</w:t>
@@ -2741,7 +3181,7 @@
                     <pic:cNvPicPr/>
                   </pic:nvPicPr>
                   <pic:blipFill>
-                    <a:blip r:embed="rId13">
+                    <a:blip r:embed="rId14">
                       <a:extLst>
                         <a:ext uri="{28A0092B-C50C-407E-A947-70E740481C1C}">
                           <a14:useLocalDpi xmlns:a14="http://schemas.microsoft.com/office/drawing/2010/main" val="0"/>
@@ -2936,12 +3376,37 @@
           <w:szCs w:val="24"/>
         </w:rPr>
       </w:pPr>
-      <w:r>
-        <w:rPr>
-          <w:sz w:val="24"/>
-          <w:szCs w:val="24"/>
-        </w:rPr>
-        <w:t>So to fix this, go to  FortiGate firewall, click “Network” and click “Interfaces”.</w:t>
+      <w:proofErr w:type="gramStart"/>
+      <w:r>
+        <w:rPr>
+          <w:sz w:val="24"/>
+          <w:szCs w:val="24"/>
+        </w:rPr>
+        <w:t>So</w:t>
+      </w:r>
+      <w:proofErr w:type="gramEnd"/>
+      <w:r>
+        <w:rPr>
+          <w:sz w:val="24"/>
+          <w:szCs w:val="24"/>
+        </w:rPr>
+        <w:t xml:space="preserve"> to fix this, go </w:t>
+      </w:r>
+      <w:proofErr w:type="gramStart"/>
+      <w:r>
+        <w:rPr>
+          <w:sz w:val="24"/>
+          <w:szCs w:val="24"/>
+        </w:rPr>
+        <w:t>to  FortiGate</w:t>
+      </w:r>
+      <w:proofErr w:type="gramEnd"/>
+      <w:r>
+        <w:rPr>
+          <w:sz w:val="24"/>
+          <w:szCs w:val="24"/>
+        </w:rPr>
+        <w:t xml:space="preserve"> firewall, click “Network” and click “Interfaces”.</w:t>
       </w:r>
     </w:p>
     <w:p>
@@ -3016,7 +3481,7 @@
                     <pic:cNvPicPr/>
                   </pic:nvPicPr>
                   <pic:blipFill>
-                    <a:blip r:embed="rId14">
+                    <a:blip r:embed="rId15">
                       <a:extLst>
                         <a:ext uri="{28A0092B-C50C-407E-A947-70E740481C1C}">
                           <a14:useLocalDpi xmlns:a14="http://schemas.microsoft.com/office/drawing/2010/main" val="0"/>
@@ -3147,26 +3612,31 @@
     </w:p>
     <w:p>
       <w:pPr>
+        <w:pStyle w:val="Heading1"/>
+      </w:pPr>
+      <w:bookmarkStart w:id="6" w:name="_Toc215267279"/>
+      <w:r>
+        <w:lastRenderedPageBreak/>
+        <w:t xml:space="preserve">4 </w:t>
+      </w:r>
+      <w:r>
+        <w:tab/>
+        <w:t xml:space="preserve">Wireshark capture for </w:t>
+      </w:r>
+      <w:r>
+        <w:t xml:space="preserve">decrypting </w:t>
+      </w:r>
+      <w:r>
+        <w:t>SSL traffic</w:t>
+      </w:r>
+      <w:bookmarkEnd w:id="6"/>
+    </w:p>
+    <w:p/>
+    <w:p>
+      <w:pPr>
         <w:pStyle w:val="Heading2"/>
-        <w:spacing w:line="480" w:lineRule="auto"/>
-      </w:pPr>
-      <w:bookmarkStart w:id="6" w:name="_Toc214863591"/>
-      <w:r>
-        <w:lastRenderedPageBreak/>
-        <w:t xml:space="preserve">3.4 </w:t>
-      </w:r>
-      <w:r>
-        <w:tab/>
-        <w:t>Wireshark capture for SSL traffic</w:t>
-      </w:r>
-      <w:bookmarkEnd w:id="6"/>
-    </w:p>
-    <w:p/>
-    <w:p>
-      <w:pPr>
-        <w:pStyle w:val="Heading2"/>
-      </w:pPr>
-      <w:bookmarkStart w:id="7" w:name="_Toc214863592"/>
+      </w:pPr>
+      <w:bookmarkStart w:id="7" w:name="_Toc215267280"/>
       <w:r>
         <w:t>Subtopic 3.2</w:t>
       </w:r>
@@ -3183,12 +3653,12 @@
           <w:lang w:val="en-US"/>
         </w:rPr>
       </w:pPr>
-      <w:bookmarkStart w:id="8" w:name="_Toc214863593"/>
+      <w:bookmarkStart w:id="8" w:name="_Toc215267281"/>
       <w:r>
         <w:rPr>
           <w:lang w:val="en-US"/>
         </w:rPr>
-        <w:t>4</w:t>
+        <w:t>5</w:t>
       </w:r>
       <w:r>
         <w:rPr>
@@ -3210,9 +3680,12 @@
         <w:spacing w:line="480" w:lineRule="auto"/>
         <w:jc w:val="both"/>
       </w:pPr>
-      <w:bookmarkStart w:id="9" w:name="_Toc214863594"/>
-      <w:r>
-        <w:t xml:space="preserve">4.1 </w:t>
+      <w:bookmarkStart w:id="9" w:name="_Toc215267282"/>
+      <w:r>
+        <w:t>5</w:t>
+      </w:r>
+      <w:r>
+        <w:t xml:space="preserve">.1 </w:t>
       </w:r>
       <w:r>
         <w:tab/>
@@ -3360,7 +3833,6 @@
           <w:sz w:val="24"/>
           <w:szCs w:val="24"/>
         </w:rPr>
-        <w:lastRenderedPageBreak/>
         <w:t>One between the firewall - real server</w:t>
       </w:r>
     </w:p>
@@ -3383,6 +3855,7 @@
           <w:sz w:val="24"/>
           <w:szCs w:val="24"/>
         </w:rPr>
+        <w:lastRenderedPageBreak/>
         <w:t>To keep the browser from warning the user, the firewall re-signs the website’s certificate using its own internal CA</w:t>
       </w:r>
       <w:r>
@@ -3529,9 +4002,12 @@
         <w:spacing w:line="480" w:lineRule="auto"/>
         <w:jc w:val="both"/>
       </w:pPr>
-      <w:bookmarkStart w:id="10" w:name="_Toc214863595"/>
-      <w:r>
-        <w:t>4.2</w:t>
+      <w:bookmarkStart w:id="10" w:name="_Toc215267283"/>
+      <w:r>
+        <w:t>5</w:t>
+      </w:r>
+      <w:r>
+        <w:t>.2</w:t>
       </w:r>
       <w:r>
         <w:tab/>
@@ -3570,7 +4046,25 @@
           <w:szCs w:val="24"/>
           <w:highlight w:val="yellow"/>
         </w:rPr>
-        <w:t>some challenges that occur during SSl/TLS inspection:</w:t>
+        <w:t xml:space="preserve">some challenges that occur during </w:t>
+      </w:r>
+      <w:proofErr w:type="spellStart"/>
+      <w:r>
+        <w:rPr>
+          <w:sz w:val="24"/>
+          <w:szCs w:val="24"/>
+          <w:highlight w:val="yellow"/>
+        </w:rPr>
+        <w:t>SSl</w:t>
+      </w:r>
+      <w:proofErr w:type="spellEnd"/>
+      <w:r>
+        <w:rPr>
+          <w:sz w:val="24"/>
+          <w:szCs w:val="24"/>
+          <w:highlight w:val="yellow"/>
+        </w:rPr>
+        <w:t>/TLS inspection:</w:t>
       </w:r>
     </w:p>
     <w:p>
@@ -3654,7 +4148,6 @@
           <w:szCs w:val="24"/>
           <w:highlight w:val="yellow"/>
         </w:rPr>
-        <w:lastRenderedPageBreak/>
         <w:t>When SNI is encrypted, the firewall can’t identify the domain being requested, making filtering harder. The solution would be to use domain-category based rules, or DNS filtering.</w:t>
       </w:r>
     </w:p>
@@ -3678,6 +4171,7 @@
           <w:szCs w:val="24"/>
           <w:highlight w:val="yellow"/>
         </w:rPr>
+        <w:lastRenderedPageBreak/>
         <w:t>Performance Overhead</w:t>
       </w:r>
     </w:p>
@@ -3704,7 +4198,25 @@
           <w:szCs w:val="24"/>
           <w:highlight w:val="yellow"/>
         </w:rPr>
-        <w:t>The solutions is to use hardware capable of SSL acceleration, limit inspection to high-risk categories, and avoid decrypting streaming/video sites.</w:t>
+        <w:t xml:space="preserve">The solutions </w:t>
+      </w:r>
+      <w:proofErr w:type="gramStart"/>
+      <w:r>
+        <w:rPr>
+          <w:sz w:val="24"/>
+          <w:szCs w:val="24"/>
+          <w:highlight w:val="yellow"/>
+        </w:rPr>
+        <w:t>is</w:t>
+      </w:r>
+      <w:proofErr w:type="gramEnd"/>
+      <w:r>
+        <w:rPr>
+          <w:sz w:val="24"/>
+          <w:szCs w:val="24"/>
+          <w:highlight w:val="yellow"/>
+        </w:rPr>
+        <w:t xml:space="preserve"> to use hardware capable of SSL acceleration, limit inspection to high-risk categories, and avoid decrypting streaming/video sites.</w:t>
       </w:r>
     </w:p>
     <w:p>
@@ -3723,9 +4235,12 @@
         <w:spacing w:line="480" w:lineRule="auto"/>
         <w:jc w:val="both"/>
       </w:pPr>
-      <w:bookmarkStart w:id="11" w:name="_Toc214863596"/>
-      <w:r>
-        <w:t>4.3</w:t>
+      <w:bookmarkStart w:id="11" w:name="_Toc215267284"/>
+      <w:r>
+        <w:t>5</w:t>
+      </w:r>
+      <w:r>
+        <w:t>.3</w:t>
       </w:r>
       <w:r>
         <w:tab/>
@@ -3921,7 +4436,6 @@
           <w:highlight w:val="yellow"/>
           <w:lang w:val="en-US"/>
         </w:rPr>
-        <w:lastRenderedPageBreak/>
         <w:t>SSL inspection may violate rules if PHI is decrypted without strict controls.</w:t>
       </w:r>
     </w:p>
@@ -3967,6 +4481,7 @@
           <w:highlight w:val="yellow"/>
           <w:lang w:val="en-US"/>
         </w:rPr>
+        <w:lastRenderedPageBreak/>
         <w:t>Requires consent for collecting personal information.</w:t>
       </w:r>
     </w:p>
@@ -4116,7 +4631,7 @@
           <w:lang w:val="en-US"/>
         </w:rPr>
         <w:sectPr>
-          <w:footerReference w:type="default" r:id="rId15"/>
+          <w:footerReference w:type="default" r:id="rId16"/>
           <w:pgSz w:w="12240" w:h="15840"/>
           <w:pgMar w:top="1440" w:right="1440" w:bottom="1440" w:left="1440" w:header="708" w:footer="708" w:gutter="0"/>
           <w:pgNumType w:start="1"/>
@@ -4134,7 +4649,7 @@
         <w:t>Some encrypted messaging apps (due to pinning or privacy laws)</w:t>
       </w:r>
     </w:p>
-    <w:bookmarkStart w:id="12" w:name="_Toc214863597" w:displacedByCustomXml="next"/>
+    <w:bookmarkStart w:id="12" w:name="_Toc215267285" w:displacedByCustomXml="next"/>
     <w:sdt>
       <w:sdtPr>
         <w:rPr>
@@ -4209,6 +4724,35 @@
               </w:pPr>
               <w:r>
                 <w:rPr>
+                  <w:noProof/>
+                </w:rPr>
+                <w:t xml:space="preserve">CyberSec. (n.d.). </w:t>
+              </w:r>
+              <w:r>
+                <w:rPr>
+                  <w:i/>
+                  <w:iCs/>
+                  <w:noProof/>
+                </w:rPr>
+                <w:t>FortiGate SSL Deep Inspection – Basic Behavior Explained</w:t>
+              </w:r>
+              <w:r>
+                <w:rPr>
+                  <w:noProof/>
+                </w:rPr>
+                <w:t>. Retrieved from Youtube: https://www.youtube.com/watch?v=t2HDzenmNWc&amp;t=32s</w:t>
+              </w:r>
+            </w:p>
+            <w:p>
+              <w:pPr>
+                <w:pStyle w:val="Bibliography"/>
+                <w:ind w:left="720" w:hanging="720"/>
+                <w:rPr>
+                  <w:noProof/>
+                </w:rPr>
+              </w:pPr>
+              <w:r>
+                <w:rPr>
                   <w:i/>
                   <w:iCs/>
                   <w:noProof/>
@@ -4220,6 +4764,58 @@
                   <w:noProof/>
                 </w:rPr>
                 <w:t>. (n.d.). Retrieved from Cloudflare: https://www.cloudflare.com/learning/ssl/how-does-ssl-work/</w:t>
+              </w:r>
+            </w:p>
+            <w:p>
+              <w:pPr>
+                <w:pStyle w:val="Bibliography"/>
+                <w:ind w:left="720" w:hanging="720"/>
+                <w:rPr>
+                  <w:noProof/>
+                </w:rPr>
+              </w:pPr>
+              <w:r>
+                <w:rPr>
+                  <w:noProof/>
+                </w:rPr>
+                <w:t xml:space="preserve">Thakkar, J. (2018, August 3). </w:t>
+              </w:r>
+              <w:r>
+                <w:rPr>
+                  <w:i/>
+                  <w:iCs/>
+                  <w:noProof/>
+                </w:rPr>
+                <w:t>What is SSL Inspection? How does it work?</w:t>
+              </w:r>
+              <w:r>
+                <w:rPr>
+                  <w:noProof/>
+                </w:rPr>
+                <w:t xml:space="preserve"> Retrieved from HashedOut: https://www.thesslstore.com/blog/ssl-inspection/</w:t>
+              </w:r>
+            </w:p>
+            <w:p>
+              <w:pPr>
+                <w:pStyle w:val="Bibliography"/>
+                <w:ind w:left="720" w:hanging="720"/>
+                <w:rPr>
+                  <w:noProof/>
+                </w:rPr>
+              </w:pPr>
+              <w:r>
+                <w:rPr>
+                  <w:i/>
+                  <w:iCs/>
+                  <w:noProof/>
+                </w:rPr>
+                <w:t>What Is SSL Inspection?</w:t>
+              </w:r>
+              <w:r>
+                <w:rPr>
+                  <w:noProof/>
+                </w:rPr>
+                <w:t xml:space="preserve"> (n.d.). Retrieved from Zscaler: https://www.zscaler.com/resources/security-terms-glossary/what-is-ssl-inspection</w:t>
               </w:r>
             </w:p>
             <w:p>
@@ -4248,7 +4844,7 @@
       </w:pPr>
     </w:p>
     <w:sectPr>
-      <w:footerReference w:type="default" r:id="rId16"/>
+      <w:footerReference w:type="default" r:id="rId17"/>
       <w:pgSz w:w="12240" w:h="15840"/>
       <w:pgMar w:top="1440" w:right="1440" w:bottom="1440" w:left="1440" w:header="708" w:footer="708" w:gutter="0"/>
       <w:pgNumType w:start="1"/>
@@ -6338,7 +6934,6 @@
   <w:style w:type="character" w:default="1" w:styleId="DefaultParagraphFont">
     <w:name w:val="Default Paragraph Font"/>
     <w:uiPriority w:val="1"/>
-    <w:semiHidden/>
     <w:unhideWhenUsed/>
   </w:style>
   <w:style w:type="table" w:default="1" w:styleId="TableNormal">
@@ -7087,11 +7682,60 @@
     <b:URL>https://www.digicert.com/tls-ssl/tls-ssl-certificates</b:URL>
     <b:RefOrder>2</b:RefOrder>
   </b:Source>
+  <b:Source>
+    <b:Tag>Jay18</b:Tag>
+    <b:SourceType>InternetSite</b:SourceType>
+    <b:Guid>{5046F10B-EF79-4DA7-856B-83C94B7427A4}</b:Guid>
+    <b:Author>
+      <b:Author>
+        <b:NameList>
+          <b:Person>
+            <b:Last>Thakkar</b:Last>
+            <b:First>Jay</b:First>
+          </b:Person>
+        </b:NameList>
+      </b:Author>
+    </b:Author>
+    <b:Title>What is SSL Inspection? How does it work?</b:Title>
+    <b:InternetSiteTitle>HashedOut</b:InternetSiteTitle>
+    <b:Year>2018</b:Year>
+    <b:Month>August</b:Month>
+    <b:Day>3</b:Day>
+    <b:URL>https://www.thesslstore.com/blog/ssl-inspection/</b:URL>
+    <b:RefOrder>3</b:RefOrder>
+  </b:Source>
+  <b:Source>
+    <b:Tag>Wha10</b:Tag>
+    <b:SourceType>InternetSite</b:SourceType>
+    <b:Guid>{BF88B8DC-46A8-4429-BABC-20169787385C}</b:Guid>
+    <b:Title>What Is SSL Inspection?</b:Title>
+    <b:InternetSiteTitle>Zscaler</b:InternetSiteTitle>
+    <b:URL>https://www.zscaler.com/resources/security-terms-glossary/what-is-ssl-inspection</b:URL>
+    <b:RefOrder>4</b:RefOrder>
+  </b:Source>
+  <b:Source>
+    <b:Tag>Cyb</b:Tag>
+    <b:SourceType>InternetSite</b:SourceType>
+    <b:Guid>{4AA8A6C0-0D72-4C80-AFD5-9124702620B1}</b:Guid>
+    <b:Author>
+      <b:Author>
+        <b:NameList>
+          <b:Person>
+            <b:Last>CyberSec</b:Last>
+          </b:Person>
+        </b:NameList>
+      </b:Author>
+    </b:Author>
+    <b:Title>FortiGate SSL Deep Inspection – Basic Behavior Explained</b:Title>
+    <b:InternetSiteTitle>Youtube</b:InternetSiteTitle>
+    <b:URL>https://www.youtube.com/watch?v=t2HDzenmNWc&amp;t=32s</b:URL>
+    <b:RefOrder>5</b:RefOrder>
+  </b:Source>
 </b:Sources>
 </file>
 
 <file path=customXml/itemProps1.xml><?xml version="1.0" encoding="utf-8"?>
-<ds:datastoreItem xmlns:ds="http://schemas.openxmlformats.org/officeDocument/2006/customXml" ds:itemID="{BB604E76-F6A9-4F0B-98FB-807F0824D43C}">
+<ds:datastoreItem xmlns:ds="http://schemas.openxmlformats.org/officeDocument/2006/customXml" ds:itemID="{155F4A65-1322-48FE-BE4F-8A3251817396}">
   <ds:schemaRefs>
     <ds:schemaRef ds:uri="http://schemas.openxmlformats.org/officeDocument/2006/bibliography"/>
   </ds:schemaRefs>

</xml_diff>

<commit_message>
3010 App Layer Sec INPROGRESS
</commit_message>
<xml_diff>
--- a/Fall 2025/CYBR3010 Cybersecurity Foundations/Assignments/5 Application Layer Security Lab/Application Layer Security Lab - Arr Domingo.docx
+++ b/Fall 2025/CYBR3010 Cybersecurity Foundations/Assignments/5 Application Layer Security Lab/Application Layer Security Lab - Arr Domingo.docx
@@ -255,18 +255,8 @@
           <w:sz w:val="28"/>
           <w:szCs w:val="28"/>
         </w:rPr>
-        <w:t>Sam El-</w:t>
-      </w:r>
-      <w:proofErr w:type="spellStart"/>
-      <w:r>
-        <w:rPr>
-          <w:rFonts w:cstheme="minorHAnsi"/>
-          <w:sz w:val="28"/>
-          <w:szCs w:val="28"/>
-        </w:rPr>
-        <w:t>Awour</w:t>
-      </w:r>
-      <w:proofErr w:type="spellEnd"/>
+        <w:t>Sam El-Awour</w:t>
+      </w:r>
     </w:p>
     <w:sdt>
       <w:sdtPr>
@@ -2067,7 +2057,7 @@
           <w:szCs w:val="24"/>
           <w:lang w:val="en-US"/>
         </w:rPr>
-        <w:t xml:space="preserve"> Interception is a man-in-the-middle executed to filter out malicious content by means of an interception device. This interceptor sits in between the client and server, with all the traffic passing through it.</w:t>
+        <w:t xml:space="preserve"> Interception is a man-in-the-middle executed to filter out malicious content. This interceptor sits in between the client and server, </w:t>
       </w:r>
       <w:r>
         <w:rPr>
@@ -2075,16 +2065,47 @@
           <w:szCs w:val="24"/>
           <w:lang w:val="en-US"/>
         </w:rPr>
+        <w:t>inspecting</w:t>
+      </w:r>
+      <w:r>
+        <w:rPr>
+          <w:sz w:val="24"/>
+          <w:szCs w:val="24"/>
+          <w:lang w:val="en-US"/>
+        </w:rPr>
+        <w:t xml:space="preserve"> all the traffic passing through it</w:t>
+      </w:r>
+      <w:r>
+        <w:rPr>
+          <w:sz w:val="24"/>
+          <w:szCs w:val="24"/>
+          <w:lang w:val="en-US"/>
+        </w:rPr>
+        <w:t>, and finally deciding whether the traffic</w:t>
+      </w:r>
+      <w:r>
+        <w:rPr>
+          <w:sz w:val="24"/>
+          <w:szCs w:val="24"/>
+          <w:lang w:val="en-US"/>
+        </w:rPr>
+        <w:t>/content</w:t>
+      </w:r>
+      <w:r>
+        <w:rPr>
+          <w:sz w:val="24"/>
+          <w:szCs w:val="24"/>
+          <w:lang w:val="en-US"/>
+        </w:rPr>
+        <w:t xml:space="preserve"> is allowed or not.</w:t>
+      </w:r>
+      <w:r>
+        <w:rPr>
+          <w:sz w:val="24"/>
+          <w:szCs w:val="24"/>
+          <w:lang w:val="en-US"/>
+        </w:rPr>
         <w:t xml:space="preserve">  </w:t>
-      </w:r>
-      <w:r>
-        <w:rPr>
-          <w:sz w:val="24"/>
-          <w:szCs w:val="24"/>
-          <w:highlight w:val="yellow"/>
-          <w:lang w:val="en-US"/>
-        </w:rPr>
-        <w:t>Certificate word must be added here</w:t>
       </w:r>
     </w:p>
     <w:p>
@@ -2099,7 +2120,19 @@
       </w:r>
       <w:r>
         <w:tab/>
-        <w:t xml:space="preserve">Before injecting SSL certificate to </w:t>
+        <w:t>Before injecting</w:t>
+      </w:r>
+      <w:r>
+        <w:t>/implementing</w:t>
+      </w:r>
+      <w:r>
+        <w:t xml:space="preserve"> SSL </w:t>
+      </w:r>
+      <w:r>
+        <w:t>inspection</w:t>
+      </w:r>
+      <w:r>
+        <w:t xml:space="preserve"> to </w:t>
       </w:r>
       <w:r>
         <w:t>VM2</w:t>
@@ -2124,23 +2157,7 @@
           <w:sz w:val="24"/>
           <w:szCs w:val="24"/>
         </w:rPr>
-        <w:t xml:space="preserve">Open the browser and search something on the internet (yahoo.com, </w:t>
-      </w:r>
-      <w:proofErr w:type="spellStart"/>
-      <w:r>
-        <w:rPr>
-          <w:sz w:val="24"/>
-          <w:szCs w:val="24"/>
-        </w:rPr>
-        <w:t>etc</w:t>
-      </w:r>
-      <w:proofErr w:type="spellEnd"/>
-      <w:r>
-        <w:rPr>
-          <w:sz w:val="24"/>
-          <w:szCs w:val="24"/>
-        </w:rPr>
-        <w:t>).</w:t>
+        <w:t>Open the browser and search something on the internet (yahoo.com, etc).</w:t>
       </w:r>
     </w:p>
     <w:p>
@@ -2353,7 +2370,22 @@
           <w:sz w:val="24"/>
           <w:szCs w:val="24"/>
         </w:rPr>
-        <w:t>Click “Trusted Root Certification Authorities” and click "Certificates”. This will show lists of all the certificate issuer trusted by Windows.</w:t>
+        <w:lastRenderedPageBreak/>
+        <w:t>Click “Trusted Root Certification Authorities” and click "Certificates”. This will show lists of all the certificate issuer trusted by Windows</w:t>
+      </w:r>
+      <w:r>
+        <w:rPr>
+          <w:sz w:val="24"/>
+          <w:szCs w:val="24"/>
+        </w:rPr>
+        <w:t xml:space="preserve"> which means browser would accept this certificate and make the connection secure</w:t>
+      </w:r>
+      <w:r>
+        <w:rPr>
+          <w:sz w:val="24"/>
+          <w:szCs w:val="24"/>
+        </w:rPr>
+        <w:t>.</w:t>
       </w:r>
     </w:p>
     <w:p>
@@ -2370,7 +2402,6 @@
           <w:sz w:val="24"/>
           <w:szCs w:val="24"/>
         </w:rPr>
-        <w:lastRenderedPageBreak/>
         <w:drawing>
           <wp:inline distT="0" distB="0" distL="0" distR="0" wp14:anchorId="29D56B01" wp14:editId="0EB08D1E">
             <wp:extent cx="5943600" cy="3400425"/>
@@ -2432,6 +2463,27 @@
     </w:p>
     <w:p>
       <w:pPr>
+        <w:pStyle w:val="ListParagraph"/>
+        <w:numPr>
+          <w:ilvl w:val="0"/>
+          <w:numId w:val="15"/>
+        </w:numPr>
+        <w:spacing w:line="480" w:lineRule="auto"/>
+        <w:rPr>
+          <w:sz w:val="24"/>
+          <w:szCs w:val="24"/>
+        </w:rPr>
+      </w:pPr>
+      <w:r>
+        <w:rPr>
+          <w:sz w:val="24"/>
+          <w:szCs w:val="24"/>
+        </w:rPr>
+        <w:t>At this point, the firewall has no visibility in the traffic.</w:t>
+      </w:r>
+    </w:p>
+    <w:p>
+      <w:pPr>
         <w:pStyle w:val="Heading2"/>
         <w:spacing w:line="480" w:lineRule="auto"/>
       </w:pPr>
@@ -2441,9 +2493,18 @@
       </w:r>
       <w:r>
         <w:tab/>
-        <w:t>Process to inject SSL certificate to VM2 / Set up SSL inspection on the firewall</w:t>
+        <w:t xml:space="preserve">Set up SSL inspection </w:t>
+      </w:r>
+      <w:r>
+        <w:t>i</w:t>
+      </w:r>
+      <w:r>
+        <w:t>n the firewall</w:t>
       </w:r>
       <w:bookmarkEnd w:id="4"/>
+      <w:r>
+        <w:t xml:space="preserve"> for VM2</w:t>
+      </w:r>
     </w:p>
     <w:p>
       <w:pPr>
@@ -2570,6 +2631,7 @@
           <w:sz w:val="24"/>
           <w:szCs w:val="24"/>
         </w:rPr>
+        <w:lastRenderedPageBreak/>
         <w:t>Type “get system interface physical port1” to get information about port 1 that is connected to the internet. Open the IP address in another browser.</w:t>
       </w:r>
     </w:p>
@@ -2612,7 +2674,6 @@
           <w:sz w:val="24"/>
           <w:szCs w:val="24"/>
         </w:rPr>
-        <w:lastRenderedPageBreak/>
         <w:t>Click “Proceed to 192.168.202.146(unsafe)”.</w:t>
       </w:r>
     </w:p>
@@ -2837,48 +2898,20 @@
         </w:numPr>
         <w:spacing w:line="480" w:lineRule="auto"/>
         <w:rPr>
-          <w:sz w:val="24"/>
-          <w:szCs w:val="24"/>
-        </w:rPr>
-      </w:pPr>
-      <w:r>
-        <w:rPr>
-          <w:sz w:val="24"/>
-          <w:szCs w:val="24"/>
-        </w:rPr>
-        <w:t>Enable “</w:t>
-      </w:r>
-      <w:proofErr w:type="spellStart"/>
-      <w:r>
-        <w:rPr>
-          <w:sz w:val="24"/>
-          <w:szCs w:val="24"/>
-        </w:rPr>
-        <w:t>AntiVirus</w:t>
-      </w:r>
-      <w:proofErr w:type="spellEnd"/>
-      <w:r>
-        <w:rPr>
-          <w:sz w:val="24"/>
-          <w:szCs w:val="24"/>
-        </w:rPr>
-        <w:t>” and on “SSL inspection”, choose “</w:t>
-      </w:r>
-      <w:proofErr w:type="gramStart"/>
-      <w:r>
-        <w:rPr>
-          <w:sz w:val="24"/>
-          <w:szCs w:val="24"/>
-        </w:rPr>
-        <w:t>deep-inspection</w:t>
-      </w:r>
-      <w:proofErr w:type="gramEnd"/>
-      <w:r>
-        <w:rPr>
-          <w:sz w:val="24"/>
-          <w:szCs w:val="24"/>
-        </w:rPr>
-        <w:t>”.</w:t>
+          <w:b/>
+          <w:bCs/>
+          <w:sz w:val="24"/>
+          <w:szCs w:val="24"/>
+        </w:rPr>
+      </w:pPr>
+      <w:r>
+        <w:rPr>
+          <w:b/>
+          <w:bCs/>
+          <w:sz w:val="24"/>
+          <w:szCs w:val="24"/>
+        </w:rPr>
+        <w:t>Enable “AntiVirus” and on “SSL inspection”, choose “deep-inspection”.</w:t>
       </w:r>
     </w:p>
     <w:p>
@@ -2954,15 +2987,13 @@
         </w:rPr>
         <w:t xml:space="preserve">Enable antivirus and </w:t>
       </w:r>
-      <w:proofErr w:type="spellStart"/>
-      <w:r>
-        <w:rPr>
-          <w:sz w:val="24"/>
-          <w:szCs w:val="24"/>
-        </w:rPr>
-        <w:t>ssl</w:t>
-      </w:r>
-      <w:proofErr w:type="spellEnd"/>
+      <w:r>
+        <w:rPr>
+          <w:sz w:val="24"/>
+          <w:szCs w:val="24"/>
+        </w:rPr>
+        <w:t>SSL</w:t>
+      </w:r>
       <w:r>
         <w:rPr>
           <w:sz w:val="24"/>
@@ -3098,7 +3129,19 @@
       </w:r>
       <w:r>
         <w:tab/>
-        <w:t>After injecting SSL certificate to VM2</w:t>
+        <w:t>After injecting</w:t>
+      </w:r>
+      <w:r>
+        <w:t>/implementing</w:t>
+      </w:r>
+      <w:r>
+        <w:t xml:space="preserve"> SSL </w:t>
+      </w:r>
+      <w:r>
+        <w:t xml:space="preserve">inspection </w:t>
+      </w:r>
+      <w:r>
+        <w:t>to VM2</w:t>
       </w:r>
       <w:bookmarkEnd w:id="5"/>
     </w:p>
@@ -3221,7 +3264,35 @@
           <w:sz w:val="24"/>
           <w:szCs w:val="24"/>
         </w:rPr>
-        <w:t>Warning message after SSL configuration in FortiGate firewall.</w:t>
+        <w:t xml:space="preserve">Warning message after </w:t>
+      </w:r>
+      <w:r>
+        <w:rPr>
+          <w:sz w:val="24"/>
+          <w:szCs w:val="24"/>
+        </w:rPr>
+        <w:t xml:space="preserve">the implementation of </w:t>
+      </w:r>
+      <w:r>
+        <w:rPr>
+          <w:sz w:val="24"/>
+          <w:szCs w:val="24"/>
+        </w:rPr>
+        <w:t xml:space="preserve">SSL </w:t>
+      </w:r>
+      <w:r>
+        <w:rPr>
+          <w:sz w:val="24"/>
+          <w:szCs w:val="24"/>
+        </w:rPr>
+        <w:t xml:space="preserve">inspection </w:t>
+      </w:r>
+      <w:r>
+        <w:rPr>
+          <w:sz w:val="24"/>
+          <w:szCs w:val="24"/>
+        </w:rPr>
+        <w:t>in FortiGate firewall.</w:t>
       </w:r>
     </w:p>
     <w:p>
@@ -3229,20 +3300,30 @@
         <w:pStyle w:val="ListParagraph"/>
         <w:numPr>
           <w:ilvl w:val="0"/>
-          <w:numId w:val="5"/>
+          <w:numId w:val="16"/>
         </w:numPr>
         <w:spacing w:line="480" w:lineRule="auto"/>
         <w:rPr>
           <w:sz w:val="24"/>
           <w:szCs w:val="24"/>
-        </w:rPr>
-      </w:pPr>
-      <w:r>
-        <w:rPr>
-          <w:sz w:val="24"/>
-          <w:szCs w:val="24"/>
-        </w:rPr>
-        <w:t>Click “Advanced”.</w:t>
+          <w:highlight w:val="yellow"/>
+        </w:rPr>
+      </w:pPr>
+      <w:r>
+        <w:rPr>
+          <w:sz w:val="24"/>
+          <w:szCs w:val="24"/>
+          <w:highlight w:val="yellow"/>
+        </w:rPr>
+        <w:t>(10:40) So to fix this warning message</w:t>
+      </w:r>
+      <w:r>
+        <w:rPr>
+          <w:sz w:val="24"/>
+          <w:szCs w:val="24"/>
+          <w:highlight w:val="yellow"/>
+        </w:rPr>
+        <w:t>, take the certificate from the firewall and inject it into the trusted certificate in Windows.</w:t>
       </w:r>
     </w:p>
     <w:p>
@@ -3250,20 +3331,22 @@
         <w:pStyle w:val="ListParagraph"/>
         <w:numPr>
           <w:ilvl w:val="0"/>
-          <w:numId w:val="5"/>
+          <w:numId w:val="16"/>
         </w:numPr>
         <w:spacing w:line="480" w:lineRule="auto"/>
         <w:rPr>
           <w:sz w:val="24"/>
           <w:szCs w:val="24"/>
-        </w:rPr>
-      </w:pPr>
-      <w:r>
-        <w:rPr>
-          <w:sz w:val="24"/>
-          <w:szCs w:val="24"/>
-        </w:rPr>
-        <w:t>Click “View Certificate”.</w:t>
+          <w:highlight w:val="yellow"/>
+        </w:rPr>
+      </w:pPr>
+      <w:r>
+        <w:rPr>
+          <w:sz w:val="24"/>
+          <w:szCs w:val="24"/>
+          <w:highlight w:val="yellow"/>
+        </w:rPr>
+        <w:t>??</w:t>
       </w:r>
     </w:p>
     <w:p>
@@ -3271,54 +3354,46 @@
         <w:pStyle w:val="ListParagraph"/>
         <w:numPr>
           <w:ilvl w:val="0"/>
-          <w:numId w:val="5"/>
+          <w:numId w:val="16"/>
         </w:numPr>
         <w:spacing w:line="480" w:lineRule="auto"/>
         <w:rPr>
           <w:sz w:val="24"/>
           <w:szCs w:val="24"/>
-        </w:rPr>
-      </w:pPr>
-      <w:r>
-        <w:rPr>
-          <w:sz w:val="24"/>
-          <w:szCs w:val="24"/>
-        </w:rPr>
-        <w:t>??</w:t>
-      </w:r>
-    </w:p>
-    <w:p>
-      <w:pPr>
-        <w:spacing w:line="480" w:lineRule="auto"/>
-        <w:rPr>
-          <w:sz w:val="24"/>
-          <w:szCs w:val="24"/>
-        </w:rPr>
-      </w:pPr>
-    </w:p>
-    <w:p>
-      <w:pPr>
-        <w:spacing w:line="480" w:lineRule="auto"/>
-        <w:rPr>
-          <w:sz w:val="24"/>
-          <w:szCs w:val="24"/>
-        </w:rPr>
-      </w:pPr>
-    </w:p>
-    <w:p>
-      <w:pPr>
-        <w:spacing w:line="480" w:lineRule="auto"/>
-        <w:rPr>
-          <w:sz w:val="24"/>
-          <w:szCs w:val="24"/>
-        </w:rPr>
-      </w:pPr>
-      <w:r>
-        <w:rPr>
-          <w:sz w:val="24"/>
-          <w:szCs w:val="24"/>
-        </w:rPr>
-        <w:t>??</w:t>
+          <w:highlight w:val="yellow"/>
+        </w:rPr>
+      </w:pPr>
+      <w:r>
+        <w:rPr>
+          <w:sz w:val="24"/>
+          <w:szCs w:val="24"/>
+          <w:highlight w:val="yellow"/>
+        </w:rPr>
+        <w:t xml:space="preserve">To download the certificate from the firewall, go to </w:t>
+      </w:r>
+      <w:r>
+        <w:rPr>
+          <w:sz w:val="24"/>
+          <w:szCs w:val="24"/>
+          <w:highlight w:val="yellow"/>
+        </w:rPr>
+        <w:t>CMD</w:t>
+      </w:r>
+      <w:r>
+        <w:rPr>
+          <w:sz w:val="24"/>
+          <w:szCs w:val="24"/>
+          <w:highlight w:val="yellow"/>
+        </w:rPr>
+        <w:t xml:space="preserve"> and</w:t>
+      </w:r>
+      <w:r>
+        <w:rPr>
+          <w:sz w:val="24"/>
+          <w:szCs w:val="24"/>
+          <w:highlight w:val="yellow"/>
+        </w:rPr>
+        <w:t xml:space="preserve"> run “ipconfig” command to check “Default Gateway”.</w:t>
       </w:r>
     </w:p>
     <w:p>
@@ -3332,14 +3407,17 @@
         <w:rPr>
           <w:sz w:val="24"/>
           <w:szCs w:val="24"/>
-        </w:rPr>
-      </w:pPr>
-      <w:r>
-        <w:rPr>
-          <w:sz w:val="24"/>
-          <w:szCs w:val="24"/>
-        </w:rPr>
-        <w:t>In CMD, run “ipconfig” command to check “Default Gateway”.</w:t>
+          <w:highlight w:val="yellow"/>
+        </w:rPr>
+      </w:pPr>
+      <w:r>
+        <w:rPr>
+          <w:sz w:val="24"/>
+          <w:szCs w:val="24"/>
+          <w:highlight w:val="yellow"/>
+        </w:rPr>
+        <w:lastRenderedPageBreak/>
+        <w:t>Paste the default gateway which is 192.168.20.1 in browser tab. Notice that it doesn’t go through.</w:t>
       </w:r>
     </w:p>
     <w:p>
@@ -3355,27 +3433,6 @@
           <w:szCs w:val="24"/>
         </w:rPr>
       </w:pPr>
-      <w:r>
-        <w:rPr>
-          <w:sz w:val="24"/>
-          <w:szCs w:val="24"/>
-        </w:rPr>
-        <w:t>Paste the default gateway which is 192.168.20.1 in browser tab. Notice that it doesn’t go through.</w:t>
-      </w:r>
-    </w:p>
-    <w:p>
-      <w:pPr>
-        <w:pStyle w:val="ListParagraph"/>
-        <w:numPr>
-          <w:ilvl w:val="0"/>
-          <w:numId w:val="6"/>
-        </w:numPr>
-        <w:spacing w:line="480" w:lineRule="auto"/>
-        <w:rPr>
-          <w:sz w:val="24"/>
-          <w:szCs w:val="24"/>
-        </w:rPr>
-      </w:pPr>
       <w:proofErr w:type="gramStart"/>
       <w:r>
         <w:rPr>
@@ -3390,23 +3447,7 @@
           <w:sz w:val="24"/>
           <w:szCs w:val="24"/>
         </w:rPr>
-        <w:t xml:space="preserve"> to fix this, go </w:t>
-      </w:r>
-      <w:proofErr w:type="gramStart"/>
-      <w:r>
-        <w:rPr>
-          <w:sz w:val="24"/>
-          <w:szCs w:val="24"/>
-        </w:rPr>
-        <w:t>to  FortiGate</w:t>
-      </w:r>
-      <w:proofErr w:type="gramEnd"/>
-      <w:r>
-        <w:rPr>
-          <w:sz w:val="24"/>
-          <w:szCs w:val="24"/>
-        </w:rPr>
-        <w:t xml:space="preserve"> firewall, click “Network” and click “Interfaces”.</w:t>
+        <w:t xml:space="preserve"> to fix this, go to FortiGate firewall, click “Network” and click “Interfaces”.</w:t>
       </w:r>
     </w:p>
     <w:p>
@@ -3548,19 +3589,50 @@
     <w:p>
       <w:pPr>
         <w:pStyle w:val="ListParagraph"/>
-        <w:spacing w:line="480" w:lineRule="auto"/>
-        <w:rPr>
-          <w:sz w:val="24"/>
-          <w:szCs w:val="24"/>
-        </w:rPr>
-      </w:pPr>
-      <w:r>
-        <w:rPr>
-          <w:sz w:val="24"/>
-          <w:szCs w:val="24"/>
-          <w:highlight w:val="yellow"/>
-        </w:rPr>
-        <w:t>12:17</w:t>
+        <w:numPr>
+          <w:ilvl w:val="0"/>
+          <w:numId w:val="6"/>
+        </w:numPr>
+        <w:spacing w:line="480" w:lineRule="auto"/>
+        <w:rPr>
+          <w:sz w:val="24"/>
+          <w:szCs w:val="24"/>
+        </w:rPr>
+      </w:pPr>
+      <w:r>
+        <w:rPr>
+          <w:sz w:val="24"/>
+          <w:szCs w:val="24"/>
+        </w:rPr>
+        <w:t>By now, you can open FortiGate firewall</w:t>
+      </w:r>
+      <w:r>
+        <w:rPr>
+          <w:sz w:val="24"/>
+          <w:szCs w:val="24"/>
+        </w:rPr>
+        <w:t xml:space="preserve"> with the self-signed certificate</w:t>
+      </w:r>
+      <w:r>
+        <w:rPr>
+          <w:sz w:val="24"/>
+          <w:szCs w:val="24"/>
+        </w:rPr>
+        <w:t xml:space="preserve"> in </w:t>
+      </w:r>
+      <w:r>
+        <w:rPr>
+          <w:sz w:val="24"/>
+          <w:szCs w:val="24"/>
+        </w:rPr>
+        <w:t xml:space="preserve">the browser of </w:t>
+      </w:r>
+      <w:r>
+        <w:rPr>
+          <w:sz w:val="24"/>
+          <w:szCs w:val="24"/>
+        </w:rPr>
+        <w:t>VLAN20.</w:t>
       </w:r>
     </w:p>
     <w:p>
@@ -3581,7 +3653,130 @@
           <w:sz w:val="24"/>
           <w:szCs w:val="24"/>
         </w:rPr>
-        <w:t>By now, you can now open FortiGate firewall in VLAN20.</w:t>
+        <w:t>Go to “</w:t>
+      </w:r>
+      <w:r>
+        <w:rPr>
+          <w:sz w:val="24"/>
+          <w:szCs w:val="24"/>
+        </w:rPr>
+        <w:t>Security Profiles”</w:t>
+      </w:r>
+      <w:r>
+        <w:rPr>
+          <w:sz w:val="24"/>
+          <w:szCs w:val="24"/>
+        </w:rPr>
+        <w:t xml:space="preserve">, </w:t>
+      </w:r>
+      <w:r>
+        <w:rPr>
+          <w:sz w:val="24"/>
+          <w:szCs w:val="24"/>
+        </w:rPr>
+        <w:t>click “</w:t>
+      </w:r>
+      <w:r>
+        <w:rPr>
+          <w:sz w:val="24"/>
+          <w:szCs w:val="24"/>
+        </w:rPr>
+        <w:t>SSL/SSH Inspection</w:t>
+      </w:r>
+      <w:r>
+        <w:rPr>
+          <w:sz w:val="24"/>
+          <w:szCs w:val="24"/>
+        </w:rPr>
+        <w:t>”</w:t>
+      </w:r>
+      <w:r>
+        <w:rPr>
+          <w:sz w:val="24"/>
+          <w:szCs w:val="24"/>
+        </w:rPr>
+        <w:t>, then double-click “SSL deep-inspection”</w:t>
+      </w:r>
+      <w:r>
+        <w:rPr>
+          <w:sz w:val="24"/>
+          <w:szCs w:val="24"/>
+        </w:rPr>
+        <w:t>.</w:t>
+      </w:r>
+    </w:p>
+    <w:p>
+      <w:pPr>
+        <w:spacing w:line="480" w:lineRule="auto"/>
+        <w:rPr>
+          <w:sz w:val="24"/>
+          <w:szCs w:val="24"/>
+        </w:rPr>
+      </w:pPr>
+      <w:r>
+        <w:rPr>
+          <w:noProof/>
+          <w:sz w:val="24"/>
+          <w:szCs w:val="24"/>
+        </w:rPr>
+        <w:lastRenderedPageBreak/>
+        <w:drawing>
+          <wp:inline distT="0" distB="0" distL="0" distR="0" wp14:anchorId="4D6433BF" wp14:editId="0E85F05E">
+            <wp:extent cx="4168140" cy="3657600"/>
+            <wp:effectExtent l="0" t="0" r="3810" b="0"/>
+            <wp:docPr id="941865920" name="Picture 3" descr="A screenshot of a computer&#10;&#10;AI-generated content may be incorrect."/>
+            <wp:cNvGraphicFramePr>
+              <a:graphicFrameLocks xmlns:a="http://schemas.openxmlformats.org/drawingml/2006/main" noChangeAspect="1"/>
+            </wp:cNvGraphicFramePr>
+            <a:graphic xmlns:a="http://schemas.openxmlformats.org/drawingml/2006/main">
+              <a:graphicData uri="http://schemas.openxmlformats.org/drawingml/2006/picture">
+                <pic:pic xmlns:pic="http://schemas.openxmlformats.org/drawingml/2006/picture">
+                  <pic:nvPicPr>
+                    <pic:cNvPr id="941865920" name="Picture 3" descr="A screenshot of a computer&#10;&#10;AI-generated content may be incorrect."/>
+                    <pic:cNvPicPr/>
+                  </pic:nvPicPr>
+                  <pic:blipFill>
+                    <a:blip r:embed="rId16">
+                      <a:extLst>
+                        <a:ext uri="{28A0092B-C50C-407E-A947-70E740481C1C}">
+                          <a14:useLocalDpi xmlns:a14="http://schemas.microsoft.com/office/drawing/2010/main" val="0"/>
+                        </a:ext>
+                      </a:extLst>
+                    </a:blip>
+                    <a:stretch>
+                      <a:fillRect/>
+                    </a:stretch>
+                  </pic:blipFill>
+                  <pic:spPr>
+                    <a:xfrm>
+                      <a:off x="0" y="0"/>
+                      <a:ext cx="4168140" cy="3657600"/>
+                    </a:xfrm>
+                    <a:prstGeom prst="rect">
+                      <a:avLst/>
+                    </a:prstGeom>
+                  </pic:spPr>
+                </pic:pic>
+              </a:graphicData>
+            </a:graphic>
+          </wp:inline>
+        </w:drawing>
+      </w:r>
+    </w:p>
+    <w:p>
+      <w:pPr>
+        <w:spacing w:line="480" w:lineRule="auto"/>
+        <w:rPr>
+          <w:sz w:val="24"/>
+          <w:szCs w:val="24"/>
+        </w:rPr>
+      </w:pPr>
+      <w:r>
+        <w:rPr>
+          <w:sz w:val="24"/>
+          <w:szCs w:val="24"/>
+        </w:rPr>
+        <w:t>Process to check SSL deep-inspection details.</w:t>
       </w:r>
     </w:p>
     <w:p>
@@ -3602,13 +3797,405 @@
           <w:sz w:val="24"/>
           <w:szCs w:val="24"/>
         </w:rPr>
-        <w:t>Go to “Policy and Objects” and click “Firewall Policy”.</w:t>
-      </w:r>
-    </w:p>
-    <w:p>
-      <w:pPr>
-        <w:spacing w:line="480" w:lineRule="auto"/>
-      </w:pPr>
+        <w:t>Where you see “CA certificate”, this will tell you the firewall certificate which is “Fortinet_CA_SSL”. Click “Download”. (Note that in real world, firewall certificate will normally be downloaded within a certificate server like windows domain controller.)</w:t>
+      </w:r>
+    </w:p>
+    <w:p>
+      <w:pPr>
+        <w:spacing w:line="480" w:lineRule="auto"/>
+        <w:rPr>
+          <w:sz w:val="24"/>
+          <w:szCs w:val="24"/>
+        </w:rPr>
+      </w:pPr>
+      <w:r>
+        <w:rPr>
+          <w:noProof/>
+          <w:sz w:val="24"/>
+          <w:szCs w:val="24"/>
+        </w:rPr>
+        <w:lastRenderedPageBreak/>
+        <w:drawing>
+          <wp:inline distT="0" distB="0" distL="0" distR="0" wp14:anchorId="528EFDCB" wp14:editId="7F987E44">
+            <wp:extent cx="5234940" cy="2804160"/>
+            <wp:effectExtent l="0" t="0" r="3810" b="0"/>
+            <wp:docPr id="552640637" name="Picture 4" descr="A screenshot of a computer&#10;&#10;AI-generated content may be incorrect."/>
+            <wp:cNvGraphicFramePr>
+              <a:graphicFrameLocks xmlns:a="http://schemas.openxmlformats.org/drawingml/2006/main" noChangeAspect="1"/>
+            </wp:cNvGraphicFramePr>
+            <a:graphic xmlns:a="http://schemas.openxmlformats.org/drawingml/2006/main">
+              <a:graphicData uri="http://schemas.openxmlformats.org/drawingml/2006/picture">
+                <pic:pic xmlns:pic="http://schemas.openxmlformats.org/drawingml/2006/picture">
+                  <pic:nvPicPr>
+                    <pic:cNvPr id="552640637" name="Picture 4" descr="A screenshot of a computer&#10;&#10;AI-generated content may be incorrect."/>
+                    <pic:cNvPicPr/>
+                  </pic:nvPicPr>
+                  <pic:blipFill>
+                    <a:blip r:embed="rId17">
+                      <a:extLst>
+                        <a:ext uri="{28A0092B-C50C-407E-A947-70E740481C1C}">
+                          <a14:useLocalDpi xmlns:a14="http://schemas.microsoft.com/office/drawing/2010/main" val="0"/>
+                        </a:ext>
+                      </a:extLst>
+                    </a:blip>
+                    <a:stretch>
+                      <a:fillRect/>
+                    </a:stretch>
+                  </pic:blipFill>
+                  <pic:spPr>
+                    <a:xfrm>
+                      <a:off x="0" y="0"/>
+                      <a:ext cx="5234940" cy="2804160"/>
+                    </a:xfrm>
+                    <a:prstGeom prst="rect">
+                      <a:avLst/>
+                    </a:prstGeom>
+                  </pic:spPr>
+                </pic:pic>
+              </a:graphicData>
+            </a:graphic>
+          </wp:inline>
+        </w:drawing>
+      </w:r>
+    </w:p>
+    <w:p>
+      <w:pPr>
+        <w:spacing w:line="480" w:lineRule="auto"/>
+        <w:rPr>
+          <w:sz w:val="24"/>
+          <w:szCs w:val="24"/>
+        </w:rPr>
+      </w:pPr>
+      <w:r>
+        <w:rPr>
+          <w:sz w:val="24"/>
+          <w:szCs w:val="24"/>
+        </w:rPr>
+        <w:t>Downloading SSL certificate.</w:t>
+      </w:r>
+    </w:p>
+    <w:p>
+      <w:pPr>
+        <w:pStyle w:val="ListParagraph"/>
+        <w:numPr>
+          <w:ilvl w:val="0"/>
+          <w:numId w:val="6"/>
+        </w:numPr>
+        <w:spacing w:line="480" w:lineRule="auto"/>
+        <w:rPr>
+          <w:sz w:val="24"/>
+          <w:szCs w:val="24"/>
+        </w:rPr>
+      </w:pPr>
+      <w:r>
+        <w:rPr>
+          <w:sz w:val="24"/>
+          <w:szCs w:val="24"/>
+        </w:rPr>
+        <w:t>Open the downloaded SSL certificate.</w:t>
+      </w:r>
+    </w:p>
+    <w:p>
+      <w:pPr>
+        <w:pStyle w:val="ListParagraph"/>
+        <w:numPr>
+          <w:ilvl w:val="0"/>
+          <w:numId w:val="6"/>
+        </w:numPr>
+        <w:spacing w:line="480" w:lineRule="auto"/>
+        <w:rPr>
+          <w:sz w:val="24"/>
+          <w:szCs w:val="24"/>
+        </w:rPr>
+      </w:pPr>
+      <w:r>
+        <w:rPr>
+          <w:sz w:val="24"/>
+          <w:szCs w:val="24"/>
+        </w:rPr>
+        <w:t>Click “Install Certificate”.</w:t>
+      </w:r>
+    </w:p>
+    <w:p>
+      <w:pPr>
+        <w:pStyle w:val="ListParagraph"/>
+        <w:numPr>
+          <w:ilvl w:val="0"/>
+          <w:numId w:val="6"/>
+        </w:numPr>
+        <w:spacing w:line="480" w:lineRule="auto"/>
+        <w:rPr>
+          <w:sz w:val="24"/>
+          <w:szCs w:val="24"/>
+        </w:rPr>
+      </w:pPr>
+      <w:r>
+        <w:rPr>
+          <w:sz w:val="24"/>
+          <w:szCs w:val="24"/>
+        </w:rPr>
+        <w:t>Choose “Local Machine” then click “Next”.</w:t>
+      </w:r>
+    </w:p>
+    <w:p>
+      <w:pPr>
+        <w:pStyle w:val="ListParagraph"/>
+        <w:numPr>
+          <w:ilvl w:val="0"/>
+          <w:numId w:val="6"/>
+        </w:numPr>
+        <w:spacing w:line="480" w:lineRule="auto"/>
+        <w:rPr>
+          <w:sz w:val="24"/>
+          <w:szCs w:val="24"/>
+        </w:rPr>
+      </w:pPr>
+      <w:r>
+        <w:rPr>
+          <w:sz w:val="24"/>
+          <w:szCs w:val="24"/>
+        </w:rPr>
+        <w:t>Choose “Place all certificates in the following store”, then click browse and choose “Trusted Root Certification Authorities”. Finally, click OK.</w:t>
+      </w:r>
+    </w:p>
+    <w:p>
+      <w:pPr>
+        <w:pStyle w:val="ListParagraph"/>
+        <w:numPr>
+          <w:ilvl w:val="0"/>
+          <w:numId w:val="6"/>
+        </w:numPr>
+        <w:spacing w:line="480" w:lineRule="auto"/>
+        <w:rPr>
+          <w:sz w:val="24"/>
+          <w:szCs w:val="24"/>
+        </w:rPr>
+      </w:pPr>
+      <w:r>
+        <w:rPr>
+          <w:sz w:val="24"/>
+          <w:szCs w:val="24"/>
+        </w:rPr>
+        <w:t xml:space="preserve">Click Next. </w:t>
+      </w:r>
+    </w:p>
+    <w:p>
+      <w:pPr>
+        <w:pStyle w:val="ListParagraph"/>
+        <w:numPr>
+          <w:ilvl w:val="0"/>
+          <w:numId w:val="6"/>
+        </w:numPr>
+        <w:spacing w:line="480" w:lineRule="auto"/>
+        <w:rPr>
+          <w:sz w:val="24"/>
+          <w:szCs w:val="24"/>
+        </w:rPr>
+      </w:pPr>
+      <w:r>
+        <w:rPr>
+          <w:sz w:val="24"/>
+          <w:szCs w:val="24"/>
+        </w:rPr>
+        <w:t>Click Finish. Successful message will pop-up.</w:t>
+      </w:r>
+    </w:p>
+    <w:p>
+      <w:pPr>
+        <w:spacing w:line="480" w:lineRule="auto"/>
+        <w:rPr>
+          <w:sz w:val="24"/>
+          <w:szCs w:val="24"/>
+        </w:rPr>
+      </w:pPr>
+      <w:r>
+        <w:rPr>
+          <w:noProof/>
+          <w:sz w:val="24"/>
+          <w:szCs w:val="24"/>
+        </w:rPr>
+        <w:lastRenderedPageBreak/>
+        <w:drawing>
+          <wp:inline distT="0" distB="0" distL="0" distR="0" wp14:anchorId="2AF6481C" wp14:editId="15D66A9C">
+            <wp:extent cx="4023360" cy="3977640"/>
+            <wp:effectExtent l="0" t="0" r="0" b="3810"/>
+            <wp:docPr id="1966956322" name="Picture 5"/>
+            <wp:cNvGraphicFramePr>
+              <a:graphicFrameLocks xmlns:a="http://schemas.openxmlformats.org/drawingml/2006/main" noChangeAspect="1"/>
+            </wp:cNvGraphicFramePr>
+            <a:graphic xmlns:a="http://schemas.openxmlformats.org/drawingml/2006/main">
+              <a:graphicData uri="http://schemas.openxmlformats.org/drawingml/2006/picture">
+                <pic:pic xmlns:pic="http://schemas.openxmlformats.org/drawingml/2006/picture">
+                  <pic:nvPicPr>
+                    <pic:cNvPr id="1966956322" name="Picture 1966956322"/>
+                    <pic:cNvPicPr/>
+                  </pic:nvPicPr>
+                  <pic:blipFill>
+                    <a:blip r:embed="rId18">
+                      <a:extLst>
+                        <a:ext uri="{28A0092B-C50C-407E-A947-70E740481C1C}">
+                          <a14:useLocalDpi xmlns:a14="http://schemas.microsoft.com/office/drawing/2010/main" val="0"/>
+                        </a:ext>
+                      </a:extLst>
+                    </a:blip>
+                    <a:stretch>
+                      <a:fillRect/>
+                    </a:stretch>
+                  </pic:blipFill>
+                  <pic:spPr>
+                    <a:xfrm>
+                      <a:off x="0" y="0"/>
+                      <a:ext cx="4023360" cy="3977640"/>
+                    </a:xfrm>
+                    <a:prstGeom prst="rect">
+                      <a:avLst/>
+                    </a:prstGeom>
+                  </pic:spPr>
+                </pic:pic>
+              </a:graphicData>
+            </a:graphic>
+          </wp:inline>
+        </w:drawing>
+      </w:r>
+    </w:p>
+    <w:p>
+      <w:pPr>
+        <w:spacing w:line="480" w:lineRule="auto"/>
+        <w:rPr>
+          <w:sz w:val="24"/>
+          <w:szCs w:val="24"/>
+        </w:rPr>
+      </w:pPr>
+      <w:r>
+        <w:rPr>
+          <w:sz w:val="24"/>
+          <w:szCs w:val="24"/>
+        </w:rPr>
+        <w:t>Successful installation of SSL certificate.</w:t>
+      </w:r>
+    </w:p>
+    <w:p>
+      <w:pPr>
+        <w:pStyle w:val="ListParagraph"/>
+        <w:numPr>
+          <w:ilvl w:val="0"/>
+          <w:numId w:val="17"/>
+        </w:numPr>
+        <w:spacing w:line="480" w:lineRule="auto"/>
+        <w:rPr>
+          <w:sz w:val="24"/>
+          <w:szCs w:val="24"/>
+        </w:rPr>
+      </w:pPr>
+      <w:r>
+        <w:rPr>
+          <w:sz w:val="24"/>
+          <w:szCs w:val="24"/>
+        </w:rPr>
+        <w:t>Click OK.</w:t>
+      </w:r>
+    </w:p>
+    <w:p>
+      <w:pPr>
+        <w:pStyle w:val="ListParagraph"/>
+        <w:numPr>
+          <w:ilvl w:val="0"/>
+          <w:numId w:val="6"/>
+        </w:numPr>
+        <w:spacing w:line="480" w:lineRule="auto"/>
+        <w:rPr>
+          <w:sz w:val="24"/>
+          <w:szCs w:val="24"/>
+        </w:rPr>
+      </w:pPr>
+      <w:r>
+        <w:rPr>
+          <w:sz w:val="24"/>
+          <w:szCs w:val="24"/>
+        </w:rPr>
+        <w:t>To verify, open the browser once again and search yahoo.com.</w:t>
+      </w:r>
+      <w:r>
+        <w:rPr>
+          <w:sz w:val="24"/>
+          <w:szCs w:val="24"/>
+        </w:rPr>
+        <w:t xml:space="preserve"> By this time, you can now access the website.</w:t>
+      </w:r>
+    </w:p>
+    <w:p>
+      <w:pPr>
+        <w:spacing w:line="480" w:lineRule="auto"/>
+        <w:rPr>
+          <w:sz w:val="24"/>
+          <w:szCs w:val="24"/>
+        </w:rPr>
+      </w:pPr>
+      <w:r>
+        <w:rPr>
+          <w:noProof/>
+          <w:sz w:val="24"/>
+          <w:szCs w:val="24"/>
+        </w:rPr>
+        <w:lastRenderedPageBreak/>
+        <w:drawing>
+          <wp:inline distT="0" distB="0" distL="0" distR="0" wp14:anchorId="1DC818F3" wp14:editId="6781B49C">
+            <wp:extent cx="4914900" cy="2583998"/>
+            <wp:effectExtent l="0" t="0" r="0" b="6985"/>
+            <wp:docPr id="91584916" name="Picture 6" descr="A screenshot of a computer&#10;&#10;AI-generated content may be incorrect."/>
+            <wp:cNvGraphicFramePr>
+              <a:graphicFrameLocks xmlns:a="http://schemas.openxmlformats.org/drawingml/2006/main" noChangeAspect="1"/>
+            </wp:cNvGraphicFramePr>
+            <a:graphic xmlns:a="http://schemas.openxmlformats.org/drawingml/2006/main">
+              <a:graphicData uri="http://schemas.openxmlformats.org/drawingml/2006/picture">
+                <pic:pic xmlns:pic="http://schemas.openxmlformats.org/drawingml/2006/picture">
+                  <pic:nvPicPr>
+                    <pic:cNvPr id="91584916" name="Picture 6" descr="A screenshot of a computer&#10;&#10;AI-generated content may be incorrect."/>
+                    <pic:cNvPicPr/>
+                  </pic:nvPicPr>
+                  <pic:blipFill>
+                    <a:blip r:embed="rId19">
+                      <a:extLst>
+                        <a:ext uri="{28A0092B-C50C-407E-A947-70E740481C1C}">
+                          <a14:useLocalDpi xmlns:a14="http://schemas.microsoft.com/office/drawing/2010/main" val="0"/>
+                        </a:ext>
+                      </a:extLst>
+                    </a:blip>
+                    <a:stretch>
+                      <a:fillRect/>
+                    </a:stretch>
+                  </pic:blipFill>
+                  <pic:spPr>
+                    <a:xfrm>
+                      <a:off x="0" y="0"/>
+                      <a:ext cx="4919224" cy="2586271"/>
+                    </a:xfrm>
+                    <a:prstGeom prst="rect">
+                      <a:avLst/>
+                    </a:prstGeom>
+                  </pic:spPr>
+                </pic:pic>
+              </a:graphicData>
+            </a:graphic>
+          </wp:inline>
+        </w:drawing>
+      </w:r>
+    </w:p>
+    <w:p>
+      <w:pPr>
+        <w:spacing w:line="480" w:lineRule="auto"/>
+        <w:rPr>
+          <w:sz w:val="24"/>
+          <w:szCs w:val="24"/>
+        </w:rPr>
+      </w:pPr>
+      <w:r>
+        <w:rPr>
+          <w:sz w:val="24"/>
+          <w:szCs w:val="24"/>
+        </w:rPr>
+        <w:t>No more warning message.</w:t>
+      </w:r>
     </w:p>
     <w:p>
       <w:pPr>
@@ -3616,7 +4203,6 @@
       </w:pPr>
       <w:bookmarkStart w:id="6" w:name="_Toc215267279"/>
       <w:r>
-        <w:lastRenderedPageBreak/>
         <w:t xml:space="preserve">4 </w:t>
       </w:r>
       <w:r>
@@ -3727,7 +4313,15 @@
           <w:sz w:val="24"/>
           <w:szCs w:val="24"/>
         </w:rPr>
-        <w:t>, and stop attackers from tampering with internet communications. TLS (Transport Layer Security) is the successor technology to SSL which was replaced in 2015 after it was compromised by several vulnerabilities. Most people use the common term SSL because it's more widely known.</w:t>
+        <w:t xml:space="preserve">, and stop attackers from </w:t>
+      </w:r>
+      <w:r>
+        <w:rPr>
+          <w:sz w:val="24"/>
+          <w:szCs w:val="24"/>
+        </w:rPr>
+        <w:lastRenderedPageBreak/>
+        <w:t>tampering with internet communications. TLS (Transport Layer Security) is the successor technology to SSL which was replaced in 2015 after it was compromised by several vulnerabilities. Most people use the common term SSL because it's more widely known.</w:t>
       </w:r>
     </w:p>
     <w:p>
@@ -3855,7 +4449,6 @@
           <w:sz w:val="24"/>
           <w:szCs w:val="24"/>
         </w:rPr>
-        <w:lastRenderedPageBreak/>
         <w:t>To keep the browser from warning the user, the firewall re-signs the website’s certificate using its own internal CA</w:t>
       </w:r>
       <w:r>
@@ -4004,6 +4597,7 @@
       </w:pPr>
       <w:bookmarkStart w:id="10" w:name="_Toc215267283"/>
       <w:r>
+        <w:lastRenderedPageBreak/>
         <w:t>5</w:t>
       </w:r>
       <w:r>
@@ -4046,25 +4640,7 @@
           <w:szCs w:val="24"/>
           <w:highlight w:val="yellow"/>
         </w:rPr>
-        <w:t xml:space="preserve">some challenges that occur during </w:t>
-      </w:r>
-      <w:proofErr w:type="spellStart"/>
-      <w:r>
-        <w:rPr>
-          <w:sz w:val="24"/>
-          <w:szCs w:val="24"/>
-          <w:highlight w:val="yellow"/>
-        </w:rPr>
-        <w:t>SSl</w:t>
-      </w:r>
-      <w:proofErr w:type="spellEnd"/>
-      <w:r>
-        <w:rPr>
-          <w:sz w:val="24"/>
-          <w:szCs w:val="24"/>
-          <w:highlight w:val="yellow"/>
-        </w:rPr>
-        <w:t>/TLS inspection:</w:t>
+        <w:t>some challenges that occur during SSl/TLS inspection:</w:t>
       </w:r>
     </w:p>
     <w:p>
@@ -4171,72 +4747,72 @@
           <w:szCs w:val="24"/>
           <w:highlight w:val="yellow"/>
         </w:rPr>
+        <w:t>Performance Overhead</w:t>
+      </w:r>
+    </w:p>
+    <w:p>
+      <w:pPr>
+        <w:spacing w:line="480" w:lineRule="auto"/>
+        <w:ind w:firstLine="360"/>
+        <w:rPr>
+          <w:sz w:val="24"/>
+          <w:szCs w:val="24"/>
+        </w:rPr>
+      </w:pPr>
+      <w:r>
+        <w:rPr>
+          <w:sz w:val="24"/>
+          <w:szCs w:val="24"/>
+          <w:highlight w:val="yellow"/>
+        </w:rPr>
+        <w:t xml:space="preserve">Decrypting and re-encrypting traffic is CPU-intensive. </w:t>
+      </w:r>
+      <w:r>
+        <w:rPr>
+          <w:sz w:val="24"/>
+          <w:szCs w:val="24"/>
+          <w:highlight w:val="yellow"/>
+        </w:rPr>
+        <w:t xml:space="preserve">The solutions </w:t>
+      </w:r>
+      <w:proofErr w:type="gramStart"/>
+      <w:r>
+        <w:rPr>
+          <w:sz w:val="24"/>
+          <w:szCs w:val="24"/>
+          <w:highlight w:val="yellow"/>
+        </w:rPr>
+        <w:t>is</w:t>
+      </w:r>
+      <w:proofErr w:type="gramEnd"/>
+      <w:r>
+        <w:rPr>
+          <w:sz w:val="24"/>
+          <w:szCs w:val="24"/>
+          <w:highlight w:val="yellow"/>
+        </w:rPr>
+        <w:t xml:space="preserve"> to use hardware capable of SSL acceleration, limit inspection to high-risk categories, and avoid decrypting streaming/video sites.</w:t>
+      </w:r>
+    </w:p>
+    <w:p>
+      <w:pPr>
+        <w:spacing w:line="480" w:lineRule="auto"/>
+        <w:ind w:firstLine="360"/>
+        <w:rPr>
+          <w:sz w:val="24"/>
+          <w:szCs w:val="24"/>
+        </w:rPr>
+      </w:pPr>
+    </w:p>
+    <w:p>
+      <w:pPr>
+        <w:pStyle w:val="Heading2"/>
+        <w:spacing w:line="480" w:lineRule="auto"/>
+        <w:jc w:val="both"/>
+      </w:pPr>
+      <w:bookmarkStart w:id="11" w:name="_Toc215267284"/>
+      <w:r>
         <w:lastRenderedPageBreak/>
-        <w:t>Performance Overhead</w:t>
-      </w:r>
-    </w:p>
-    <w:p>
-      <w:pPr>
-        <w:spacing w:line="480" w:lineRule="auto"/>
-        <w:ind w:firstLine="360"/>
-        <w:rPr>
-          <w:sz w:val="24"/>
-          <w:szCs w:val="24"/>
-        </w:rPr>
-      </w:pPr>
-      <w:r>
-        <w:rPr>
-          <w:sz w:val="24"/>
-          <w:szCs w:val="24"/>
-          <w:highlight w:val="yellow"/>
-        </w:rPr>
-        <w:t xml:space="preserve">Decrypting and re-encrypting traffic is CPU-intensive. </w:t>
-      </w:r>
-      <w:r>
-        <w:rPr>
-          <w:sz w:val="24"/>
-          <w:szCs w:val="24"/>
-          <w:highlight w:val="yellow"/>
-        </w:rPr>
-        <w:t xml:space="preserve">The solutions </w:t>
-      </w:r>
-      <w:proofErr w:type="gramStart"/>
-      <w:r>
-        <w:rPr>
-          <w:sz w:val="24"/>
-          <w:szCs w:val="24"/>
-          <w:highlight w:val="yellow"/>
-        </w:rPr>
-        <w:t>is</w:t>
-      </w:r>
-      <w:proofErr w:type="gramEnd"/>
-      <w:r>
-        <w:rPr>
-          <w:sz w:val="24"/>
-          <w:szCs w:val="24"/>
-          <w:highlight w:val="yellow"/>
-        </w:rPr>
-        <w:t xml:space="preserve"> to use hardware capable of SSL acceleration, limit inspection to high-risk categories, and avoid decrypting streaming/video sites.</w:t>
-      </w:r>
-    </w:p>
-    <w:p>
-      <w:pPr>
-        <w:spacing w:line="480" w:lineRule="auto"/>
-        <w:ind w:firstLine="360"/>
-        <w:rPr>
-          <w:sz w:val="24"/>
-          <w:szCs w:val="24"/>
-        </w:rPr>
-      </w:pPr>
-    </w:p>
-    <w:p>
-      <w:pPr>
-        <w:pStyle w:val="Heading2"/>
-        <w:spacing w:line="480" w:lineRule="auto"/>
-        <w:jc w:val="both"/>
-      </w:pPr>
-      <w:bookmarkStart w:id="11" w:name="_Toc215267284"/>
-      <w:r>
         <w:t>5</w:t>
       </w:r>
       <w:r>
@@ -4481,7 +5057,6 @@
           <w:highlight w:val="yellow"/>
           <w:lang w:val="en-US"/>
         </w:rPr>
-        <w:lastRenderedPageBreak/>
         <w:t>Requires consent for collecting personal information.</w:t>
       </w:r>
     </w:p>
@@ -4588,6 +5163,7 @@
           <w:highlight w:val="yellow"/>
           <w:lang w:val="en-US"/>
         </w:rPr>
+        <w:lastRenderedPageBreak/>
         <w:t>Government portals</w:t>
       </w:r>
     </w:p>
@@ -4631,7 +5207,7 @@
           <w:lang w:val="en-US"/>
         </w:rPr>
         <w:sectPr>
-          <w:footerReference w:type="default" r:id="rId16"/>
+          <w:footerReference w:type="default" r:id="rId20"/>
           <w:pgSz w:w="12240" w:h="15840"/>
           <w:pgMar w:top="1440" w:right="1440" w:bottom="1440" w:left="1440" w:header="708" w:footer="708" w:gutter="0"/>
           <w:pgNumType w:start="1"/>
@@ -4844,7 +5420,7 @@
       </w:pPr>
     </w:p>
     <w:sectPr>
-      <w:footerReference w:type="default" r:id="rId17"/>
+      <w:footerReference w:type="default" r:id="rId21"/>
       <w:pgSz w:w="12240" w:h="15840"/>
       <w:pgMar w:top="1440" w:right="1440" w:bottom="1440" w:left="1440" w:header="708" w:footer="708" w:gutter="0"/>
       <w:pgNumType w:start="1"/>
@@ -5100,6 +5676,119 @@
     </w:lvl>
   </w:abstractNum>
   <w:abstractNum w:abstractNumId="1" w15:restartNumberingAfterBreak="0">
+    <w:nsid w:val="013D429A"/>
+    <w:multiLevelType w:val="hybridMultilevel"/>
+    <w:tmpl w:val="A5C86E14"/>
+    <w:lvl w:ilvl="0" w:tplc="10090001">
+      <w:start w:val="1"/>
+      <w:numFmt w:val="bullet"/>
+      <w:lvlText w:val=""/>
+      <w:lvlJc w:val="left"/>
+      <w:pPr>
+        <w:ind w:left="720" w:hanging="360"/>
+      </w:pPr>
+      <w:rPr>
+        <w:rFonts w:ascii="Symbol" w:hAnsi="Symbol" w:hint="default"/>
+      </w:rPr>
+    </w:lvl>
+    <w:lvl w:ilvl="1" w:tplc="10090003" w:tentative="1">
+      <w:start w:val="1"/>
+      <w:numFmt w:val="bullet"/>
+      <w:lvlText w:val="o"/>
+      <w:lvlJc w:val="left"/>
+      <w:pPr>
+        <w:ind w:left="1440" w:hanging="360"/>
+      </w:pPr>
+      <w:rPr>
+        <w:rFonts w:ascii="Courier New" w:hAnsi="Courier New" w:cs="Courier New" w:hint="default"/>
+      </w:rPr>
+    </w:lvl>
+    <w:lvl w:ilvl="2" w:tplc="10090005" w:tentative="1">
+      <w:start w:val="1"/>
+      <w:numFmt w:val="bullet"/>
+      <w:lvlText w:val=""/>
+      <w:lvlJc w:val="left"/>
+      <w:pPr>
+        <w:ind w:left="2160" w:hanging="360"/>
+      </w:pPr>
+      <w:rPr>
+        <w:rFonts w:ascii="Wingdings" w:hAnsi="Wingdings" w:hint="default"/>
+      </w:rPr>
+    </w:lvl>
+    <w:lvl w:ilvl="3" w:tplc="10090001" w:tentative="1">
+      <w:start w:val="1"/>
+      <w:numFmt w:val="bullet"/>
+      <w:lvlText w:val=""/>
+      <w:lvlJc w:val="left"/>
+      <w:pPr>
+        <w:ind w:left="2880" w:hanging="360"/>
+      </w:pPr>
+      <w:rPr>
+        <w:rFonts w:ascii="Symbol" w:hAnsi="Symbol" w:hint="default"/>
+      </w:rPr>
+    </w:lvl>
+    <w:lvl w:ilvl="4" w:tplc="10090003" w:tentative="1">
+      <w:start w:val="1"/>
+      <w:numFmt w:val="bullet"/>
+      <w:lvlText w:val="o"/>
+      <w:lvlJc w:val="left"/>
+      <w:pPr>
+        <w:ind w:left="3600" w:hanging="360"/>
+      </w:pPr>
+      <w:rPr>
+        <w:rFonts w:ascii="Courier New" w:hAnsi="Courier New" w:cs="Courier New" w:hint="default"/>
+      </w:rPr>
+    </w:lvl>
+    <w:lvl w:ilvl="5" w:tplc="10090005" w:tentative="1">
+      <w:start w:val="1"/>
+      <w:numFmt w:val="bullet"/>
+      <w:lvlText w:val=""/>
+      <w:lvlJc w:val="left"/>
+      <w:pPr>
+        <w:ind w:left="4320" w:hanging="360"/>
+      </w:pPr>
+      <w:rPr>
+        <w:rFonts w:ascii="Wingdings" w:hAnsi="Wingdings" w:hint="default"/>
+      </w:rPr>
+    </w:lvl>
+    <w:lvl w:ilvl="6" w:tplc="10090001" w:tentative="1">
+      <w:start w:val="1"/>
+      <w:numFmt w:val="bullet"/>
+      <w:lvlText w:val=""/>
+      <w:lvlJc w:val="left"/>
+      <w:pPr>
+        <w:ind w:left="5040" w:hanging="360"/>
+      </w:pPr>
+      <w:rPr>
+        <w:rFonts w:ascii="Symbol" w:hAnsi="Symbol" w:hint="default"/>
+      </w:rPr>
+    </w:lvl>
+    <w:lvl w:ilvl="7" w:tplc="10090003" w:tentative="1">
+      <w:start w:val="1"/>
+      <w:numFmt w:val="bullet"/>
+      <w:lvlText w:val="o"/>
+      <w:lvlJc w:val="left"/>
+      <w:pPr>
+        <w:ind w:left="5760" w:hanging="360"/>
+      </w:pPr>
+      <w:rPr>
+        <w:rFonts w:ascii="Courier New" w:hAnsi="Courier New" w:cs="Courier New" w:hint="default"/>
+      </w:rPr>
+    </w:lvl>
+    <w:lvl w:ilvl="8" w:tplc="10090005" w:tentative="1">
+      <w:start w:val="1"/>
+      <w:numFmt w:val="bullet"/>
+      <w:lvlText w:val=""/>
+      <w:lvlJc w:val="left"/>
+      <w:pPr>
+        <w:ind w:left="6480" w:hanging="360"/>
+      </w:pPr>
+      <w:rPr>
+        <w:rFonts w:ascii="Wingdings" w:hAnsi="Wingdings" w:hint="default"/>
+      </w:rPr>
+    </w:lvl>
+  </w:abstractNum>
+  <w:abstractNum w:abstractNumId="2" w15:restartNumberingAfterBreak="0">
     <w:nsid w:val="06E7054B"/>
     <w:multiLevelType w:val="multilevel"/>
     <w:tmpl w:val="6DBE7FC6"/>
@@ -5212,7 +5901,7 @@
       </w:rPr>
     </w:lvl>
   </w:abstractNum>
-  <w:abstractNum w:abstractNumId="2" w15:restartNumberingAfterBreak="0">
+  <w:abstractNum w:abstractNumId="3" w15:restartNumberingAfterBreak="0">
     <w:nsid w:val="0FBC5465"/>
     <w:multiLevelType w:val="hybridMultilevel"/>
     <w:tmpl w:val="3A96E620"/>
@@ -5325,7 +6014,7 @@
       </w:rPr>
     </w:lvl>
   </w:abstractNum>
-  <w:abstractNum w:abstractNumId="3" w15:restartNumberingAfterBreak="0">
+  <w:abstractNum w:abstractNumId="4" w15:restartNumberingAfterBreak="0">
     <w:nsid w:val="125C01F1"/>
     <w:multiLevelType w:val="hybridMultilevel"/>
     <w:tmpl w:val="0C7098F2"/>
@@ -5438,7 +6127,7 @@
       </w:rPr>
     </w:lvl>
   </w:abstractNum>
-  <w:abstractNum w:abstractNumId="4" w15:restartNumberingAfterBreak="0">
+  <w:abstractNum w:abstractNumId="5" w15:restartNumberingAfterBreak="0">
     <w:nsid w:val="2CFA31B2"/>
     <w:multiLevelType w:val="hybridMultilevel"/>
     <w:tmpl w:val="7E32BBB2"/>
@@ -5551,7 +6240,120 @@
       </w:rPr>
     </w:lvl>
   </w:abstractNum>
-  <w:abstractNum w:abstractNumId="5" w15:restartNumberingAfterBreak="0">
+  <w:abstractNum w:abstractNumId="6" w15:restartNumberingAfterBreak="0">
+    <w:nsid w:val="34C6604F"/>
+    <w:multiLevelType w:val="hybridMultilevel"/>
+    <w:tmpl w:val="20F4B3A8"/>
+    <w:lvl w:ilvl="0" w:tplc="10090001">
+      <w:start w:val="1"/>
+      <w:numFmt w:val="bullet"/>
+      <w:lvlText w:val=""/>
+      <w:lvlJc w:val="left"/>
+      <w:pPr>
+        <w:ind w:left="720" w:hanging="360"/>
+      </w:pPr>
+      <w:rPr>
+        <w:rFonts w:ascii="Symbol" w:hAnsi="Symbol" w:hint="default"/>
+      </w:rPr>
+    </w:lvl>
+    <w:lvl w:ilvl="1" w:tplc="10090003" w:tentative="1">
+      <w:start w:val="1"/>
+      <w:numFmt w:val="bullet"/>
+      <w:lvlText w:val="o"/>
+      <w:lvlJc w:val="left"/>
+      <w:pPr>
+        <w:ind w:left="1440" w:hanging="360"/>
+      </w:pPr>
+      <w:rPr>
+        <w:rFonts w:ascii="Courier New" w:hAnsi="Courier New" w:cs="Courier New" w:hint="default"/>
+      </w:rPr>
+    </w:lvl>
+    <w:lvl w:ilvl="2" w:tplc="10090005" w:tentative="1">
+      <w:start w:val="1"/>
+      <w:numFmt w:val="bullet"/>
+      <w:lvlText w:val=""/>
+      <w:lvlJc w:val="left"/>
+      <w:pPr>
+        <w:ind w:left="2160" w:hanging="360"/>
+      </w:pPr>
+      <w:rPr>
+        <w:rFonts w:ascii="Wingdings" w:hAnsi="Wingdings" w:hint="default"/>
+      </w:rPr>
+    </w:lvl>
+    <w:lvl w:ilvl="3" w:tplc="10090001" w:tentative="1">
+      <w:start w:val="1"/>
+      <w:numFmt w:val="bullet"/>
+      <w:lvlText w:val=""/>
+      <w:lvlJc w:val="left"/>
+      <w:pPr>
+        <w:ind w:left="2880" w:hanging="360"/>
+      </w:pPr>
+      <w:rPr>
+        <w:rFonts w:ascii="Symbol" w:hAnsi="Symbol" w:hint="default"/>
+      </w:rPr>
+    </w:lvl>
+    <w:lvl w:ilvl="4" w:tplc="10090003" w:tentative="1">
+      <w:start w:val="1"/>
+      <w:numFmt w:val="bullet"/>
+      <w:lvlText w:val="o"/>
+      <w:lvlJc w:val="left"/>
+      <w:pPr>
+        <w:ind w:left="3600" w:hanging="360"/>
+      </w:pPr>
+      <w:rPr>
+        <w:rFonts w:ascii="Courier New" w:hAnsi="Courier New" w:cs="Courier New" w:hint="default"/>
+      </w:rPr>
+    </w:lvl>
+    <w:lvl w:ilvl="5" w:tplc="10090005" w:tentative="1">
+      <w:start w:val="1"/>
+      <w:numFmt w:val="bullet"/>
+      <w:lvlText w:val=""/>
+      <w:lvlJc w:val="left"/>
+      <w:pPr>
+        <w:ind w:left="4320" w:hanging="360"/>
+      </w:pPr>
+      <w:rPr>
+        <w:rFonts w:ascii="Wingdings" w:hAnsi="Wingdings" w:hint="default"/>
+      </w:rPr>
+    </w:lvl>
+    <w:lvl w:ilvl="6" w:tplc="10090001" w:tentative="1">
+      <w:start w:val="1"/>
+      <w:numFmt w:val="bullet"/>
+      <w:lvlText w:val=""/>
+      <w:lvlJc w:val="left"/>
+      <w:pPr>
+        <w:ind w:left="5040" w:hanging="360"/>
+      </w:pPr>
+      <w:rPr>
+        <w:rFonts w:ascii="Symbol" w:hAnsi="Symbol" w:hint="default"/>
+      </w:rPr>
+    </w:lvl>
+    <w:lvl w:ilvl="7" w:tplc="10090003" w:tentative="1">
+      <w:start w:val="1"/>
+      <w:numFmt w:val="bullet"/>
+      <w:lvlText w:val="o"/>
+      <w:lvlJc w:val="left"/>
+      <w:pPr>
+        <w:ind w:left="5760" w:hanging="360"/>
+      </w:pPr>
+      <w:rPr>
+        <w:rFonts w:ascii="Courier New" w:hAnsi="Courier New" w:cs="Courier New" w:hint="default"/>
+      </w:rPr>
+    </w:lvl>
+    <w:lvl w:ilvl="8" w:tplc="10090005" w:tentative="1">
+      <w:start w:val="1"/>
+      <w:numFmt w:val="bullet"/>
+      <w:lvlText w:val=""/>
+      <w:lvlJc w:val="left"/>
+      <w:pPr>
+        <w:ind w:left="6480" w:hanging="360"/>
+      </w:pPr>
+      <w:rPr>
+        <w:rFonts w:ascii="Wingdings" w:hAnsi="Wingdings" w:hint="default"/>
+      </w:rPr>
+    </w:lvl>
+  </w:abstractNum>
+  <w:abstractNum w:abstractNumId="7" w15:restartNumberingAfterBreak="0">
     <w:nsid w:val="355D5E8F"/>
     <w:multiLevelType w:val="hybridMultilevel"/>
     <w:tmpl w:val="42B44A72"/>
@@ -5640,7 +6442,120 @@
       </w:pPr>
     </w:lvl>
   </w:abstractNum>
-  <w:abstractNum w:abstractNumId="6" w15:restartNumberingAfterBreak="0">
+  <w:abstractNum w:abstractNumId="8" w15:restartNumberingAfterBreak="0">
+    <w:nsid w:val="38DA4FD4"/>
+    <w:multiLevelType w:val="hybridMultilevel"/>
+    <w:tmpl w:val="86063576"/>
+    <w:lvl w:ilvl="0" w:tplc="10090001">
+      <w:start w:val="1"/>
+      <w:numFmt w:val="bullet"/>
+      <w:lvlText w:val=""/>
+      <w:lvlJc w:val="left"/>
+      <w:pPr>
+        <w:ind w:left="720" w:hanging="360"/>
+      </w:pPr>
+      <w:rPr>
+        <w:rFonts w:ascii="Symbol" w:hAnsi="Symbol" w:hint="default"/>
+      </w:rPr>
+    </w:lvl>
+    <w:lvl w:ilvl="1" w:tplc="10090003" w:tentative="1">
+      <w:start w:val="1"/>
+      <w:numFmt w:val="bullet"/>
+      <w:lvlText w:val="o"/>
+      <w:lvlJc w:val="left"/>
+      <w:pPr>
+        <w:ind w:left="1440" w:hanging="360"/>
+      </w:pPr>
+      <w:rPr>
+        <w:rFonts w:ascii="Courier New" w:hAnsi="Courier New" w:cs="Courier New" w:hint="default"/>
+      </w:rPr>
+    </w:lvl>
+    <w:lvl w:ilvl="2" w:tplc="10090005" w:tentative="1">
+      <w:start w:val="1"/>
+      <w:numFmt w:val="bullet"/>
+      <w:lvlText w:val=""/>
+      <w:lvlJc w:val="left"/>
+      <w:pPr>
+        <w:ind w:left="2160" w:hanging="360"/>
+      </w:pPr>
+      <w:rPr>
+        <w:rFonts w:ascii="Wingdings" w:hAnsi="Wingdings" w:hint="default"/>
+      </w:rPr>
+    </w:lvl>
+    <w:lvl w:ilvl="3" w:tplc="10090001" w:tentative="1">
+      <w:start w:val="1"/>
+      <w:numFmt w:val="bullet"/>
+      <w:lvlText w:val=""/>
+      <w:lvlJc w:val="left"/>
+      <w:pPr>
+        <w:ind w:left="2880" w:hanging="360"/>
+      </w:pPr>
+      <w:rPr>
+        <w:rFonts w:ascii="Symbol" w:hAnsi="Symbol" w:hint="default"/>
+      </w:rPr>
+    </w:lvl>
+    <w:lvl w:ilvl="4" w:tplc="10090003" w:tentative="1">
+      <w:start w:val="1"/>
+      <w:numFmt w:val="bullet"/>
+      <w:lvlText w:val="o"/>
+      <w:lvlJc w:val="left"/>
+      <w:pPr>
+        <w:ind w:left="3600" w:hanging="360"/>
+      </w:pPr>
+      <w:rPr>
+        <w:rFonts w:ascii="Courier New" w:hAnsi="Courier New" w:cs="Courier New" w:hint="default"/>
+      </w:rPr>
+    </w:lvl>
+    <w:lvl w:ilvl="5" w:tplc="10090005" w:tentative="1">
+      <w:start w:val="1"/>
+      <w:numFmt w:val="bullet"/>
+      <w:lvlText w:val=""/>
+      <w:lvlJc w:val="left"/>
+      <w:pPr>
+        <w:ind w:left="4320" w:hanging="360"/>
+      </w:pPr>
+      <w:rPr>
+        <w:rFonts w:ascii="Wingdings" w:hAnsi="Wingdings" w:hint="default"/>
+      </w:rPr>
+    </w:lvl>
+    <w:lvl w:ilvl="6" w:tplc="10090001" w:tentative="1">
+      <w:start w:val="1"/>
+      <w:numFmt w:val="bullet"/>
+      <w:lvlText w:val=""/>
+      <w:lvlJc w:val="left"/>
+      <w:pPr>
+        <w:ind w:left="5040" w:hanging="360"/>
+      </w:pPr>
+      <w:rPr>
+        <w:rFonts w:ascii="Symbol" w:hAnsi="Symbol" w:hint="default"/>
+      </w:rPr>
+    </w:lvl>
+    <w:lvl w:ilvl="7" w:tplc="10090003" w:tentative="1">
+      <w:start w:val="1"/>
+      <w:numFmt w:val="bullet"/>
+      <w:lvlText w:val="o"/>
+      <w:lvlJc w:val="left"/>
+      <w:pPr>
+        <w:ind w:left="5760" w:hanging="360"/>
+      </w:pPr>
+      <w:rPr>
+        <w:rFonts w:ascii="Courier New" w:hAnsi="Courier New" w:cs="Courier New" w:hint="default"/>
+      </w:rPr>
+    </w:lvl>
+    <w:lvl w:ilvl="8" w:tplc="10090005" w:tentative="1">
+      <w:start w:val="1"/>
+      <w:numFmt w:val="bullet"/>
+      <w:lvlText w:val=""/>
+      <w:lvlJc w:val="left"/>
+      <w:pPr>
+        <w:ind w:left="6480" w:hanging="360"/>
+      </w:pPr>
+      <w:rPr>
+        <w:rFonts w:ascii="Wingdings" w:hAnsi="Wingdings" w:hint="default"/>
+      </w:rPr>
+    </w:lvl>
+  </w:abstractNum>
+  <w:abstractNum w:abstractNumId="9" w15:restartNumberingAfterBreak="0">
     <w:nsid w:val="429C0F02"/>
     <w:multiLevelType w:val="hybridMultilevel"/>
     <w:tmpl w:val="DF706BFC"/>
@@ -5753,7 +6668,7 @@
       </w:rPr>
     </w:lvl>
   </w:abstractNum>
-  <w:abstractNum w:abstractNumId="7" w15:restartNumberingAfterBreak="0">
+  <w:abstractNum w:abstractNumId="10" w15:restartNumberingAfterBreak="0">
     <w:nsid w:val="4EF717A3"/>
     <w:multiLevelType w:val="hybridMultilevel"/>
     <w:tmpl w:val="E71CD0CE"/>
@@ -5866,7 +6781,7 @@
       </w:rPr>
     </w:lvl>
   </w:abstractNum>
-  <w:abstractNum w:abstractNumId="8" w15:restartNumberingAfterBreak="0">
+  <w:abstractNum w:abstractNumId="11" w15:restartNumberingAfterBreak="0">
     <w:nsid w:val="578A1097"/>
     <w:multiLevelType w:val="hybridMultilevel"/>
     <w:tmpl w:val="54D84886"/>
@@ -5979,7 +6894,7 @@
       </w:rPr>
     </w:lvl>
   </w:abstractNum>
-  <w:abstractNum w:abstractNumId="9" w15:restartNumberingAfterBreak="0">
+  <w:abstractNum w:abstractNumId="12" w15:restartNumberingAfterBreak="0">
     <w:nsid w:val="63C008A9"/>
     <w:multiLevelType w:val="hybridMultilevel"/>
     <w:tmpl w:val="5E5A1E8E"/>
@@ -6068,7 +6983,7 @@
       </w:pPr>
     </w:lvl>
   </w:abstractNum>
-  <w:abstractNum w:abstractNumId="10" w15:restartNumberingAfterBreak="0">
+  <w:abstractNum w:abstractNumId="13" w15:restartNumberingAfterBreak="0">
     <w:nsid w:val="65C9140B"/>
     <w:multiLevelType w:val="hybridMultilevel"/>
     <w:tmpl w:val="0E8C7690"/>
@@ -6181,7 +7096,233 @@
       </w:rPr>
     </w:lvl>
   </w:abstractNum>
-  <w:abstractNum w:abstractNumId="11" w15:restartNumberingAfterBreak="0">
+  <w:abstractNum w:abstractNumId="14" w15:restartNumberingAfterBreak="0">
+    <w:nsid w:val="65F828D2"/>
+    <w:multiLevelType w:val="hybridMultilevel"/>
+    <w:tmpl w:val="7ECA9060"/>
+    <w:lvl w:ilvl="0" w:tplc="10090001">
+      <w:start w:val="1"/>
+      <w:numFmt w:val="bullet"/>
+      <w:lvlText w:val=""/>
+      <w:lvlJc w:val="left"/>
+      <w:pPr>
+        <w:ind w:left="720" w:hanging="360"/>
+      </w:pPr>
+      <w:rPr>
+        <w:rFonts w:ascii="Symbol" w:hAnsi="Symbol" w:hint="default"/>
+      </w:rPr>
+    </w:lvl>
+    <w:lvl w:ilvl="1" w:tplc="10090003" w:tentative="1">
+      <w:start w:val="1"/>
+      <w:numFmt w:val="bullet"/>
+      <w:lvlText w:val="o"/>
+      <w:lvlJc w:val="left"/>
+      <w:pPr>
+        <w:ind w:left="1440" w:hanging="360"/>
+      </w:pPr>
+      <w:rPr>
+        <w:rFonts w:ascii="Courier New" w:hAnsi="Courier New" w:cs="Courier New" w:hint="default"/>
+      </w:rPr>
+    </w:lvl>
+    <w:lvl w:ilvl="2" w:tplc="10090005" w:tentative="1">
+      <w:start w:val="1"/>
+      <w:numFmt w:val="bullet"/>
+      <w:lvlText w:val=""/>
+      <w:lvlJc w:val="left"/>
+      <w:pPr>
+        <w:ind w:left="2160" w:hanging="360"/>
+      </w:pPr>
+      <w:rPr>
+        <w:rFonts w:ascii="Wingdings" w:hAnsi="Wingdings" w:hint="default"/>
+      </w:rPr>
+    </w:lvl>
+    <w:lvl w:ilvl="3" w:tplc="10090001" w:tentative="1">
+      <w:start w:val="1"/>
+      <w:numFmt w:val="bullet"/>
+      <w:lvlText w:val=""/>
+      <w:lvlJc w:val="left"/>
+      <w:pPr>
+        <w:ind w:left="2880" w:hanging="360"/>
+      </w:pPr>
+      <w:rPr>
+        <w:rFonts w:ascii="Symbol" w:hAnsi="Symbol" w:hint="default"/>
+      </w:rPr>
+    </w:lvl>
+    <w:lvl w:ilvl="4" w:tplc="10090003" w:tentative="1">
+      <w:start w:val="1"/>
+      <w:numFmt w:val="bullet"/>
+      <w:lvlText w:val="o"/>
+      <w:lvlJc w:val="left"/>
+      <w:pPr>
+        <w:ind w:left="3600" w:hanging="360"/>
+      </w:pPr>
+      <w:rPr>
+        <w:rFonts w:ascii="Courier New" w:hAnsi="Courier New" w:cs="Courier New" w:hint="default"/>
+      </w:rPr>
+    </w:lvl>
+    <w:lvl w:ilvl="5" w:tplc="10090005" w:tentative="1">
+      <w:start w:val="1"/>
+      <w:numFmt w:val="bullet"/>
+      <w:lvlText w:val=""/>
+      <w:lvlJc w:val="left"/>
+      <w:pPr>
+        <w:ind w:left="4320" w:hanging="360"/>
+      </w:pPr>
+      <w:rPr>
+        <w:rFonts w:ascii="Wingdings" w:hAnsi="Wingdings" w:hint="default"/>
+      </w:rPr>
+    </w:lvl>
+    <w:lvl w:ilvl="6" w:tplc="10090001" w:tentative="1">
+      <w:start w:val="1"/>
+      <w:numFmt w:val="bullet"/>
+      <w:lvlText w:val=""/>
+      <w:lvlJc w:val="left"/>
+      <w:pPr>
+        <w:ind w:left="5040" w:hanging="360"/>
+      </w:pPr>
+      <w:rPr>
+        <w:rFonts w:ascii="Symbol" w:hAnsi="Symbol" w:hint="default"/>
+      </w:rPr>
+    </w:lvl>
+    <w:lvl w:ilvl="7" w:tplc="10090003" w:tentative="1">
+      <w:start w:val="1"/>
+      <w:numFmt w:val="bullet"/>
+      <w:lvlText w:val="o"/>
+      <w:lvlJc w:val="left"/>
+      <w:pPr>
+        <w:ind w:left="5760" w:hanging="360"/>
+      </w:pPr>
+      <w:rPr>
+        <w:rFonts w:ascii="Courier New" w:hAnsi="Courier New" w:cs="Courier New" w:hint="default"/>
+      </w:rPr>
+    </w:lvl>
+    <w:lvl w:ilvl="8" w:tplc="10090005" w:tentative="1">
+      <w:start w:val="1"/>
+      <w:numFmt w:val="bullet"/>
+      <w:lvlText w:val=""/>
+      <w:lvlJc w:val="left"/>
+      <w:pPr>
+        <w:ind w:left="6480" w:hanging="360"/>
+      </w:pPr>
+      <w:rPr>
+        <w:rFonts w:ascii="Wingdings" w:hAnsi="Wingdings" w:hint="default"/>
+      </w:rPr>
+    </w:lvl>
+  </w:abstractNum>
+  <w:abstractNum w:abstractNumId="15" w15:restartNumberingAfterBreak="0">
+    <w:nsid w:val="7A916ACF"/>
+    <w:multiLevelType w:val="hybridMultilevel"/>
+    <w:tmpl w:val="A746DB14"/>
+    <w:lvl w:ilvl="0" w:tplc="10090001">
+      <w:start w:val="1"/>
+      <w:numFmt w:val="bullet"/>
+      <w:lvlText w:val=""/>
+      <w:lvlJc w:val="left"/>
+      <w:pPr>
+        <w:ind w:left="1440" w:hanging="360"/>
+      </w:pPr>
+      <w:rPr>
+        <w:rFonts w:ascii="Symbol" w:hAnsi="Symbol" w:hint="default"/>
+      </w:rPr>
+    </w:lvl>
+    <w:lvl w:ilvl="1" w:tplc="10090003" w:tentative="1">
+      <w:start w:val="1"/>
+      <w:numFmt w:val="bullet"/>
+      <w:lvlText w:val="o"/>
+      <w:lvlJc w:val="left"/>
+      <w:pPr>
+        <w:ind w:left="2160" w:hanging="360"/>
+      </w:pPr>
+      <w:rPr>
+        <w:rFonts w:ascii="Courier New" w:hAnsi="Courier New" w:cs="Courier New" w:hint="default"/>
+      </w:rPr>
+    </w:lvl>
+    <w:lvl w:ilvl="2" w:tplc="10090005" w:tentative="1">
+      <w:start w:val="1"/>
+      <w:numFmt w:val="bullet"/>
+      <w:lvlText w:val=""/>
+      <w:lvlJc w:val="left"/>
+      <w:pPr>
+        <w:ind w:left="2880" w:hanging="360"/>
+      </w:pPr>
+      <w:rPr>
+        <w:rFonts w:ascii="Wingdings" w:hAnsi="Wingdings" w:hint="default"/>
+      </w:rPr>
+    </w:lvl>
+    <w:lvl w:ilvl="3" w:tplc="10090001" w:tentative="1">
+      <w:start w:val="1"/>
+      <w:numFmt w:val="bullet"/>
+      <w:lvlText w:val=""/>
+      <w:lvlJc w:val="left"/>
+      <w:pPr>
+        <w:ind w:left="3600" w:hanging="360"/>
+      </w:pPr>
+      <w:rPr>
+        <w:rFonts w:ascii="Symbol" w:hAnsi="Symbol" w:hint="default"/>
+      </w:rPr>
+    </w:lvl>
+    <w:lvl w:ilvl="4" w:tplc="10090003" w:tentative="1">
+      <w:start w:val="1"/>
+      <w:numFmt w:val="bullet"/>
+      <w:lvlText w:val="o"/>
+      <w:lvlJc w:val="left"/>
+      <w:pPr>
+        <w:ind w:left="4320" w:hanging="360"/>
+      </w:pPr>
+      <w:rPr>
+        <w:rFonts w:ascii="Courier New" w:hAnsi="Courier New" w:cs="Courier New" w:hint="default"/>
+      </w:rPr>
+    </w:lvl>
+    <w:lvl w:ilvl="5" w:tplc="10090005" w:tentative="1">
+      <w:start w:val="1"/>
+      <w:numFmt w:val="bullet"/>
+      <w:lvlText w:val=""/>
+      <w:lvlJc w:val="left"/>
+      <w:pPr>
+        <w:ind w:left="5040" w:hanging="360"/>
+      </w:pPr>
+      <w:rPr>
+        <w:rFonts w:ascii="Wingdings" w:hAnsi="Wingdings" w:hint="default"/>
+      </w:rPr>
+    </w:lvl>
+    <w:lvl w:ilvl="6" w:tplc="10090001" w:tentative="1">
+      <w:start w:val="1"/>
+      <w:numFmt w:val="bullet"/>
+      <w:lvlText w:val=""/>
+      <w:lvlJc w:val="left"/>
+      <w:pPr>
+        <w:ind w:left="5760" w:hanging="360"/>
+      </w:pPr>
+      <w:rPr>
+        <w:rFonts w:ascii="Symbol" w:hAnsi="Symbol" w:hint="default"/>
+      </w:rPr>
+    </w:lvl>
+    <w:lvl w:ilvl="7" w:tplc="10090003" w:tentative="1">
+      <w:start w:val="1"/>
+      <w:numFmt w:val="bullet"/>
+      <w:lvlText w:val="o"/>
+      <w:lvlJc w:val="left"/>
+      <w:pPr>
+        <w:ind w:left="6480" w:hanging="360"/>
+      </w:pPr>
+      <w:rPr>
+        <w:rFonts w:ascii="Courier New" w:hAnsi="Courier New" w:cs="Courier New" w:hint="default"/>
+      </w:rPr>
+    </w:lvl>
+    <w:lvl w:ilvl="8" w:tplc="10090005" w:tentative="1">
+      <w:start w:val="1"/>
+      <w:numFmt w:val="bullet"/>
+      <w:lvlText w:val=""/>
+      <w:lvlJc w:val="left"/>
+      <w:pPr>
+        <w:ind w:left="7200" w:hanging="360"/>
+      </w:pPr>
+      <w:rPr>
+        <w:rFonts w:ascii="Wingdings" w:hAnsi="Wingdings" w:hint="default"/>
+      </w:rPr>
+    </w:lvl>
+  </w:abstractNum>
+  <w:abstractNum w:abstractNumId="16" w15:restartNumberingAfterBreak="0">
     <w:nsid w:val="7FCF7961"/>
     <w:multiLevelType w:val="hybridMultilevel"/>
     <w:tmpl w:val="874C0D72"/>
@@ -6295,40 +7436,55 @@
     </w:lvl>
   </w:abstractNum>
   <w:num w:numId="1" w16cid:durableId="716469003">
+    <w:abstractNumId w:val="10"/>
+  </w:num>
+  <w:num w:numId="2" w16cid:durableId="864170287">
+    <w:abstractNumId w:val="2"/>
+  </w:num>
+  <w:num w:numId="3" w16cid:durableId="1516550">
     <w:abstractNumId w:val="7"/>
   </w:num>
-  <w:num w:numId="2" w16cid:durableId="864170287">
-    <w:abstractNumId w:val="1"/>
-  </w:num>
-  <w:num w:numId="3" w16cid:durableId="1516550">
-    <w:abstractNumId w:val="5"/>
-  </w:num>
   <w:num w:numId="4" w16cid:durableId="156189789">
-    <w:abstractNumId w:val="8"/>
+    <w:abstractNumId w:val="11"/>
   </w:num>
   <w:num w:numId="5" w16cid:durableId="1031568048">
     <w:abstractNumId w:val="0"/>
   </w:num>
   <w:num w:numId="6" w16cid:durableId="1183278675">
-    <w:abstractNumId w:val="6"/>
+    <w:abstractNumId w:val="9"/>
   </w:num>
   <w:num w:numId="7" w16cid:durableId="1455562871">
-    <w:abstractNumId w:val="9"/>
+    <w:abstractNumId w:val="12"/>
   </w:num>
   <w:num w:numId="8" w16cid:durableId="201138125">
+    <w:abstractNumId w:val="5"/>
+  </w:num>
+  <w:num w:numId="9" w16cid:durableId="1969507439">
+    <w:abstractNumId w:val="3"/>
+  </w:num>
+  <w:num w:numId="10" w16cid:durableId="693313283">
+    <w:abstractNumId w:val="16"/>
+  </w:num>
+  <w:num w:numId="11" w16cid:durableId="1487041814">
     <w:abstractNumId w:val="4"/>
   </w:num>
-  <w:num w:numId="9" w16cid:durableId="1969507439">
-    <w:abstractNumId w:val="2"/>
+  <w:num w:numId="12" w16cid:durableId="1913656333">
+    <w:abstractNumId w:val="13"/>
   </w:num>
-  <w:num w:numId="10" w16cid:durableId="693313283">
-    <w:abstractNumId w:val="11"/>
+  <w:num w:numId="13" w16cid:durableId="1268585748">
+    <w:abstractNumId w:val="14"/>
   </w:num>
-  <w:num w:numId="11" w16cid:durableId="1487041814">
-    <w:abstractNumId w:val="3"/>
+  <w:num w:numId="14" w16cid:durableId="310141514">
+    <w:abstractNumId w:val="15"/>
   </w:num>
-  <w:num w:numId="12" w16cid:durableId="1913656333">
-    <w:abstractNumId w:val="10"/>
+  <w:num w:numId="15" w16cid:durableId="1794254056">
+    <w:abstractNumId w:val="1"/>
+  </w:num>
+  <w:num w:numId="16" w16cid:durableId="1100219836">
+    <w:abstractNumId w:val="8"/>
+  </w:num>
+  <w:num w:numId="17" w16cid:durableId="122777772">
+    <w:abstractNumId w:val="6"/>
   </w:num>
 </w:numbering>
 </file>

</xml_diff>